<commit_message>
Update on 20200330 part 2
</commit_message>
<xml_diff>
--- a/文档/测试工作相关/IT端到端测试相关/测试内容相关/2019/20191212/ONU一贯通和虚中继管理 定单模板增加字段（196001326）/ONU一贯通和虚中继管理 定单模板增加字段（196001326）.docx
+++ b/文档/测试工作相关/IT端到端测试相关/测试内容相关/2019/20191212/ONU一贯通和虚中继管理 定单模板增加字段（196001326）/ONU一贯通和虚中继管理 定单模板增加字段（196001326）.docx
@@ -26,81 +26,7 @@
           <w:szCs w:val="28"/>
           <w:lang w:bidi="ar"/>
         </w:rPr>
-        <w:t>ONU</w:t>
-      </w:r>
-      <w:proofErr w:type="gramStart"/>
-      <w:r>
-        <w:rPr>
-          <w:rFonts w:ascii="宋体" w:eastAsia="宋体" w:hAnsi="宋体" w:cs="宋体" w:hint="eastAsia"/>
-          <w:b/>
-          <w:color w:val="008A52"/>
-          <w:kern w:val="0"/>
-          <w:sz w:val="28"/>
-          <w:szCs w:val="28"/>
-          <w:lang w:bidi="ar"/>
-        </w:rPr>
-        <w:t>一</w:t>
-      </w:r>
-      <w:proofErr w:type="gramEnd"/>
-      <w:r>
-        <w:rPr>
-          <w:rFonts w:ascii="宋体" w:eastAsia="宋体" w:hAnsi="宋体" w:cs="宋体" w:hint="eastAsia"/>
-          <w:b/>
-          <w:color w:val="008A52"/>
-          <w:kern w:val="0"/>
-          <w:sz w:val="28"/>
-          <w:szCs w:val="28"/>
-          <w:lang w:bidi="ar"/>
-        </w:rPr>
-        <w:t>贯通和虚中继管理</w:t>
-      </w:r>
-      <w:r>
-        <w:rPr>
-          <w:rFonts w:ascii="宋体" w:eastAsia="宋体" w:hAnsi="宋体" w:cs="宋体" w:hint="eastAsia"/>
-          <w:b/>
-          <w:color w:val="008A52"/>
-          <w:kern w:val="0"/>
-          <w:sz w:val="28"/>
-          <w:szCs w:val="28"/>
-          <w:lang w:bidi="ar"/>
-        </w:rPr>
-        <w:t xml:space="preserve"> </w:t>
-      </w:r>
-      <w:r>
-        <w:rPr>
-          <w:rFonts w:ascii="宋体" w:eastAsia="宋体" w:hAnsi="宋体" w:cs="宋体" w:hint="eastAsia"/>
-          <w:b/>
-          <w:color w:val="008A52"/>
-          <w:kern w:val="0"/>
-          <w:sz w:val="28"/>
-          <w:szCs w:val="28"/>
-          <w:lang w:bidi="ar"/>
-        </w:rPr>
-        <w:t>定单模板增加字段（</w:t>
-      </w:r>
-      <w:r>
-        <w:rPr>
-          <w:rFonts w:ascii="宋体" w:eastAsia="宋体" w:hAnsi="宋体" w:cs="宋体" w:hint="eastAsia"/>
-          <w:b/>
-          <w:color w:val="008A52"/>
-          <w:kern w:val="0"/>
-          <w:sz w:val="28"/>
-          <w:szCs w:val="28"/>
-          <w:lang w:bidi="ar"/>
-        </w:rPr>
-        <w:t>196001326</w:t>
-      </w:r>
-      <w:r>
-        <w:rPr>
-          <w:rFonts w:ascii="宋体" w:eastAsia="宋体" w:hAnsi="宋体" w:cs="宋体" w:hint="eastAsia"/>
-          <w:b/>
-          <w:color w:val="008A52"/>
-          <w:kern w:val="0"/>
-          <w:sz w:val="28"/>
-          <w:szCs w:val="28"/>
-          <w:lang w:bidi="ar"/>
-        </w:rPr>
-        <w:t>）</w:t>
+        <w:t>ONU一贯通和虚中继管理 定单模板增加字段（196001326）</w:t>
       </w:r>
     </w:p>
     <w:p>
@@ -140,19 +66,7 @@
           <w:szCs w:val="18"/>
           <w:lang w:bidi="ar"/>
         </w:rPr>
-        <w:t>名称：</w:t>
-      </w:r>
-      <w:r>
-        <w:rPr>
-          <w:rFonts w:ascii="宋体" w:eastAsia="宋体" w:hAnsi="宋体" w:cs="宋体" w:hint="eastAsia"/>
-          <w:b/>
-          <w:color w:val="666666"/>
-          <w:kern w:val="0"/>
-          <w:sz w:val="18"/>
-          <w:szCs w:val="18"/>
-          <w:lang w:bidi="ar"/>
-        </w:rPr>
-        <w:t xml:space="preserve"> </w:t>
+        <w:t xml:space="preserve">名称： </w:t>
       </w:r>
     </w:p>
     <w:p>
@@ -175,69 +89,7 @@
           <w:sz w:val="24"/>
           <w:lang w:bidi="ar"/>
         </w:rPr>
-        <w:t>ONU</w:t>
-      </w:r>
-      <w:proofErr w:type="gramStart"/>
-      <w:r>
-        <w:rPr>
-          <w:rFonts w:ascii="宋体" w:eastAsia="宋体" w:hAnsi="宋体" w:cs="宋体" w:hint="eastAsia"/>
-          <w:color w:val="222222"/>
-          <w:kern w:val="0"/>
-          <w:sz w:val="24"/>
-          <w:lang w:bidi="ar"/>
-        </w:rPr>
-        <w:t>一</w:t>
-      </w:r>
-      <w:proofErr w:type="gramEnd"/>
-      <w:r>
-        <w:rPr>
-          <w:rFonts w:ascii="宋体" w:eastAsia="宋体" w:hAnsi="宋体" w:cs="宋体" w:hint="eastAsia"/>
-          <w:color w:val="222222"/>
-          <w:kern w:val="0"/>
-          <w:sz w:val="24"/>
-          <w:lang w:bidi="ar"/>
-        </w:rPr>
-        <w:t>贯通和虚中继管理</w:t>
-      </w:r>
-      <w:r>
-        <w:rPr>
-          <w:rFonts w:ascii="宋体" w:eastAsia="宋体" w:hAnsi="宋体" w:cs="宋体" w:hint="eastAsia"/>
-          <w:color w:val="222222"/>
-          <w:kern w:val="0"/>
-          <w:sz w:val="24"/>
-          <w:lang w:bidi="ar"/>
-        </w:rPr>
-        <w:t xml:space="preserve"> </w:t>
-      </w:r>
-      <w:r>
-        <w:rPr>
-          <w:rFonts w:ascii="宋体" w:eastAsia="宋体" w:hAnsi="宋体" w:cs="宋体" w:hint="eastAsia"/>
-          <w:color w:val="222222"/>
-          <w:kern w:val="0"/>
-          <w:sz w:val="24"/>
-          <w:lang w:bidi="ar"/>
-        </w:rPr>
-        <w:t>定单模板增加字段（</w:t>
-      </w:r>
-      <w:r>
-        <w:rPr>
-          <w:rFonts w:ascii="宋体" w:eastAsia="宋体" w:hAnsi="宋体" w:cs="宋体" w:hint="eastAsia"/>
-          <w:color w:val="222222"/>
-          <w:kern w:val="0"/>
-          <w:sz w:val="24"/>
-          <w:lang w:bidi="ar"/>
-        </w:rPr>
-        <w:t>196001326</w:t>
-      </w:r>
-      <w:r>
-        <w:rPr>
-          <w:rFonts w:ascii="宋体" w:eastAsia="宋体" w:hAnsi="宋体" w:cs="宋体" w:hint="eastAsia"/>
-          <w:color w:val="222222"/>
-          <w:kern w:val="0"/>
-          <w:sz w:val="24"/>
-          <w:lang w:bidi="ar"/>
-        </w:rPr>
-        <w:t>）</w:t>
+        <w:t>ONU一贯通和虚中继管理 定单模板增加字段（196001326）</w:t>
       </w:r>
     </w:p>
     <w:p>
@@ -255,41 +107,18 @@
           <w:szCs w:val="18"/>
           <w:lang w:bidi="ar"/>
         </w:rPr>
-        <w:t>类型：</w:t>
+        <w:t xml:space="preserve">类型： </w:t>
       </w:r>
       <w:r>
         <w:rPr>
           <w:rFonts w:ascii="宋体" w:eastAsia="宋体" w:hAnsi="宋体" w:cs="宋体" w:hint="eastAsia"/>
-          <w:b/>
-          <w:color w:val="666666"/>
+          <w:color w:val="222222"/>
           <w:kern w:val="0"/>
           <w:sz w:val="18"/>
           <w:szCs w:val="18"/>
           <w:lang w:bidi="ar"/>
         </w:rPr>
-        <w:t xml:space="preserve"> </w:t>
-      </w:r>
-      <w:r>
-        <w:rPr>
-          <w:rFonts w:ascii="宋体" w:eastAsia="宋体" w:hAnsi="宋体" w:cs="宋体" w:hint="eastAsia"/>
-          <w:color w:val="222222"/>
-          <w:kern w:val="0"/>
-          <w:sz w:val="18"/>
-          <w:szCs w:val="18"/>
-          <w:lang w:bidi="ar"/>
-        </w:rPr>
-        <w:t>需求</w:t>
-      </w:r>
-      <w:r>
-        <w:rPr>
-          <w:rFonts w:ascii="宋体" w:eastAsia="宋体" w:hAnsi="宋体" w:cs="宋体" w:hint="eastAsia"/>
-          <w:color w:val="222222"/>
-          <w:kern w:val="0"/>
-          <w:sz w:val="18"/>
-          <w:szCs w:val="18"/>
-          <w:lang w:bidi="ar"/>
-        </w:rPr>
-        <w:t xml:space="preserve"> </w:t>
+        <w:t xml:space="preserve">需求 </w:t>
       </w:r>
     </w:p>
     <w:p>
@@ -348,19 +177,7 @@
           <w:szCs w:val="18"/>
           <w:lang w:bidi="ar"/>
         </w:rPr>
-        <w:t>项目：</w:t>
-      </w:r>
-      <w:r>
-        <w:rPr>
-          <w:rFonts w:ascii="宋体" w:eastAsia="宋体" w:hAnsi="宋体" w:cs="宋体" w:hint="eastAsia"/>
-          <w:b/>
-          <w:color w:val="666666"/>
-          <w:kern w:val="0"/>
-          <w:sz w:val="18"/>
-          <w:szCs w:val="18"/>
-          <w:lang w:bidi="ar"/>
-        </w:rPr>
-        <w:t xml:space="preserve"> </w:t>
+        <w:t xml:space="preserve">项目： </w:t>
       </w:r>
     </w:p>
     <w:p>
@@ -395,19 +212,7 @@
           <w:szCs w:val="18"/>
           <w:lang w:bidi="ar"/>
         </w:rPr>
-        <w:t>创建时间：</w:t>
-      </w:r>
-      <w:r>
-        <w:rPr>
-          <w:rFonts w:ascii="宋体" w:eastAsia="宋体" w:hAnsi="宋体" w:cs="宋体" w:hint="eastAsia"/>
-          <w:b/>
-          <w:color w:val="666666"/>
-          <w:kern w:val="0"/>
-          <w:sz w:val="18"/>
-          <w:szCs w:val="18"/>
-          <w:lang w:bidi="ar"/>
-        </w:rPr>
-        <w:t xml:space="preserve"> </w:t>
+        <w:t xml:space="preserve">创建时间： </w:t>
       </w:r>
     </w:p>
     <w:p>
@@ -457,55 +262,55 @@
           <w:szCs w:val="18"/>
           <w:lang w:bidi="ar"/>
         </w:rPr>
-        <w:t>年</w:t>
-      </w:r>
-      <w:r>
-        <w:rPr>
-          <w:rFonts w:ascii="宋体" w:eastAsia="宋体" w:hAnsi="宋体" w:cs="宋体" w:hint="eastAsia"/>
+        <w:t xml:space="preserve">年 </w:t>
+      </w:r>
+      <w:r>
+        <w:rPr>
+          <w:rFonts w:ascii="Segoe Print" w:eastAsia="Segoe Print" w:hAnsi="Segoe Print" w:cs="Segoe Print" w:hint="eastAsia"/>
           <w:color w:val="222222"/>
           <w:kern w:val="0"/>
           <w:sz w:val="18"/>
           <w:szCs w:val="18"/>
           <w:lang w:bidi="ar"/>
         </w:rPr>
-        <w:t xml:space="preserve"> </w:t>
-      </w:r>
-      <w:r>
-        <w:rPr>
-          <w:rFonts w:ascii="Segoe Print" w:eastAsia="Segoe Print" w:hAnsi="Segoe Print" w:cs="Segoe Print" w:hint="eastAsia"/>
+        <w:t>12</w:t>
+      </w:r>
+      <w:r>
+        <w:rPr>
+          <w:rFonts w:ascii="Segoe Print" w:eastAsia="Segoe Print" w:hAnsi="Segoe Print" w:cs="Segoe Print"/>
           <w:color w:val="222222"/>
           <w:kern w:val="0"/>
           <w:sz w:val="18"/>
           <w:szCs w:val="18"/>
           <w:lang w:bidi="ar"/>
         </w:rPr>
-        <w:t>12</w:t>
-      </w:r>
-      <w:r>
-        <w:rPr>
-          <w:rFonts w:ascii="Segoe Print" w:eastAsia="Segoe Print" w:hAnsi="Segoe Print" w:cs="Segoe Print"/>
+        <w:t xml:space="preserve"> </w:t>
+      </w:r>
+      <w:r>
+        <w:rPr>
+          <w:rFonts w:ascii="宋体" w:eastAsia="宋体" w:hAnsi="宋体" w:cs="宋体" w:hint="eastAsia"/>
           <w:color w:val="222222"/>
           <w:kern w:val="0"/>
           <w:sz w:val="18"/>
           <w:szCs w:val="18"/>
           <w:lang w:bidi="ar"/>
         </w:rPr>
-        <w:t xml:space="preserve"> </w:t>
-      </w:r>
-      <w:r>
-        <w:rPr>
-          <w:rFonts w:ascii="宋体" w:eastAsia="宋体" w:hAnsi="宋体" w:cs="宋体" w:hint="eastAsia"/>
+        <w:t xml:space="preserve">月 </w:t>
+      </w:r>
+      <w:r>
+        <w:rPr>
+          <w:rFonts w:ascii="Segoe Print" w:eastAsia="Segoe Print" w:hAnsi="Segoe Print" w:cs="Segoe Print" w:hint="eastAsia"/>
           <w:color w:val="222222"/>
           <w:kern w:val="0"/>
           <w:sz w:val="18"/>
           <w:szCs w:val="18"/>
           <w:lang w:bidi="ar"/>
         </w:rPr>
-        <w:t>月</w:t>
-      </w:r>
-      <w:r>
-        <w:rPr>
-          <w:rFonts w:ascii="宋体" w:eastAsia="宋体" w:hAnsi="宋体" w:cs="宋体" w:hint="eastAsia"/>
+        <w:t>12</w:t>
+      </w:r>
+      <w:r>
+        <w:rPr>
+          <w:rFonts w:ascii="Segoe Print" w:eastAsia="Segoe Print" w:hAnsi="Segoe Print" w:cs="Segoe Print"/>
           <w:color w:val="222222"/>
           <w:kern w:val="0"/>
           <w:sz w:val="18"/>
@@ -516,14 +321,14 @@
       </w:r>
       <w:r>
         <w:rPr>
-          <w:rFonts w:ascii="Segoe Print" w:eastAsia="Segoe Print" w:hAnsi="Segoe Print" w:cs="Segoe Print" w:hint="eastAsia"/>
+          <w:rFonts w:ascii="宋体" w:eastAsia="宋体" w:hAnsi="宋体" w:cs="宋体" w:hint="eastAsia"/>
           <w:color w:val="222222"/>
           <w:kern w:val="0"/>
           <w:sz w:val="18"/>
           <w:szCs w:val="18"/>
           <w:lang w:bidi="ar"/>
         </w:rPr>
-        <w:t>12</w:t>
+        <w:t>日</w:t>
       </w:r>
       <w:r>
         <w:rPr>
@@ -534,7 +339,7 @@
           <w:szCs w:val="18"/>
           <w:lang w:bidi="ar"/>
         </w:rPr>
-        <w:t xml:space="preserve"> </w:t>
+        <w:t xml:space="preserve">, </w:t>
       </w:r>
       <w:r>
         <w:rPr>
@@ -545,7 +350,7 @@
           <w:szCs w:val="18"/>
           <w:lang w:bidi="ar"/>
         </w:rPr>
-        <w:t>日</w:t>
+        <w:t>格林尼治标准时间</w:t>
       </w:r>
       <w:r>
         <w:rPr>
@@ -556,7 +361,7 @@
           <w:szCs w:val="18"/>
           <w:lang w:bidi="ar"/>
         </w:rPr>
-        <w:t xml:space="preserve">, </w:t>
+        <w:t xml:space="preserve">+0800 </w:t>
       </w:r>
       <w:r>
         <w:rPr>
@@ -567,7 +372,7 @@
           <w:szCs w:val="18"/>
           <w:lang w:bidi="ar"/>
         </w:rPr>
-        <w:t>格林尼治标准时间</w:t>
+        <w:t xml:space="preserve">上午 </w:t>
       </w:r>
       <w:r>
         <w:rPr>
@@ -578,22 +383,22 @@
           <w:szCs w:val="18"/>
           <w:lang w:bidi="ar"/>
         </w:rPr>
-        <w:t xml:space="preserve">+0800 </w:t>
-      </w:r>
-      <w:r>
-        <w:rPr>
-          <w:rFonts w:ascii="宋体" w:eastAsia="宋体" w:hAnsi="宋体" w:cs="宋体" w:hint="eastAsia"/>
+        <w:t>1</w:t>
+      </w:r>
+      <w:r>
+        <w:rPr>
+          <w:rFonts w:ascii="Segoe Print" w:eastAsia="Segoe Print" w:hAnsi="Segoe Print" w:cs="Segoe Print" w:hint="eastAsia"/>
           <w:color w:val="222222"/>
           <w:kern w:val="0"/>
           <w:sz w:val="18"/>
           <w:szCs w:val="18"/>
           <w:lang w:bidi="ar"/>
         </w:rPr>
-        <w:t>上午</w:t>
-      </w:r>
-      <w:r>
-        <w:rPr>
-          <w:rFonts w:ascii="宋体" w:eastAsia="宋体" w:hAnsi="宋体" w:cs="宋体" w:hint="eastAsia"/>
+        <w:t>3</w:t>
+      </w:r>
+      <w:r>
+        <w:rPr>
+          <w:rFonts w:ascii="Segoe Print" w:eastAsia="Segoe Print" w:hAnsi="Segoe Print" w:cs="Segoe Print"/>
           <w:color w:val="222222"/>
           <w:kern w:val="0"/>
           <w:sz w:val="18"/>
@@ -604,47 +409,47 @@
       </w:r>
       <w:r>
         <w:rPr>
-          <w:rFonts w:ascii="Segoe Print" w:eastAsia="Segoe Print" w:hAnsi="Segoe Print" w:cs="Segoe Print"/>
+          <w:rFonts w:ascii="宋体" w:eastAsia="宋体" w:hAnsi="宋体" w:cs="宋体" w:hint="eastAsia"/>
           <w:color w:val="222222"/>
           <w:kern w:val="0"/>
           <w:sz w:val="18"/>
           <w:szCs w:val="18"/>
           <w:lang w:bidi="ar"/>
         </w:rPr>
-        <w:t>1</w:t>
-      </w:r>
-      <w:r>
-        <w:rPr>
-          <w:rFonts w:ascii="Segoe Print" w:eastAsia="Segoe Print" w:hAnsi="Segoe Print" w:cs="Segoe Print" w:hint="eastAsia"/>
+        <w:t xml:space="preserve">时 </w:t>
+      </w:r>
+      <w:r>
+        <w:rPr>
+          <w:rFonts w:ascii="Segoe Print" w:eastAsia="Segoe Print" w:hAnsi="Segoe Print" w:cs="Segoe Print"/>
           <w:color w:val="222222"/>
           <w:kern w:val="0"/>
           <w:sz w:val="18"/>
           <w:szCs w:val="18"/>
           <w:lang w:bidi="ar"/>
         </w:rPr>
-        <w:t>3</w:t>
-      </w:r>
-      <w:r>
-        <w:rPr>
-          <w:rFonts w:ascii="Segoe Print" w:eastAsia="Segoe Print" w:hAnsi="Segoe Print" w:cs="Segoe Print"/>
+        <w:t xml:space="preserve">30 </w:t>
+      </w:r>
+      <w:r>
+        <w:rPr>
+          <w:rFonts w:ascii="宋体" w:eastAsia="宋体" w:hAnsi="宋体" w:cs="宋体" w:hint="eastAsia"/>
           <w:color w:val="222222"/>
           <w:kern w:val="0"/>
           <w:sz w:val="18"/>
           <w:szCs w:val="18"/>
           <w:lang w:bidi="ar"/>
         </w:rPr>
-        <w:t xml:space="preserve"> </w:t>
-      </w:r>
-      <w:r>
-        <w:rPr>
-          <w:rFonts w:ascii="宋体" w:eastAsia="宋体" w:hAnsi="宋体" w:cs="宋体" w:hint="eastAsia"/>
+        <w:t xml:space="preserve">分 </w:t>
+      </w:r>
+      <w:r>
+        <w:rPr>
+          <w:rFonts w:ascii="Segoe Print" w:eastAsia="Segoe Print" w:hAnsi="Segoe Print" w:cs="Segoe Print"/>
           <w:color w:val="222222"/>
           <w:kern w:val="0"/>
           <w:sz w:val="18"/>
           <w:szCs w:val="18"/>
           <w:lang w:bidi="ar"/>
         </w:rPr>
-        <w:t>时</w:t>
+        <w:t xml:space="preserve">22 </w:t>
       </w:r>
       <w:r>
         <w:rPr>
@@ -655,73 +460,7 @@
           <w:szCs w:val="18"/>
           <w:lang w:bidi="ar"/>
         </w:rPr>
-        <w:t xml:space="preserve"> </w:t>
-      </w:r>
-      <w:r>
-        <w:rPr>
-          <w:rFonts w:ascii="Segoe Print" w:eastAsia="Segoe Print" w:hAnsi="Segoe Print" w:cs="Segoe Print"/>
-          <w:color w:val="222222"/>
-          <w:kern w:val="0"/>
-          <w:sz w:val="18"/>
-          <w:szCs w:val="18"/>
-          <w:lang w:bidi="ar"/>
-        </w:rPr>
-        <w:t xml:space="preserve">30 </w:t>
-      </w:r>
-      <w:r>
-        <w:rPr>
-          <w:rFonts w:ascii="宋体" w:eastAsia="宋体" w:hAnsi="宋体" w:cs="宋体" w:hint="eastAsia"/>
-          <w:color w:val="222222"/>
-          <w:kern w:val="0"/>
-          <w:sz w:val="18"/>
-          <w:szCs w:val="18"/>
-          <w:lang w:bidi="ar"/>
-        </w:rPr>
-        <w:t>分</w:t>
-      </w:r>
-      <w:r>
-        <w:rPr>
-          <w:rFonts w:ascii="宋体" w:eastAsia="宋体" w:hAnsi="宋体" w:cs="宋体" w:hint="eastAsia"/>
-          <w:color w:val="222222"/>
-          <w:kern w:val="0"/>
-          <w:sz w:val="18"/>
-          <w:szCs w:val="18"/>
-          <w:lang w:bidi="ar"/>
-        </w:rPr>
-        <w:t xml:space="preserve"> </w:t>
-      </w:r>
-      <w:r>
-        <w:rPr>
-          <w:rFonts w:ascii="Segoe Print" w:eastAsia="Segoe Print" w:hAnsi="Segoe Print" w:cs="Segoe Print"/>
-          <w:color w:val="222222"/>
-          <w:kern w:val="0"/>
-          <w:sz w:val="18"/>
-          <w:szCs w:val="18"/>
-          <w:lang w:bidi="ar"/>
-        </w:rPr>
-        <w:t xml:space="preserve">22 </w:t>
-      </w:r>
-      <w:r>
-        <w:rPr>
-          <w:rFonts w:ascii="宋体" w:eastAsia="宋体" w:hAnsi="宋体" w:cs="宋体" w:hint="eastAsia"/>
-          <w:color w:val="222222"/>
-          <w:kern w:val="0"/>
-          <w:sz w:val="18"/>
-          <w:szCs w:val="18"/>
-          <w:lang w:bidi="ar"/>
-        </w:rPr>
-        <w:t>秒</w:t>
-      </w:r>
-      <w:r>
-        <w:rPr>
-          <w:rFonts w:ascii="宋体" w:eastAsia="宋体" w:hAnsi="宋体" w:cs="宋体" w:hint="eastAsia"/>
-          <w:color w:val="222222"/>
-          <w:kern w:val="0"/>
-          <w:sz w:val="18"/>
-          <w:szCs w:val="18"/>
-          <w:lang w:bidi="ar"/>
-        </w:rPr>
-        <w:t xml:space="preserve"> </w:t>
+        <w:t xml:space="preserve">秒 </w:t>
       </w:r>
     </w:p>
     <w:p>
@@ -739,31 +478,10 @@
           <w:szCs w:val="18"/>
           <w:lang w:bidi="ar"/>
         </w:rPr>
-        <w:t>创建者：</w:t>
-      </w:r>
-      <w:r>
-        <w:rPr>
-          <w:rFonts w:ascii="宋体" w:eastAsia="宋体" w:hAnsi="宋体" w:cs="宋体" w:hint="eastAsia"/>
-          <w:b/>
-          <w:color w:val="666666"/>
-          <w:kern w:val="0"/>
-          <w:sz w:val="18"/>
-          <w:szCs w:val="18"/>
-          <w:lang w:bidi="ar"/>
-        </w:rPr>
-        <w:t xml:space="preserve"> </w:t>
-      </w:r>
-      <w:r>
-        <w:rPr>
-          <w:rFonts w:ascii="宋体" w:eastAsia="宋体" w:hAnsi="宋体" w:cs="宋体" w:hint="eastAsia"/>
-          <w:color w:val="222222"/>
-          <w:kern w:val="0"/>
-          <w:sz w:val="18"/>
-          <w:szCs w:val="18"/>
-          <w:lang w:bidi="ar"/>
-        </w:rPr>
-        <w:t>沈健</w:t>
-      </w:r>
+        <w:t xml:space="preserve">创建者： </w:t>
+      </w:r>
+      <w:bookmarkStart w:id="0" w:name="_GoBack"/>
+      <w:bookmarkEnd w:id="0"/>
     </w:p>
     <w:p>
       <w:pPr>
@@ -780,19 +498,7 @@
           <w:szCs w:val="18"/>
           <w:lang w:bidi="ar"/>
         </w:rPr>
-        <w:t>上次修改时</w:t>
-      </w:r>
-      <w:r>
-        <w:rPr>
-          <w:rFonts w:ascii="宋体" w:eastAsia="宋体" w:hAnsi="宋体" w:cs="宋体" w:hint="eastAsia"/>
-          <w:b/>
-          <w:color w:val="666666"/>
-          <w:kern w:val="0"/>
-          <w:sz w:val="18"/>
-          <w:szCs w:val="18"/>
-          <w:lang w:bidi="ar"/>
-        </w:rPr>
-        <w:t xml:space="preserve"> </w:t>
+        <w:t xml:space="preserve">上次修改时 </w:t>
       </w:r>
     </w:p>
     <w:p>
@@ -810,19 +516,7 @@
           <w:szCs w:val="18"/>
           <w:lang w:bidi="ar"/>
         </w:rPr>
-        <w:t>间：</w:t>
-      </w:r>
-      <w:r>
-        <w:rPr>
-          <w:rFonts w:ascii="宋体" w:eastAsia="宋体" w:hAnsi="宋体" w:cs="宋体" w:hint="eastAsia"/>
-          <w:b/>
-          <w:color w:val="666666"/>
-          <w:kern w:val="0"/>
-          <w:sz w:val="18"/>
-          <w:szCs w:val="18"/>
-          <w:lang w:bidi="ar"/>
-        </w:rPr>
-        <w:t xml:space="preserve"> </w:t>
+        <w:t xml:space="preserve">间： </w:t>
       </w:r>
     </w:p>
     <w:p>
@@ -872,55 +566,55 @@
           <w:szCs w:val="18"/>
           <w:lang w:bidi="ar"/>
         </w:rPr>
-        <w:t>年</w:t>
-      </w:r>
-      <w:r>
-        <w:rPr>
-          <w:rFonts w:ascii="宋体" w:eastAsia="宋体" w:hAnsi="宋体" w:cs="宋体" w:hint="eastAsia"/>
+        <w:t xml:space="preserve">年 </w:t>
+      </w:r>
+      <w:r>
+        <w:rPr>
+          <w:rFonts w:ascii="Segoe Print" w:eastAsia="Segoe Print" w:hAnsi="Segoe Print" w:cs="Segoe Print" w:hint="eastAsia"/>
           <w:color w:val="222222"/>
           <w:kern w:val="0"/>
           <w:sz w:val="18"/>
           <w:szCs w:val="18"/>
           <w:lang w:bidi="ar"/>
         </w:rPr>
-        <w:t xml:space="preserve"> </w:t>
-      </w:r>
-      <w:r>
-        <w:rPr>
-          <w:rFonts w:ascii="Segoe Print" w:eastAsia="Segoe Print" w:hAnsi="Segoe Print" w:cs="Segoe Print" w:hint="eastAsia"/>
+        <w:t>12</w:t>
+      </w:r>
+      <w:r>
+        <w:rPr>
+          <w:rFonts w:ascii="Segoe Print" w:eastAsia="Segoe Print" w:hAnsi="Segoe Print" w:cs="Segoe Print"/>
           <w:color w:val="222222"/>
           <w:kern w:val="0"/>
           <w:sz w:val="18"/>
           <w:szCs w:val="18"/>
           <w:lang w:bidi="ar"/>
         </w:rPr>
-        <w:t>12</w:t>
-      </w:r>
-      <w:r>
-        <w:rPr>
-          <w:rFonts w:ascii="Segoe Print" w:eastAsia="Segoe Print" w:hAnsi="Segoe Print" w:cs="Segoe Print"/>
+        <w:t xml:space="preserve"> </w:t>
+      </w:r>
+      <w:r>
+        <w:rPr>
+          <w:rFonts w:ascii="宋体" w:eastAsia="宋体" w:hAnsi="宋体" w:cs="宋体" w:hint="eastAsia"/>
           <w:color w:val="222222"/>
           <w:kern w:val="0"/>
           <w:sz w:val="18"/>
           <w:szCs w:val="18"/>
           <w:lang w:bidi="ar"/>
         </w:rPr>
-        <w:t xml:space="preserve"> </w:t>
-      </w:r>
-      <w:r>
-        <w:rPr>
-          <w:rFonts w:ascii="宋体" w:eastAsia="宋体" w:hAnsi="宋体" w:cs="宋体" w:hint="eastAsia"/>
+        <w:t xml:space="preserve">月 </w:t>
+      </w:r>
+      <w:r>
+        <w:rPr>
+          <w:rFonts w:ascii="Segoe Print" w:eastAsia="Segoe Print" w:hAnsi="Segoe Print" w:cs="Segoe Print" w:hint="eastAsia"/>
           <w:color w:val="222222"/>
           <w:kern w:val="0"/>
           <w:sz w:val="18"/>
           <w:szCs w:val="18"/>
           <w:lang w:bidi="ar"/>
         </w:rPr>
-        <w:t>月</w:t>
-      </w:r>
-      <w:r>
-        <w:rPr>
-          <w:rFonts w:ascii="宋体" w:eastAsia="宋体" w:hAnsi="宋体" w:cs="宋体" w:hint="eastAsia"/>
+        <w:t>12</w:t>
+      </w:r>
+      <w:r>
+        <w:rPr>
+          <w:rFonts w:ascii="Segoe Print" w:eastAsia="Segoe Print" w:hAnsi="Segoe Print" w:cs="Segoe Print"/>
           <w:color w:val="222222"/>
           <w:kern w:val="0"/>
           <w:sz w:val="18"/>
@@ -931,14 +625,14 @@
       </w:r>
       <w:r>
         <w:rPr>
-          <w:rFonts w:ascii="Segoe Print" w:eastAsia="Segoe Print" w:hAnsi="Segoe Print" w:cs="Segoe Print" w:hint="eastAsia"/>
+          <w:rFonts w:ascii="宋体" w:eastAsia="宋体" w:hAnsi="宋体" w:cs="宋体" w:hint="eastAsia"/>
           <w:color w:val="222222"/>
           <w:kern w:val="0"/>
           <w:sz w:val="18"/>
           <w:szCs w:val="18"/>
           <w:lang w:bidi="ar"/>
         </w:rPr>
-        <w:t>12</w:t>
+        <w:t>日</w:t>
       </w:r>
       <w:r>
         <w:rPr>
@@ -949,7 +643,7 @@
           <w:szCs w:val="18"/>
           <w:lang w:bidi="ar"/>
         </w:rPr>
-        <w:t xml:space="preserve"> </w:t>
+        <w:t xml:space="preserve">, </w:t>
       </w:r>
       <w:r>
         <w:rPr>
@@ -960,7 +654,7 @@
           <w:szCs w:val="18"/>
           <w:lang w:bidi="ar"/>
         </w:rPr>
-        <w:t>日</w:t>
+        <w:t>格林尼治标准时间</w:t>
       </w:r>
       <w:r>
         <w:rPr>
@@ -971,7 +665,7 @@
           <w:szCs w:val="18"/>
           <w:lang w:bidi="ar"/>
         </w:rPr>
-        <w:t xml:space="preserve">, </w:t>
+        <w:t xml:space="preserve">+0800 </w:t>
       </w:r>
       <w:r>
         <w:rPr>
@@ -982,7 +676,7 @@
           <w:szCs w:val="18"/>
           <w:lang w:bidi="ar"/>
         </w:rPr>
-        <w:t>格林尼治标准时间</w:t>
+        <w:t xml:space="preserve">上午 </w:t>
       </w:r>
       <w:r>
         <w:rPr>
@@ -993,22 +687,22 @@
           <w:szCs w:val="18"/>
           <w:lang w:bidi="ar"/>
         </w:rPr>
-        <w:t xml:space="preserve">+0800 </w:t>
-      </w:r>
-      <w:r>
-        <w:rPr>
-          <w:rFonts w:ascii="宋体" w:eastAsia="宋体" w:hAnsi="宋体" w:cs="宋体" w:hint="eastAsia"/>
+        <w:t>1</w:t>
+      </w:r>
+      <w:r>
+        <w:rPr>
+          <w:rFonts w:ascii="Segoe Print" w:eastAsia="Segoe Print" w:hAnsi="Segoe Print" w:cs="Segoe Print" w:hint="eastAsia"/>
           <w:color w:val="222222"/>
           <w:kern w:val="0"/>
           <w:sz w:val="18"/>
           <w:szCs w:val="18"/>
           <w:lang w:bidi="ar"/>
         </w:rPr>
-        <w:t>上午</w:t>
-      </w:r>
-      <w:r>
-        <w:rPr>
-          <w:rFonts w:ascii="宋体" w:eastAsia="宋体" w:hAnsi="宋体" w:cs="宋体" w:hint="eastAsia"/>
+        <w:t>3</w:t>
+      </w:r>
+      <w:r>
+        <w:rPr>
+          <w:rFonts w:ascii="Segoe Print" w:eastAsia="Segoe Print" w:hAnsi="Segoe Print" w:cs="Segoe Print"/>
           <w:color w:val="222222"/>
           <w:kern w:val="0"/>
           <w:sz w:val="18"/>
@@ -1019,47 +713,47 @@
       </w:r>
       <w:r>
         <w:rPr>
-          <w:rFonts w:ascii="Segoe Print" w:eastAsia="Segoe Print" w:hAnsi="Segoe Print" w:cs="Segoe Print"/>
+          <w:rFonts w:ascii="宋体" w:eastAsia="宋体" w:hAnsi="宋体" w:cs="宋体" w:hint="eastAsia"/>
           <w:color w:val="222222"/>
           <w:kern w:val="0"/>
           <w:sz w:val="18"/>
           <w:szCs w:val="18"/>
           <w:lang w:bidi="ar"/>
         </w:rPr>
-        <w:t>1</w:t>
-      </w:r>
-      <w:r>
-        <w:rPr>
-          <w:rFonts w:ascii="Segoe Print" w:eastAsia="Segoe Print" w:hAnsi="Segoe Print" w:cs="Segoe Print" w:hint="eastAsia"/>
+        <w:t xml:space="preserve">时 </w:t>
+      </w:r>
+      <w:r>
+        <w:rPr>
+          <w:rFonts w:ascii="Segoe Print" w:eastAsia="Segoe Print" w:hAnsi="Segoe Print" w:cs="Segoe Print"/>
           <w:color w:val="222222"/>
           <w:kern w:val="0"/>
           <w:sz w:val="18"/>
           <w:szCs w:val="18"/>
           <w:lang w:bidi="ar"/>
         </w:rPr>
-        <w:t>3</w:t>
-      </w:r>
-      <w:r>
-        <w:rPr>
-          <w:rFonts w:ascii="Segoe Print" w:eastAsia="Segoe Print" w:hAnsi="Segoe Print" w:cs="Segoe Print"/>
+        <w:t xml:space="preserve">30 </w:t>
+      </w:r>
+      <w:r>
+        <w:rPr>
+          <w:rFonts w:ascii="宋体" w:eastAsia="宋体" w:hAnsi="宋体" w:cs="宋体" w:hint="eastAsia"/>
           <w:color w:val="222222"/>
           <w:kern w:val="0"/>
           <w:sz w:val="18"/>
           <w:szCs w:val="18"/>
           <w:lang w:bidi="ar"/>
         </w:rPr>
-        <w:t xml:space="preserve"> </w:t>
-      </w:r>
-      <w:r>
-        <w:rPr>
-          <w:rFonts w:ascii="宋体" w:eastAsia="宋体" w:hAnsi="宋体" w:cs="宋体" w:hint="eastAsia"/>
+        <w:t xml:space="preserve">分 </w:t>
+      </w:r>
+      <w:r>
+        <w:rPr>
+          <w:rFonts w:ascii="Segoe Print" w:eastAsia="Segoe Print" w:hAnsi="Segoe Print" w:cs="Segoe Print"/>
           <w:color w:val="222222"/>
           <w:kern w:val="0"/>
           <w:sz w:val="18"/>
           <w:szCs w:val="18"/>
           <w:lang w:bidi="ar"/>
         </w:rPr>
-        <w:t>时</w:t>
+        <w:t xml:space="preserve">22 </w:t>
       </w:r>
       <w:r>
         <w:rPr>
@@ -1070,73 +764,7 @@
           <w:szCs w:val="18"/>
           <w:lang w:bidi="ar"/>
         </w:rPr>
-        <w:t xml:space="preserve"> </w:t>
-      </w:r>
-      <w:r>
-        <w:rPr>
-          <w:rFonts w:ascii="Segoe Print" w:eastAsia="Segoe Print" w:hAnsi="Segoe Print" w:cs="Segoe Print"/>
-          <w:color w:val="222222"/>
-          <w:kern w:val="0"/>
-          <w:sz w:val="18"/>
-          <w:szCs w:val="18"/>
-          <w:lang w:bidi="ar"/>
-        </w:rPr>
-        <w:t xml:space="preserve">30 </w:t>
-      </w:r>
-      <w:r>
-        <w:rPr>
-          <w:rFonts w:ascii="宋体" w:eastAsia="宋体" w:hAnsi="宋体" w:cs="宋体" w:hint="eastAsia"/>
-          <w:color w:val="222222"/>
-          <w:kern w:val="0"/>
-          <w:sz w:val="18"/>
-          <w:szCs w:val="18"/>
-          <w:lang w:bidi="ar"/>
-        </w:rPr>
-        <w:t>分</w:t>
-      </w:r>
-      <w:r>
-        <w:rPr>
-          <w:rFonts w:ascii="宋体" w:eastAsia="宋体" w:hAnsi="宋体" w:cs="宋体" w:hint="eastAsia"/>
-          <w:color w:val="222222"/>
-          <w:kern w:val="0"/>
-          <w:sz w:val="18"/>
-          <w:szCs w:val="18"/>
-          <w:lang w:bidi="ar"/>
-        </w:rPr>
-        <w:t xml:space="preserve"> </w:t>
-      </w:r>
-      <w:r>
-        <w:rPr>
-          <w:rFonts w:ascii="Segoe Print" w:eastAsia="Segoe Print" w:hAnsi="Segoe Print" w:cs="Segoe Print"/>
-          <w:color w:val="222222"/>
-          <w:kern w:val="0"/>
-          <w:sz w:val="18"/>
-          <w:szCs w:val="18"/>
-          <w:lang w:bidi="ar"/>
-        </w:rPr>
-        <w:t xml:space="preserve">22 </w:t>
-      </w:r>
-      <w:r>
-        <w:rPr>
-          <w:rFonts w:ascii="宋体" w:eastAsia="宋体" w:hAnsi="宋体" w:cs="宋体" w:hint="eastAsia"/>
-          <w:color w:val="222222"/>
-          <w:kern w:val="0"/>
-          <w:sz w:val="18"/>
-          <w:szCs w:val="18"/>
-          <w:lang w:bidi="ar"/>
-        </w:rPr>
-        <w:t>秒</w:t>
-      </w:r>
-      <w:r>
-        <w:rPr>
-          <w:rFonts w:ascii="宋体" w:eastAsia="宋体" w:hAnsi="宋体" w:cs="宋体" w:hint="eastAsia"/>
-          <w:color w:val="222222"/>
-          <w:kern w:val="0"/>
-          <w:sz w:val="18"/>
-          <w:szCs w:val="18"/>
-          <w:lang w:bidi="ar"/>
-        </w:rPr>
-        <w:t xml:space="preserve"> </w:t>
+        <w:t xml:space="preserve">秒 </w:t>
       </w:r>
     </w:p>
     <w:p>
@@ -1154,19 +782,7 @@
           <w:szCs w:val="28"/>
           <w:lang w:bidi="ar"/>
         </w:rPr>
-        <w:t>需求内容：</w:t>
-      </w:r>
-      <w:r>
-        <w:rPr>
-          <w:rFonts w:ascii="宋体" w:eastAsia="宋体" w:hAnsi="宋体" w:cs="宋体" w:hint="eastAsia"/>
-          <w:b/>
-          <w:color w:val="0000FF"/>
-          <w:kern w:val="0"/>
-          <w:sz w:val="28"/>
-          <w:szCs w:val="28"/>
-          <w:lang w:bidi="ar"/>
-        </w:rPr>
-        <w:t xml:space="preserve"> </w:t>
+        <w:t xml:space="preserve">需求内容： </w:t>
       </w:r>
     </w:p>
     <w:p>
@@ -1226,19 +842,7 @@
           <w:szCs w:val="19"/>
           <w:lang w:bidi="ar"/>
         </w:rPr>
-        <w:t>：</w:t>
-      </w:r>
-      <w:r>
-        <w:rPr>
-          <w:rFonts w:ascii="宋体" w:eastAsia="宋体" w:hAnsi="宋体" w:cs="宋体" w:hint="eastAsia"/>
-          <w:b/>
-          <w:color w:val="222222"/>
-          <w:kern w:val="0"/>
-          <w:sz w:val="19"/>
-          <w:szCs w:val="19"/>
-          <w:lang w:bidi="ar"/>
-        </w:rPr>
-        <w:t xml:space="preserve"> </w:t>
+        <w:t xml:space="preserve">： </w:t>
       </w:r>
     </w:p>
     <w:p>
@@ -1255,18 +859,7 @@
           <w:szCs w:val="19"/>
           <w:lang w:bidi="ar"/>
         </w:rPr>
-        <w:t>附件中文档：</w:t>
-      </w:r>
-      <w:r>
-        <w:rPr>
-          <w:rFonts w:ascii="宋体" w:eastAsia="宋体" w:hAnsi="宋体" w:cs="宋体" w:hint="eastAsia"/>
-          <w:color w:val="222222"/>
-          <w:kern w:val="0"/>
-          <w:sz w:val="19"/>
-          <w:szCs w:val="19"/>
-          <w:lang w:bidi="ar"/>
-        </w:rPr>
-        <w:t xml:space="preserve"> </w:t>
+        <w:t xml:space="preserve">附件中文档： </w:t>
       </w:r>
     </w:p>
     <w:p>
@@ -1325,69 +918,7 @@
           <w:sz w:val="24"/>
           <w:lang w:bidi="ar"/>
         </w:rPr>
-        <w:t>ONU</w:t>
-      </w:r>
-      <w:proofErr w:type="gramStart"/>
-      <w:r>
-        <w:rPr>
-          <w:rFonts w:ascii="宋体" w:eastAsia="宋体" w:hAnsi="宋体" w:cs="宋体" w:hint="eastAsia"/>
-          <w:color w:val="222222"/>
-          <w:kern w:val="0"/>
-          <w:sz w:val="24"/>
-          <w:lang w:bidi="ar"/>
-        </w:rPr>
-        <w:t>一</w:t>
-      </w:r>
-      <w:proofErr w:type="gramEnd"/>
-      <w:r>
-        <w:rPr>
-          <w:rFonts w:ascii="宋体" w:eastAsia="宋体" w:hAnsi="宋体" w:cs="宋体" w:hint="eastAsia"/>
-          <w:color w:val="222222"/>
-          <w:kern w:val="0"/>
-          <w:sz w:val="24"/>
-          <w:lang w:bidi="ar"/>
-        </w:rPr>
-        <w:t>贯通和虚中继管理</w:t>
-      </w:r>
-      <w:r>
-        <w:rPr>
-          <w:rFonts w:ascii="宋体" w:eastAsia="宋体" w:hAnsi="宋体" w:cs="宋体" w:hint="eastAsia"/>
-          <w:color w:val="222222"/>
-          <w:kern w:val="0"/>
-          <w:sz w:val="24"/>
-          <w:lang w:bidi="ar"/>
-        </w:rPr>
-        <w:t xml:space="preserve"> </w:t>
-      </w:r>
-      <w:r>
-        <w:rPr>
-          <w:rFonts w:ascii="宋体" w:eastAsia="宋体" w:hAnsi="宋体" w:cs="宋体" w:hint="eastAsia"/>
-          <w:color w:val="222222"/>
-          <w:kern w:val="0"/>
-          <w:sz w:val="24"/>
-          <w:lang w:bidi="ar"/>
-        </w:rPr>
-        <w:t>定单模板增加字段（</w:t>
-      </w:r>
-      <w:r>
-        <w:rPr>
-          <w:rFonts w:ascii="宋体" w:eastAsia="宋体" w:hAnsi="宋体" w:cs="宋体" w:hint="eastAsia"/>
-          <w:color w:val="222222"/>
-          <w:kern w:val="0"/>
-          <w:sz w:val="24"/>
-          <w:lang w:bidi="ar"/>
-        </w:rPr>
-        <w:t>196001326</w:t>
-      </w:r>
-      <w:r>
-        <w:rPr>
-          <w:rFonts w:ascii="宋体" w:eastAsia="宋体" w:hAnsi="宋体" w:cs="宋体" w:hint="eastAsia"/>
-          <w:color w:val="222222"/>
-          <w:kern w:val="0"/>
-          <w:sz w:val="24"/>
-          <w:lang w:bidi="ar"/>
-        </w:rPr>
-        <w:t>）</w:t>
+        <w:t>ONU一贯通和虚中继管理 定单模板增加字段（196001326）</w:t>
       </w:r>
     </w:p>
     <w:tbl>
@@ -1605,29 +1136,7 @@
                 <w:szCs w:val="18"/>
                 <w:lang w:bidi="ar"/>
               </w:rPr>
-              <w:t>企业信息化部</w:t>
-            </w:r>
-            <w:r>
-              <w:rPr>
-                <w:rFonts w:ascii="宋体" w:eastAsia="宋体" w:hAnsi="宋体" w:cs="宋体" w:hint="eastAsia"/>
-                <w:color w:val="222222"/>
-                <w:kern w:val="0"/>
-                <w:sz w:val="18"/>
-                <w:szCs w:val="18"/>
-                <w:lang w:bidi="ar"/>
-              </w:rPr>
-              <w:t>/</w:t>
-            </w:r>
-            <w:r>
-              <w:rPr>
-                <w:rFonts w:ascii="宋体" w:eastAsia="宋体" w:hAnsi="宋体" w:cs="宋体" w:hint="eastAsia"/>
-                <w:color w:val="222222"/>
-                <w:kern w:val="0"/>
-                <w:sz w:val="18"/>
-                <w:szCs w:val="18"/>
-                <w:lang w:bidi="ar"/>
-              </w:rPr>
-              <w:t>业务运营支撑中心</w:t>
+              <w:t>企业信息化部/业务运营支撑中心</w:t>
             </w:r>
           </w:p>
         </w:tc>
@@ -1830,18 +1339,7 @@
                 <w:szCs w:val="18"/>
                 <w:lang w:bidi="ar"/>
               </w:rPr>
-              <w:t>IT</w:t>
-            </w:r>
-            <w:r>
-              <w:rPr>
-                <w:rFonts w:ascii="宋体" w:eastAsia="宋体" w:hAnsi="宋体" w:cs="宋体" w:hint="eastAsia"/>
-                <w:color w:val="222222"/>
-                <w:kern w:val="0"/>
-                <w:sz w:val="18"/>
-                <w:szCs w:val="18"/>
-                <w:lang w:bidi="ar"/>
-              </w:rPr>
-              <w:t>维护优化需求</w:t>
+              <w:t>IT维护优化需求</w:t>
             </w:r>
           </w:p>
         </w:tc>
@@ -1905,18 +1403,7 @@
                 <w:szCs w:val="18"/>
                 <w:lang w:bidi="ar"/>
               </w:rPr>
-              <w:t>IT</w:t>
-            </w:r>
-            <w:r>
-              <w:rPr>
-                <w:rFonts w:ascii="宋体" w:eastAsia="宋体" w:hAnsi="宋体" w:cs="宋体" w:hint="eastAsia"/>
-                <w:color w:val="222222"/>
-                <w:kern w:val="0"/>
-                <w:sz w:val="18"/>
-                <w:szCs w:val="18"/>
-                <w:lang w:bidi="ar"/>
-              </w:rPr>
-              <w:t>维护优化需求</w:t>
+              <w:t>IT维护优化需求</w:t>
             </w:r>
           </w:p>
         </w:tc>
@@ -2150,51 +1637,7 @@
                 <w:szCs w:val="18"/>
                 <w:lang w:bidi="ar"/>
               </w:rPr>
-              <w:t>提供验收时间</w:t>
-            </w:r>
-            <w:r>
-              <w:rPr>
-                <w:rFonts w:ascii="宋体" w:eastAsia="宋体" w:hAnsi="宋体" w:cs="宋体" w:hint="eastAsia"/>
-                <w:color w:val="222222"/>
-                <w:kern w:val="0"/>
-                <w:sz w:val="18"/>
-                <w:szCs w:val="18"/>
-                <w:lang w:bidi="ar"/>
-              </w:rPr>
-              <w:t>(</w:t>
-            </w:r>
-            <w:r>
-              <w:rPr>
-                <w:rFonts w:ascii="宋体" w:eastAsia="宋体" w:hAnsi="宋体" w:cs="宋体" w:hint="eastAsia"/>
-                <w:color w:val="222222"/>
-                <w:kern w:val="0"/>
-                <w:sz w:val="18"/>
-                <w:szCs w:val="18"/>
-                <w:lang w:bidi="ar"/>
-              </w:rPr>
-              <w:t>希望</w:t>
-            </w:r>
-            <w:r>
-              <w:rPr>
-                <w:rFonts w:ascii="宋体" w:eastAsia="宋体" w:hAnsi="宋体" w:cs="宋体" w:hint="eastAsia"/>
-                <w:color w:val="222222"/>
-                <w:kern w:val="0"/>
-                <w:sz w:val="18"/>
-                <w:szCs w:val="18"/>
-                <w:lang w:bidi="ar"/>
-              </w:rPr>
-              <w:t>)</w:t>
-            </w:r>
-            <w:r>
-              <w:rPr>
-                <w:rFonts w:ascii="宋体" w:eastAsia="宋体" w:hAnsi="宋体" w:cs="宋体" w:hint="eastAsia"/>
-                <w:color w:val="222222"/>
-                <w:kern w:val="0"/>
-                <w:sz w:val="18"/>
-                <w:szCs w:val="18"/>
-                <w:lang w:bidi="ar"/>
-              </w:rPr>
-              <w:t>：</w:t>
+              <w:t>提供验收时间(希望)：</w:t>
             </w:r>
           </w:p>
         </w:tc>
@@ -2295,62 +1738,7 @@
                 <w:szCs w:val="18"/>
                 <w:lang w:bidi="ar"/>
               </w:rPr>
-              <w:t>曹小波</w:t>
-            </w:r>
-            <w:r>
-              <w:rPr>
-                <w:rFonts w:ascii="宋体" w:eastAsia="宋体" w:hAnsi="宋体" w:cs="宋体" w:hint="eastAsia"/>
-                <w:color w:val="222222"/>
-                <w:kern w:val="0"/>
-                <w:sz w:val="18"/>
-                <w:szCs w:val="18"/>
-                <w:lang w:bidi="ar"/>
-              </w:rPr>
-              <w:t>(</w:t>
-            </w:r>
-            <w:r>
-              <w:rPr>
-                <w:rFonts w:ascii="宋体" w:eastAsia="宋体" w:hAnsi="宋体" w:cs="宋体" w:hint="eastAsia"/>
-                <w:color w:val="222222"/>
-                <w:kern w:val="0"/>
-                <w:sz w:val="18"/>
-                <w:szCs w:val="18"/>
-                <w:lang w:bidi="ar"/>
-              </w:rPr>
-              <w:t>企业信息化部</w:t>
-            </w:r>
-            <w:r>
-              <w:rPr>
-                <w:rFonts w:ascii="宋体" w:eastAsia="宋体" w:hAnsi="宋体" w:cs="宋体" w:hint="eastAsia"/>
-                <w:color w:val="222222"/>
-                <w:kern w:val="0"/>
-                <w:sz w:val="18"/>
-                <w:szCs w:val="18"/>
-                <w:lang w:bidi="ar"/>
-              </w:rPr>
-              <w:t>/</w:t>
-            </w:r>
-            <w:r>
-              <w:rPr>
-                <w:rFonts w:ascii="宋体" w:eastAsia="宋体" w:hAnsi="宋体" w:cs="宋体" w:hint="eastAsia"/>
-                <w:color w:val="222222"/>
-                <w:kern w:val="0"/>
-                <w:sz w:val="18"/>
-                <w:szCs w:val="18"/>
-                <w:lang w:bidi="ar"/>
-              </w:rPr>
-              <w:t>业务运营支撑中心</w:t>
-            </w:r>
-            <w:r>
-              <w:rPr>
-                <w:rFonts w:ascii="宋体" w:eastAsia="宋体" w:hAnsi="宋体" w:cs="宋体" w:hint="eastAsia"/>
-                <w:color w:val="222222"/>
-                <w:kern w:val="0"/>
-                <w:sz w:val="18"/>
-                <w:szCs w:val="18"/>
-                <w:lang w:bidi="ar"/>
-              </w:rPr>
-              <w:t>)</w:t>
+              <w:t>曹小波(企业信息化部/业务运营支撑中心)</w:t>
             </w:r>
           </w:p>
         </w:tc>
@@ -2382,51 +1770,7 @@
                 <w:szCs w:val="18"/>
                 <w:lang w:bidi="ar"/>
               </w:rPr>
-              <w:t>需求验收人联系方式</w:t>
-            </w:r>
-            <w:r>
-              <w:rPr>
-                <w:rFonts w:ascii="宋体" w:eastAsia="宋体" w:hAnsi="宋体" w:cs="宋体" w:hint="eastAsia"/>
-                <w:color w:val="222222"/>
-                <w:kern w:val="0"/>
-                <w:sz w:val="18"/>
-                <w:szCs w:val="18"/>
-                <w:lang w:bidi="ar"/>
-              </w:rPr>
-              <w:t>(</w:t>
-            </w:r>
-            <w:r>
-              <w:rPr>
-                <w:rFonts w:ascii="宋体" w:eastAsia="宋体" w:hAnsi="宋体" w:cs="宋体" w:hint="eastAsia"/>
-                <w:color w:val="222222"/>
-                <w:kern w:val="0"/>
-                <w:sz w:val="18"/>
-                <w:szCs w:val="18"/>
-                <w:lang w:bidi="ar"/>
-              </w:rPr>
-              <w:t>手机号</w:t>
-            </w:r>
-            <w:r>
-              <w:rPr>
-                <w:rFonts w:ascii="宋体" w:eastAsia="宋体" w:hAnsi="宋体" w:cs="宋体" w:hint="eastAsia"/>
-                <w:color w:val="222222"/>
-                <w:kern w:val="0"/>
-                <w:sz w:val="18"/>
-                <w:szCs w:val="18"/>
-                <w:lang w:bidi="ar"/>
-              </w:rPr>
-              <w:t>)</w:t>
-            </w:r>
-            <w:r>
-              <w:rPr>
-                <w:rFonts w:ascii="宋体" w:eastAsia="宋体" w:hAnsi="宋体" w:cs="宋体" w:hint="eastAsia"/>
-                <w:color w:val="222222"/>
-                <w:kern w:val="0"/>
-                <w:sz w:val="18"/>
-                <w:szCs w:val="18"/>
-                <w:lang w:bidi="ar"/>
-              </w:rPr>
-              <w:t>：</w:t>
+              <w:t>需求验收人联系方式(手机号)：</w:t>
             </w:r>
           </w:p>
         </w:tc>
@@ -2528,53 +1872,7 @@
                 <w:szCs w:val="18"/>
                 <w:lang w:bidi="ar"/>
               </w:rPr>
-              <w:t>ONU</w:t>
-            </w:r>
-            <w:proofErr w:type="gramStart"/>
-            <w:r>
-              <w:rPr>
-                <w:rFonts w:ascii="宋体" w:eastAsia="宋体" w:hAnsi="宋体" w:cs="宋体" w:hint="eastAsia"/>
-                <w:color w:val="222222"/>
-                <w:kern w:val="0"/>
-                <w:sz w:val="18"/>
-                <w:szCs w:val="18"/>
-                <w:lang w:bidi="ar"/>
-              </w:rPr>
-              <w:t>一</w:t>
-            </w:r>
-            <w:proofErr w:type="gramEnd"/>
-            <w:r>
-              <w:rPr>
-                <w:rFonts w:ascii="宋体" w:eastAsia="宋体" w:hAnsi="宋体" w:cs="宋体" w:hint="eastAsia"/>
-                <w:color w:val="222222"/>
-                <w:kern w:val="0"/>
-                <w:sz w:val="18"/>
-                <w:szCs w:val="18"/>
-                <w:lang w:bidi="ar"/>
-              </w:rPr>
-              <w:t>贯通和虚中继管理</w:t>
-            </w:r>
-            <w:r>
-              <w:rPr>
-                <w:rFonts w:ascii="宋体" w:eastAsia="宋体" w:hAnsi="宋体" w:cs="宋体" w:hint="eastAsia"/>
-                <w:color w:val="222222"/>
-                <w:kern w:val="0"/>
-                <w:sz w:val="18"/>
-                <w:szCs w:val="18"/>
-                <w:lang w:bidi="ar"/>
-              </w:rPr>
-              <w:t xml:space="preserve"> </w:t>
-            </w:r>
-            <w:r>
-              <w:rPr>
-                <w:rFonts w:ascii="宋体" w:eastAsia="宋体" w:hAnsi="宋体" w:cs="宋体" w:hint="eastAsia"/>
-                <w:color w:val="222222"/>
-                <w:kern w:val="0"/>
-                <w:sz w:val="18"/>
-                <w:szCs w:val="18"/>
-                <w:lang w:bidi="ar"/>
-              </w:rPr>
-              <w:t>定单模板增加字段</w:t>
+              <w:t>ONU一贯通和虚中继管理 定单模板增加字段</w:t>
             </w:r>
           </w:p>
         </w:tc>
@@ -2644,9 +1942,8 @@
                 <w:szCs w:val="18"/>
                 <w:lang w:bidi="ar"/>
               </w:rPr>
-              <w:t>ONU</w:t>
-            </w:r>
-            <w:proofErr w:type="gramStart"/>
+              <w:t>ONU一贯通流程的交换工单里增加NumberInfo节点，交换的工程虚中继管理增加虚中继信</w:t>
+            </w:r>
             <w:r>
               <w:rPr>
                 <w:rFonts w:ascii="宋体" w:eastAsia="宋体" w:hAnsi="宋体" w:cs="宋体" w:hint="eastAsia"/>
@@ -2656,125 +1953,8 @@
                 <w:szCs w:val="18"/>
                 <w:lang w:bidi="ar"/>
               </w:rPr>
-              <w:t>一</w:t>
-            </w:r>
-            <w:proofErr w:type="gramEnd"/>
-            <w:r>
-              <w:rPr>
-                <w:rFonts w:ascii="宋体" w:eastAsia="宋体" w:hAnsi="宋体" w:cs="宋体" w:hint="eastAsia"/>
-                <w:color w:val="222222"/>
-                <w:kern w:val="0"/>
-                <w:sz w:val="18"/>
-                <w:szCs w:val="18"/>
-                <w:lang w:bidi="ar"/>
-              </w:rPr>
-              <w:t>贯通流程的交换工单里增加</w:t>
-            </w:r>
-            <w:proofErr w:type="spellStart"/>
-            <w:r>
-              <w:rPr>
-                <w:rFonts w:ascii="宋体" w:eastAsia="宋体" w:hAnsi="宋体" w:cs="宋体" w:hint="eastAsia"/>
-                <w:color w:val="222222"/>
-                <w:kern w:val="0"/>
-                <w:sz w:val="18"/>
-                <w:szCs w:val="18"/>
-                <w:lang w:bidi="ar"/>
-              </w:rPr>
-              <w:t>NumberInfo</w:t>
-            </w:r>
-            <w:proofErr w:type="spellEnd"/>
-            <w:r>
-              <w:rPr>
-                <w:rFonts w:ascii="宋体" w:eastAsia="宋体" w:hAnsi="宋体" w:cs="宋体" w:hint="eastAsia"/>
-                <w:color w:val="222222"/>
-                <w:kern w:val="0"/>
-                <w:sz w:val="18"/>
-                <w:szCs w:val="18"/>
-                <w:lang w:bidi="ar"/>
-              </w:rPr>
-              <w:t>节点，交换的工程虚中继管理增加虚中继信</w:t>
-            </w:r>
-            <w:r>
-              <w:rPr>
-                <w:rFonts w:ascii="宋体" w:eastAsia="宋体" w:hAnsi="宋体" w:cs="宋体" w:hint="eastAsia"/>
-                <w:color w:val="222222"/>
-                <w:kern w:val="0"/>
-                <w:sz w:val="18"/>
-                <w:szCs w:val="18"/>
-                <w:lang w:bidi="ar"/>
-              </w:rPr>
               <w:lastRenderedPageBreak/>
-              <w:t>息节点（</w:t>
-            </w:r>
-            <w:proofErr w:type="spellStart"/>
-            <w:r>
-              <w:rPr>
-                <w:rFonts w:ascii="宋体" w:eastAsia="宋体" w:hAnsi="宋体" w:cs="宋体" w:hint="eastAsia"/>
-                <w:color w:val="222222"/>
-                <w:kern w:val="0"/>
-                <w:sz w:val="18"/>
-                <w:szCs w:val="18"/>
-                <w:lang w:bidi="ar"/>
-              </w:rPr>
-              <w:t>vtrunkinfo</w:t>
-            </w:r>
-            <w:proofErr w:type="spellEnd"/>
-            <w:r>
-              <w:rPr>
-                <w:rFonts w:ascii="宋体" w:eastAsia="宋体" w:hAnsi="宋体" w:cs="宋体" w:hint="eastAsia"/>
-                <w:color w:val="222222"/>
-                <w:kern w:val="0"/>
-                <w:sz w:val="18"/>
-                <w:szCs w:val="18"/>
-                <w:lang w:bidi="ar"/>
-              </w:rPr>
-              <w:t>）和分配号码信息节点</w:t>
-            </w:r>
-            <w:r>
-              <w:rPr>
-                <w:rFonts w:ascii="宋体" w:eastAsia="宋体" w:hAnsi="宋体" w:cs="宋体" w:hint="eastAsia"/>
-                <w:color w:val="222222"/>
-                <w:kern w:val="0"/>
-                <w:sz w:val="18"/>
-                <w:szCs w:val="18"/>
-                <w:lang w:bidi="ar"/>
-              </w:rPr>
-              <w:t>(</w:t>
-            </w:r>
-            <w:proofErr w:type="spellStart"/>
-            <w:r>
-              <w:rPr>
-                <w:rFonts w:ascii="宋体" w:eastAsia="宋体" w:hAnsi="宋体" w:cs="宋体" w:hint="eastAsia"/>
-                <w:color w:val="222222"/>
-                <w:kern w:val="0"/>
-                <w:sz w:val="18"/>
-                <w:szCs w:val="18"/>
-                <w:lang w:bidi="ar"/>
-              </w:rPr>
-              <w:t>alloccodeinfo</w:t>
-            </w:r>
-            <w:proofErr w:type="spellEnd"/>
-            <w:r>
-              <w:rPr>
-                <w:rFonts w:ascii="宋体" w:eastAsia="宋体" w:hAnsi="宋体" w:cs="宋体" w:hint="eastAsia"/>
-                <w:color w:val="222222"/>
-                <w:kern w:val="0"/>
-                <w:sz w:val="18"/>
-                <w:szCs w:val="18"/>
-                <w:lang w:bidi="ar"/>
-              </w:rPr>
-              <w:t>)</w:t>
-            </w:r>
-            <w:r>
-              <w:rPr>
-                <w:rFonts w:ascii="宋体" w:eastAsia="宋体" w:hAnsi="宋体" w:cs="宋体" w:hint="eastAsia"/>
-                <w:color w:val="222222"/>
-                <w:kern w:val="0"/>
-                <w:sz w:val="18"/>
-                <w:szCs w:val="18"/>
-                <w:lang w:bidi="ar"/>
-              </w:rPr>
-              <w:t>。</w:t>
+              <w:t>息节点（vtrunkinfo）和分配号码信息节点(alloccodeinfo)。</w:t>
             </w:r>
           </w:p>
         </w:tc>
@@ -2836,7 +2016,6 @@
                 <w:lang w:bidi="ar"/>
               </w:rPr>
             </w:pPr>
-            <w:proofErr w:type="gramStart"/>
             <w:r>
               <w:rPr>
                 <w:rFonts w:ascii="宋体" w:eastAsia="宋体" w:hAnsi="宋体" w:cs="宋体" w:hint="eastAsia"/>
@@ -2846,19 +2025,7 @@
                 <w:szCs w:val="18"/>
                 <w:lang w:bidi="ar"/>
               </w:rPr>
-              <w:t>送系统</w:t>
-            </w:r>
-            <w:proofErr w:type="gramEnd"/>
-            <w:r>
-              <w:rPr>
-                <w:rFonts w:ascii="宋体" w:eastAsia="宋体" w:hAnsi="宋体" w:cs="宋体" w:hint="eastAsia"/>
-                <w:color w:val="222222"/>
-                <w:kern w:val="0"/>
-                <w:sz w:val="18"/>
-                <w:szCs w:val="18"/>
-                <w:lang w:bidi="ar"/>
-              </w:rPr>
-              <w:t>负责人审核</w:t>
+              <w:t>送系统负责人审核</w:t>
             </w:r>
           </w:p>
         </w:tc>
@@ -2928,62 +2095,7 @@
                 <w:szCs w:val="18"/>
                 <w:lang w:bidi="ar"/>
               </w:rPr>
-              <w:t>曹小波</w:t>
-            </w:r>
-            <w:r>
-              <w:rPr>
-                <w:rFonts w:ascii="宋体" w:eastAsia="宋体" w:hAnsi="宋体" w:cs="宋体" w:hint="eastAsia"/>
-                <w:color w:val="222222"/>
-                <w:kern w:val="0"/>
-                <w:sz w:val="18"/>
-                <w:szCs w:val="18"/>
-                <w:lang w:bidi="ar"/>
-              </w:rPr>
-              <w:t>(</w:t>
-            </w:r>
-            <w:r>
-              <w:rPr>
-                <w:rFonts w:ascii="宋体" w:eastAsia="宋体" w:hAnsi="宋体" w:cs="宋体" w:hint="eastAsia"/>
-                <w:color w:val="222222"/>
-                <w:kern w:val="0"/>
-                <w:sz w:val="18"/>
-                <w:szCs w:val="18"/>
-                <w:lang w:bidi="ar"/>
-              </w:rPr>
-              <w:t>企业信息化部</w:t>
-            </w:r>
-            <w:r>
-              <w:rPr>
-                <w:rFonts w:ascii="宋体" w:eastAsia="宋体" w:hAnsi="宋体" w:cs="宋体" w:hint="eastAsia"/>
-                <w:color w:val="222222"/>
-                <w:kern w:val="0"/>
-                <w:sz w:val="18"/>
-                <w:szCs w:val="18"/>
-                <w:lang w:bidi="ar"/>
-              </w:rPr>
-              <w:t>/</w:t>
-            </w:r>
-            <w:r>
-              <w:rPr>
-                <w:rFonts w:ascii="宋体" w:eastAsia="宋体" w:hAnsi="宋体" w:cs="宋体" w:hint="eastAsia"/>
-                <w:color w:val="222222"/>
-                <w:kern w:val="0"/>
-                <w:sz w:val="18"/>
-                <w:szCs w:val="18"/>
-                <w:lang w:bidi="ar"/>
-              </w:rPr>
-              <w:t>业务运营支撑中心</w:t>
-            </w:r>
-            <w:r>
-              <w:rPr>
-                <w:rFonts w:ascii="宋体" w:eastAsia="宋体" w:hAnsi="宋体" w:cs="宋体" w:hint="eastAsia"/>
-                <w:color w:val="222222"/>
-                <w:kern w:val="0"/>
-                <w:sz w:val="18"/>
-                <w:szCs w:val="18"/>
-                <w:lang w:bidi="ar"/>
-              </w:rPr>
-              <w:t>)</w:t>
+              <w:t>曹小波(企业信息化部/业务运营支撑中心)</w:t>
             </w:r>
           </w:p>
         </w:tc>
@@ -3053,62 +2165,7 @@
                 <w:szCs w:val="18"/>
                 <w:lang w:bidi="ar"/>
               </w:rPr>
-              <w:t>曹小波</w:t>
-            </w:r>
-            <w:r>
-              <w:rPr>
-                <w:rFonts w:ascii="宋体" w:eastAsia="宋体" w:hAnsi="宋体" w:cs="宋体" w:hint="eastAsia"/>
-                <w:color w:val="222222"/>
-                <w:kern w:val="0"/>
-                <w:sz w:val="18"/>
-                <w:szCs w:val="18"/>
-                <w:lang w:bidi="ar"/>
-              </w:rPr>
-              <w:t>(</w:t>
-            </w:r>
-            <w:r>
-              <w:rPr>
-                <w:rFonts w:ascii="宋体" w:eastAsia="宋体" w:hAnsi="宋体" w:cs="宋体" w:hint="eastAsia"/>
-                <w:color w:val="222222"/>
-                <w:kern w:val="0"/>
-                <w:sz w:val="18"/>
-                <w:szCs w:val="18"/>
-                <w:lang w:bidi="ar"/>
-              </w:rPr>
-              <w:t>企业信息化部</w:t>
-            </w:r>
-            <w:r>
-              <w:rPr>
-                <w:rFonts w:ascii="宋体" w:eastAsia="宋体" w:hAnsi="宋体" w:cs="宋体" w:hint="eastAsia"/>
-                <w:color w:val="222222"/>
-                <w:kern w:val="0"/>
-                <w:sz w:val="18"/>
-                <w:szCs w:val="18"/>
-                <w:lang w:bidi="ar"/>
-              </w:rPr>
-              <w:t>/</w:t>
-            </w:r>
-            <w:r>
-              <w:rPr>
-                <w:rFonts w:ascii="宋体" w:eastAsia="宋体" w:hAnsi="宋体" w:cs="宋体" w:hint="eastAsia"/>
-                <w:color w:val="222222"/>
-                <w:kern w:val="0"/>
-                <w:sz w:val="18"/>
-                <w:szCs w:val="18"/>
-                <w:lang w:bidi="ar"/>
-              </w:rPr>
-              <w:t>业务运营支撑中心</w:t>
-            </w:r>
-            <w:r>
-              <w:rPr>
-                <w:rFonts w:ascii="宋体" w:eastAsia="宋体" w:hAnsi="宋体" w:cs="宋体" w:hint="eastAsia"/>
-                <w:color w:val="222222"/>
-                <w:kern w:val="0"/>
-                <w:sz w:val="18"/>
-                <w:szCs w:val="18"/>
-                <w:lang w:bidi="ar"/>
-              </w:rPr>
-              <w:t>)</w:t>
+              <w:t>曹小波(企业信息化部/业务运营支撑中心)</w:t>
             </w:r>
           </w:p>
         </w:tc>
@@ -3234,19 +2291,7 @@
           <w:szCs w:val="28"/>
           <w:lang w:bidi="ar"/>
         </w:rPr>
-        <w:t>测试分析：</w:t>
-      </w:r>
-      <w:r>
-        <w:rPr>
-          <w:rFonts w:ascii="宋体" w:eastAsia="宋体" w:hAnsi="宋体" w:cs="宋体" w:hint="eastAsia"/>
-          <w:b/>
-          <w:color w:val="0000FF"/>
-          <w:kern w:val="0"/>
-          <w:sz w:val="28"/>
-          <w:szCs w:val="28"/>
-          <w:lang w:bidi="ar"/>
-        </w:rPr>
-        <w:t xml:space="preserve"> </w:t>
+        <w:t xml:space="preserve">测试分析： </w:t>
       </w:r>
     </w:p>
     <w:p>
@@ -3273,19 +2318,7 @@
           <w:szCs w:val="22"/>
           <w:lang w:bidi="ar"/>
         </w:rPr>
-        <w:t>需求理解：</w:t>
-      </w:r>
-      <w:r>
-        <w:rPr>
-          <w:rFonts w:ascii="宋体" w:eastAsia="宋体" w:hAnsi="宋体" w:cs="宋体" w:hint="eastAsia"/>
-          <w:b/>
-          <w:color w:val="222222"/>
-          <w:kern w:val="0"/>
-          <w:sz w:val="22"/>
-          <w:szCs w:val="22"/>
-          <w:lang w:bidi="ar"/>
-        </w:rPr>
-        <w:t xml:space="preserve"> </w:t>
+        <w:t xml:space="preserve">需求理解： </w:t>
       </w:r>
     </w:p>
     <w:p>
@@ -3307,27 +2340,7 @@
           <w:sz w:val="24"/>
           <w:lang w:bidi="ar"/>
         </w:rPr>
-        <w:t>交换虚中继（</w:t>
-      </w:r>
-      <w:r>
-        <w:rPr>
-          <w:rFonts w:ascii="宋体" w:eastAsia="宋体" w:hAnsi="宋体" w:cs="宋体" w:hint="eastAsia"/>
-          <w:color w:val="222222"/>
-          <w:kern w:val="0"/>
-          <w:sz w:val="24"/>
-          <w:lang w:bidi="ar"/>
-        </w:rPr>
-        <w:t>SN13</w:t>
-      </w:r>
-      <w:r>
-        <w:rPr>
-          <w:rFonts w:ascii="宋体" w:eastAsia="宋体" w:hAnsi="宋体" w:cs="宋体" w:hint="eastAsia"/>
-          <w:color w:val="222222"/>
-          <w:kern w:val="0"/>
-          <w:sz w:val="24"/>
-          <w:lang w:bidi="ar"/>
-        </w:rPr>
-        <w:t>）资源信息新增节点</w:t>
+        <w:t>交换虚中继（SN13）资源信息新增节点</w:t>
       </w:r>
       <w:r>
         <w:rPr>
@@ -3338,7 +2351,6 @@
         </w:rPr>
         <w:t>虚中继信息节点（</w:t>
       </w:r>
-      <w:proofErr w:type="spellStart"/>
       <w:r>
         <w:rPr>
           <w:rFonts w:ascii="Verdana" w:eastAsia="宋体" w:hAnsi="Verdana" w:cs="Verdana"/>
@@ -3348,7 +2360,6 @@
         </w:rPr>
         <w:t>vtrunkinfo</w:t>
       </w:r>
-      <w:proofErr w:type="spellEnd"/>
       <w:r>
         <w:rPr>
           <w:rFonts w:ascii="Verdana" w:eastAsia="宋体" w:hAnsi="Verdana" w:cs="Verdana"/>
@@ -3365,27 +2376,7 @@
           <w:sz w:val="20"/>
           <w:szCs w:val="20"/>
         </w:rPr>
-        <w:t>(</w:t>
-      </w:r>
-      <w:proofErr w:type="spellStart"/>
-      <w:r>
-        <w:rPr>
-          <w:rFonts w:ascii="Verdana" w:eastAsia="宋体" w:hAnsi="Verdana" w:cs="Verdana"/>
-          <w:color w:val="000000"/>
-          <w:sz w:val="20"/>
-          <w:szCs w:val="20"/>
-        </w:rPr>
-        <w:t>alloccodeinfo</w:t>
-      </w:r>
-      <w:proofErr w:type="spellEnd"/>
-      <w:r>
-        <w:rPr>
-          <w:rFonts w:ascii="Verdana" w:eastAsia="宋体" w:hAnsi="Verdana" w:cs="Verdana"/>
-          <w:color w:val="000000"/>
-          <w:sz w:val="20"/>
-          <w:szCs w:val="20"/>
-        </w:rPr>
-        <w:t>)</w:t>
+        <w:t>(alloccodeinfo)</w:t>
       </w:r>
       <w:r>
         <w:rPr>
@@ -3396,7 +2387,6 @@
         </w:rPr>
         <w:t xml:space="preserve">  IBP</w:t>
       </w:r>
-      <w:proofErr w:type="gramStart"/>
       <w:r>
         <w:rPr>
           <w:rFonts w:ascii="Verdana" w:eastAsia="宋体" w:hAnsi="Verdana" w:cs="Verdana" w:hint="eastAsia"/>
@@ -3404,17 +2394,7 @@
           <w:sz w:val="20"/>
           <w:szCs w:val="20"/>
         </w:rPr>
-        <w:t>派发工</w:t>
-      </w:r>
-      <w:proofErr w:type="gramEnd"/>
-      <w:r>
-        <w:rPr>
-          <w:rFonts w:ascii="Verdana" w:eastAsia="宋体" w:hAnsi="Verdana" w:cs="Verdana" w:hint="eastAsia"/>
-          <w:color w:val="000000"/>
-          <w:sz w:val="20"/>
-          <w:szCs w:val="20"/>
-        </w:rPr>
-        <w:t>单时需要带给客保交换工单</w:t>
+        <w:t>派发工单时需要带给客保交换工单</w:t>
       </w:r>
       <w:r>
         <w:rPr>
@@ -3446,7 +2426,6 @@
         </w:rPr>
         <w:t>ONU</w:t>
       </w:r>
-      <w:proofErr w:type="gramStart"/>
       <w:r>
         <w:rPr>
           <w:rFonts w:ascii="Verdana" w:eastAsia="宋体" w:hAnsi="Verdana" w:cs="Verdana" w:hint="eastAsia"/>
@@ -3454,9 +2433,8 @@
           <w:sz w:val="20"/>
           <w:szCs w:val="20"/>
         </w:rPr>
-        <w:t>一</w:t>
-      </w:r>
-      <w:proofErr w:type="gramEnd"/>
+        <w:t>一贯通（</w:t>
+      </w:r>
       <w:r>
         <w:rPr>
           <w:rFonts w:ascii="Verdana" w:eastAsia="宋体" w:hAnsi="Verdana" w:cs="Verdana" w:hint="eastAsia"/>
@@ -3464,7 +2442,7 @@
           <w:sz w:val="20"/>
           <w:szCs w:val="20"/>
         </w:rPr>
-        <w:t>贯通（</w:t>
+        <w:t>PRJ02</w:t>
       </w:r>
       <w:r>
         <w:rPr>
@@ -3473,7 +2451,16 @@
           <w:sz w:val="20"/>
           <w:szCs w:val="20"/>
         </w:rPr>
-        <w:t>PRJ02</w:t>
+        <w:t>）资源信息新增号码信息</w:t>
+      </w:r>
+      <w:r>
+        <w:rPr>
+          <w:rFonts w:ascii="Verdana" w:eastAsia="宋体" w:hAnsi="Verdana" w:cs="Verdana"/>
+          <w:color w:val="000000"/>
+          <w:sz w:val="20"/>
+          <w:szCs w:val="20"/>
+        </w:rPr>
+        <w:t>节点</w:t>
       </w:r>
       <w:r>
         <w:rPr>
@@ -3482,16 +2469,7 @@
           <w:sz w:val="20"/>
           <w:szCs w:val="20"/>
         </w:rPr>
-        <w:t>）资源信息新增号码信息</w:t>
-      </w:r>
-      <w:r>
-        <w:rPr>
-          <w:rFonts w:ascii="Verdana" w:eastAsia="宋体" w:hAnsi="Verdana" w:cs="Verdana"/>
-          <w:color w:val="000000"/>
-          <w:sz w:val="20"/>
-          <w:szCs w:val="20"/>
-        </w:rPr>
-        <w:t>节点</w:t>
+        <w:t>（</w:t>
       </w:r>
       <w:r>
         <w:rPr>
@@ -3500,9 +2478,8 @@
           <w:sz w:val="20"/>
           <w:szCs w:val="20"/>
         </w:rPr>
-        <w:t>（</w:t>
-      </w:r>
-      <w:proofErr w:type="spellStart"/>
+        <w:t>number_info</w:t>
+      </w:r>
       <w:r>
         <w:rPr>
           <w:rFonts w:ascii="Verdana" w:eastAsia="宋体" w:hAnsi="Verdana" w:cs="Verdana" w:hint="eastAsia"/>
@@ -3510,9 +2487,8 @@
           <w:sz w:val="20"/>
           <w:szCs w:val="20"/>
         </w:rPr>
-        <w:t>number_info</w:t>
-      </w:r>
-      <w:proofErr w:type="spellEnd"/>
+        <w:t>）</w:t>
+      </w:r>
       <w:r>
         <w:rPr>
           <w:rFonts w:ascii="Verdana" w:eastAsia="宋体" w:hAnsi="Verdana" w:cs="Verdana" w:hint="eastAsia"/>
@@ -3520,7 +2496,7 @@
           <w:sz w:val="20"/>
           <w:szCs w:val="20"/>
         </w:rPr>
-        <w:t>）</w:t>
+        <w:t>IBP</w:t>
       </w:r>
       <w:r>
         <w:rPr>
@@ -3529,27 +2505,7 @@
           <w:sz w:val="20"/>
           <w:szCs w:val="20"/>
         </w:rPr>
-        <w:t>IBP</w:t>
-      </w:r>
-      <w:proofErr w:type="gramStart"/>
-      <w:r>
-        <w:rPr>
-          <w:rFonts w:ascii="Verdana" w:eastAsia="宋体" w:hAnsi="Verdana" w:cs="Verdana" w:hint="eastAsia"/>
-          <w:color w:val="000000"/>
-          <w:sz w:val="20"/>
-          <w:szCs w:val="20"/>
-        </w:rPr>
-        <w:t>派发工</w:t>
-      </w:r>
-      <w:proofErr w:type="gramEnd"/>
-      <w:r>
-        <w:rPr>
-          <w:rFonts w:ascii="Verdana" w:eastAsia="宋体" w:hAnsi="Verdana" w:cs="Verdana" w:hint="eastAsia"/>
-          <w:color w:val="000000"/>
-          <w:sz w:val="20"/>
-          <w:szCs w:val="20"/>
-        </w:rPr>
-        <w:t>单时需要带给客保传输工单</w:t>
+        <w:t>派发工单时需要带给客保传输工单</w:t>
       </w:r>
       <w:r>
         <w:rPr>
@@ -3576,19 +2532,7 @@
           <w:szCs w:val="22"/>
           <w:lang w:bidi="ar"/>
         </w:rPr>
-        <w:t>业务规则：</w:t>
-      </w:r>
-      <w:r>
-        <w:rPr>
-          <w:rFonts w:ascii="宋体" w:eastAsia="宋体" w:hAnsi="宋体" w:cs="宋体" w:hint="eastAsia"/>
-          <w:b/>
-          <w:color w:val="222222"/>
-          <w:kern w:val="0"/>
-          <w:sz w:val="22"/>
-          <w:szCs w:val="22"/>
-          <w:lang w:bidi="ar"/>
-        </w:rPr>
-        <w:t xml:space="preserve"> </w:t>
+        <w:t xml:space="preserve">业务规则： </w:t>
       </w:r>
     </w:p>
     <w:p>
@@ -3606,45 +2550,7 @@
           <w:szCs w:val="20"/>
           <w:lang w:bidi="ar"/>
         </w:rPr>
-        <w:t>列出业务功能点，</w:t>
-      </w:r>
-      <w:proofErr w:type="gramStart"/>
-      <w:r>
-        <w:rPr>
-          <w:rFonts w:ascii="宋体" w:eastAsia="宋体" w:hAnsi="宋体" w:cs="宋体" w:hint="eastAsia"/>
-          <w:i/>
-          <w:color w:val="0000FF"/>
-          <w:kern w:val="0"/>
-          <w:sz w:val="20"/>
-          <w:szCs w:val="20"/>
-          <w:lang w:bidi="ar"/>
-        </w:rPr>
-        <w:t>规纳业务</w:t>
-      </w:r>
-      <w:proofErr w:type="gramEnd"/>
-      <w:r>
-        <w:rPr>
-          <w:rFonts w:ascii="宋体" w:eastAsia="宋体" w:hAnsi="宋体" w:cs="宋体" w:hint="eastAsia"/>
-          <w:i/>
-          <w:color w:val="0000FF"/>
-          <w:kern w:val="0"/>
-          <w:sz w:val="20"/>
-          <w:szCs w:val="20"/>
-          <w:lang w:bidi="ar"/>
-        </w:rPr>
-        <w:t>办理前提或约束、逻辑判断及处理规则加以说明。</w:t>
-      </w:r>
-      <w:r>
-        <w:rPr>
-          <w:rFonts w:ascii="宋体" w:eastAsia="宋体" w:hAnsi="宋体" w:cs="宋体" w:hint="eastAsia"/>
-          <w:i/>
-          <w:color w:val="0000FF"/>
-          <w:kern w:val="0"/>
-          <w:sz w:val="20"/>
-          <w:szCs w:val="20"/>
-          <w:lang w:bidi="ar"/>
-        </w:rPr>
-        <w:t xml:space="preserve"> </w:t>
+        <w:t xml:space="preserve">列出业务功能点，规纳业务办理前提或约束、逻辑判断及处理规则加以说明。 </w:t>
       </w:r>
     </w:p>
     <w:p>
@@ -3662,19 +2568,7 @@
           <w:szCs w:val="22"/>
           <w:lang w:bidi="ar"/>
         </w:rPr>
-        <w:t>业务流程：</w:t>
-      </w:r>
-      <w:r>
-        <w:rPr>
-          <w:rFonts w:ascii="宋体" w:eastAsia="宋体" w:hAnsi="宋体" w:cs="宋体" w:hint="eastAsia"/>
-          <w:b/>
-          <w:color w:val="222222"/>
-          <w:kern w:val="0"/>
-          <w:sz w:val="22"/>
-          <w:szCs w:val="22"/>
-          <w:lang w:bidi="ar"/>
-        </w:rPr>
-        <w:t xml:space="preserve"> </w:t>
+        <w:t xml:space="preserve">业务流程： </w:t>
       </w:r>
     </w:p>
     <w:p>
@@ -3692,19 +2586,7 @@
           <w:szCs w:val="20"/>
           <w:lang w:bidi="ar"/>
         </w:rPr>
-        <w:t>对业务涉及的流程加以说明分析，确定测试流程覆盖范围。</w:t>
-      </w:r>
-      <w:r>
-        <w:rPr>
-          <w:rFonts w:ascii="宋体" w:eastAsia="宋体" w:hAnsi="宋体" w:cs="宋体" w:hint="eastAsia"/>
-          <w:i/>
-          <w:color w:val="0000FF"/>
-          <w:kern w:val="0"/>
-          <w:sz w:val="20"/>
-          <w:szCs w:val="20"/>
-          <w:lang w:bidi="ar"/>
-        </w:rPr>
-        <w:t xml:space="preserve"> </w:t>
+        <w:t xml:space="preserve">对业务涉及的流程加以说明分析，确定测试流程覆盖范围。 </w:t>
       </w:r>
     </w:p>
     <w:p>
@@ -3722,19 +2604,7 @@
           <w:szCs w:val="22"/>
           <w:lang w:bidi="ar"/>
         </w:rPr>
-        <w:t>关联影响：</w:t>
-      </w:r>
-      <w:r>
-        <w:rPr>
-          <w:rFonts w:ascii="宋体" w:eastAsia="宋体" w:hAnsi="宋体" w:cs="宋体" w:hint="eastAsia"/>
-          <w:b/>
-          <w:color w:val="222222"/>
-          <w:kern w:val="0"/>
-          <w:sz w:val="22"/>
-          <w:szCs w:val="22"/>
-          <w:lang w:bidi="ar"/>
-        </w:rPr>
-        <w:t xml:space="preserve"> </w:t>
+        <w:t xml:space="preserve">关联影响： </w:t>
       </w:r>
     </w:p>
     <w:p>
@@ -3752,19 +2622,7 @@
           <w:szCs w:val="20"/>
           <w:lang w:bidi="ar"/>
         </w:rPr>
-        <w:t>描述根据业务知识、设计文档、测试经验、测试成本等因素判断需要回归的业务功能点。</w:t>
-      </w:r>
-      <w:r>
-        <w:rPr>
-          <w:rFonts w:ascii="宋体" w:eastAsia="宋体" w:hAnsi="宋体" w:cs="宋体" w:hint="eastAsia"/>
-          <w:i/>
-          <w:color w:val="0000FF"/>
-          <w:kern w:val="0"/>
-          <w:sz w:val="20"/>
-          <w:szCs w:val="20"/>
-          <w:lang w:bidi="ar"/>
-        </w:rPr>
-        <w:t xml:space="preserve"> </w:t>
+        <w:t xml:space="preserve">描述根据业务知识、设计文档、测试经验、测试成本等因素判断需要回归的业务功能点。 </w:t>
       </w:r>
     </w:p>
     <w:p>
@@ -3791,19 +2649,7 @@
           <w:szCs w:val="28"/>
           <w:lang w:bidi="ar"/>
         </w:rPr>
-        <w:t>测试设计：</w:t>
-      </w:r>
-      <w:r>
-        <w:rPr>
-          <w:rFonts w:ascii="宋体" w:eastAsia="宋体" w:hAnsi="宋体" w:cs="宋体" w:hint="eastAsia"/>
-          <w:b/>
-          <w:color w:val="0000FF"/>
-          <w:kern w:val="0"/>
-          <w:sz w:val="28"/>
-          <w:szCs w:val="28"/>
-          <w:lang w:bidi="ar"/>
-        </w:rPr>
-        <w:t xml:space="preserve"> </w:t>
+        <w:t xml:space="preserve">测试设计： </w:t>
       </w:r>
     </w:p>
     <w:p>
@@ -4138,19 +2984,11 @@
               <w:widowControl/>
               <w:shd w:val="clear" w:color="auto" w:fill="92D050"/>
             </w:pPr>
-            <w:proofErr w:type="gramStart"/>
-            <w:r>
-              <w:rPr>
-                <w:rFonts w:hint="eastAsia"/>
-              </w:rPr>
-              <w:t>综资受理</w:t>
-            </w:r>
-            <w:proofErr w:type="gramEnd"/>
-            <w:r>
-              <w:rPr>
-                <w:rFonts w:hint="eastAsia"/>
-              </w:rPr>
-              <w:t>与配置</w:t>
+            <w:r>
+              <w:rPr>
+                <w:rFonts w:hint="eastAsia"/>
+              </w:rPr>
+              <w:t>综资受理与配置</w:t>
             </w:r>
           </w:p>
           <w:p>
@@ -4178,21 +3016,7 @@
               <w:rPr>
                 <w:rFonts w:hint="eastAsia"/>
               </w:rPr>
-              <w:t>账户</w:t>
-            </w:r>
-            <w:proofErr w:type="gramStart"/>
-            <w:r>
-              <w:rPr>
-                <w:rFonts w:hint="eastAsia"/>
-              </w:rPr>
-              <w:t>登陆综资测试</w:t>
-            </w:r>
-            <w:proofErr w:type="gramEnd"/>
-            <w:r>
-              <w:rPr>
-                <w:rFonts w:hint="eastAsia"/>
-              </w:rPr>
-              <w:t>系统</w:t>
+              <w:t>账户登陆综资测试系统</w:t>
             </w:r>
           </w:p>
           <w:p>
@@ -4240,21 +3064,7 @@
               <w:rPr>
                 <w:rFonts w:hint="eastAsia"/>
               </w:rPr>
-              <w:t>页面跳转后业务类型选择“交换工程”，工程编号填写“存量”，其他</w:t>
-            </w:r>
-            <w:proofErr w:type="gramStart"/>
-            <w:r>
-              <w:rPr>
-                <w:rFonts w:hint="eastAsia"/>
-              </w:rPr>
-              <w:t>必填项都</w:t>
-            </w:r>
-            <w:proofErr w:type="gramEnd"/>
-            <w:r>
-              <w:rPr>
-                <w:rFonts w:hint="eastAsia"/>
-              </w:rPr>
-              <w:t>录入完成后点击保存，出现弹窗后点击“是”。</w:t>
+              <w:t>页面跳转后业务类型选择“交换工程”，工程编号填写“存量”，其他必填项都录入完成后点击保存，出现弹窗后点击“是”。</w:t>
             </w:r>
           </w:p>
           <w:p>
@@ -4330,21 +3140,7 @@
               <w:rPr>
                 <w:rFonts w:hint="eastAsia"/>
               </w:rPr>
-              <w:t>，点击查询，查询完成后点击选择，</w:t>
-            </w:r>
-            <w:proofErr w:type="gramStart"/>
-            <w:r>
-              <w:rPr>
-                <w:rFonts w:hint="eastAsia"/>
-              </w:rPr>
-              <w:t>跳出弹窗指派</w:t>
-            </w:r>
-            <w:proofErr w:type="gramEnd"/>
-            <w:r>
-              <w:rPr>
-                <w:rFonts w:hint="eastAsia"/>
-              </w:rPr>
-              <w:t>成功。</w:t>
+              <w:t>，点击查询，查询完成后点击选择，跳出弹窗指派成功。</w:t>
             </w:r>
           </w:p>
           <w:p>
@@ -4360,13 +3156,7 @@
               <w:rPr>
                 <w:rFonts w:hint="eastAsia"/>
               </w:rPr>
-              <w:t>左下角下拉框选择“交换虚中继定单”点击新增，跳出弹框后点击确定，选择操作类型“</w:t>
-            </w:r>
-            <w:r>
-              <w:rPr>
-                <w:rFonts w:hint="eastAsia"/>
-              </w:rPr>
-              <w:t>新建”后再次点击确定。</w:t>
+              <w:t>左下角下拉框选择“交换虚中继定单”点击新增，跳出弹框后点击确定，选择操作类型“新建”后再次点击确定。</w:t>
             </w:r>
           </w:p>
           <w:p>
@@ -4396,19 +3186,11 @@
               </w:rPr>
               <w:t xml:space="preserve">   </w:t>
             </w:r>
-            <w:proofErr w:type="gramStart"/>
-            <w:r>
-              <w:rPr>
-                <w:rFonts w:hint="eastAsia"/>
-              </w:rPr>
-              <w:t>点击本端设备</w:t>
-            </w:r>
-            <w:proofErr w:type="gramEnd"/>
-            <w:r>
-              <w:rPr>
-                <w:rFonts w:hint="eastAsia"/>
-              </w:rPr>
-              <w:t>的放大镜按钮，输入名称“</w:t>
+            <w:r>
+              <w:rPr>
+                <w:rFonts w:hint="eastAsia"/>
+              </w:rPr>
+              <w:t>点击本端设备的放大镜按钮，输入名称“</w:t>
             </w:r>
             <w:r>
               <w:rPr>
@@ -4420,16 +3202,8 @@
               <w:rPr>
                 <w:rFonts w:hint="eastAsia"/>
               </w:rPr>
-              <w:t>”点击查询，查询完成后选择设备，</w:t>
-            </w:r>
-            <w:proofErr w:type="gramStart"/>
-            <w:r>
-              <w:rPr>
-                <w:rFonts w:hint="eastAsia"/>
-              </w:rPr>
-              <w:t>本端</w:t>
-            </w:r>
-            <w:proofErr w:type="gramEnd"/>
+              <w:t>”点击查询，查询完成后选择设备，本端</w:t>
+            </w:r>
             <w:r>
               <w:rPr>
                 <w:rFonts w:hint="eastAsia"/>
@@ -4452,49 +3226,7 @@
               <w:rPr>
                 <w:rFonts w:hint="eastAsia"/>
               </w:rPr>
-              <w:t>地址，</w:t>
-            </w:r>
-            <w:proofErr w:type="gramStart"/>
-            <w:r>
-              <w:rPr>
-                <w:rFonts w:hint="eastAsia"/>
-              </w:rPr>
-              <w:t>本端业务</w:t>
-            </w:r>
-            <w:proofErr w:type="gramEnd"/>
-            <w:r>
-              <w:rPr>
-                <w:rFonts w:hint="eastAsia"/>
-              </w:rPr>
-              <w:t>端口填写“本端”，</w:t>
-            </w:r>
-            <w:proofErr w:type="gramStart"/>
-            <w:r>
-              <w:rPr>
-                <w:rFonts w:hint="eastAsia"/>
-              </w:rPr>
-              <w:t>本端业务</w:t>
-            </w:r>
-            <w:proofErr w:type="gramEnd"/>
-            <w:r>
-              <w:rPr>
-                <w:rFonts w:hint="eastAsia"/>
-              </w:rPr>
-              <w:t>容量填写“业务”、</w:t>
-            </w:r>
-            <w:proofErr w:type="gramStart"/>
-            <w:r>
-              <w:rPr>
-                <w:rFonts w:hint="eastAsia"/>
-              </w:rPr>
-              <w:t>本端设计</w:t>
-            </w:r>
-            <w:proofErr w:type="gramEnd"/>
-            <w:r>
-              <w:rPr>
-                <w:rFonts w:hint="eastAsia"/>
-              </w:rPr>
-              <w:t>容量填写“</w:t>
+              <w:t>地址，本端业务端口填写“本端”，本端业务容量填写“业务”、本端设计容量填写“</w:t>
             </w:r>
             <w:r>
               <w:rPr>
@@ -4566,35 +3298,7 @@
               <w:rPr>
                 <w:rFonts w:hint="eastAsia"/>
               </w:rPr>
-              <w:t>地址，对</w:t>
-            </w:r>
-            <w:proofErr w:type="gramStart"/>
-            <w:r>
-              <w:rPr>
-                <w:rFonts w:hint="eastAsia"/>
-              </w:rPr>
-              <w:t>端业务</w:t>
-            </w:r>
-            <w:proofErr w:type="gramEnd"/>
-            <w:r>
-              <w:rPr>
-                <w:rFonts w:hint="eastAsia"/>
-              </w:rPr>
-              <w:t>端口填写“对端”，对</w:t>
-            </w:r>
-            <w:proofErr w:type="gramStart"/>
-            <w:r>
-              <w:rPr>
-                <w:rFonts w:hint="eastAsia"/>
-              </w:rPr>
-              <w:t>端业务</w:t>
-            </w:r>
-            <w:proofErr w:type="gramEnd"/>
-            <w:r>
-              <w:rPr>
-                <w:rFonts w:hint="eastAsia"/>
-              </w:rPr>
-              <w:t>容量填写“对端业务”全部填写完成后点击保存。</w:t>
+              <w:t>地址，对端业务端口填写“对端”，对端业务容量填写“对端业务”全部填写完成后点击保存。</w:t>
             </w:r>
           </w:p>
           <w:p>
@@ -4748,27 +3452,17 @@
               </w:rPr>
               <w:t>使用</w:t>
             </w:r>
-            <w:proofErr w:type="spellStart"/>
             <w:r>
               <w:rPr>
                 <w:rFonts w:hint="eastAsia"/>
               </w:rPr>
               <w:t>omsadmin</w:t>
             </w:r>
-            <w:proofErr w:type="spellEnd"/>
-            <w:proofErr w:type="gramStart"/>
-            <w:r>
-              <w:rPr>
-                <w:rFonts w:hint="eastAsia"/>
-              </w:rPr>
-              <w:t>帐户</w:t>
-            </w:r>
-            <w:proofErr w:type="gramEnd"/>
-            <w:r>
-              <w:rPr>
-                <w:rFonts w:hint="eastAsia"/>
-              </w:rPr>
-              <w:t>登陆</w:t>
+            <w:r>
+              <w:rPr>
+                <w:rFonts w:hint="eastAsia"/>
+              </w:rPr>
+              <w:t>帐户登陆</w:t>
             </w:r>
             <w:r>
               <w:rPr>
@@ -4780,13 +3474,7 @@
               <w:rPr>
                 <w:rFonts w:hint="eastAsia"/>
               </w:rPr>
-              <w:t>测试环境，输入定单号查询等待定单流转到交换工单等待人工施工完</w:t>
-            </w:r>
-            <w:r>
-              <w:rPr>
-                <w:rFonts w:hint="eastAsia"/>
-              </w:rPr>
-              <w:t>工任务环节。</w:t>
+              <w:t>测试环境，输入定单号查询等待定单流转到交换工单等待人工施工完工任务环节。</w:t>
             </w:r>
           </w:p>
           <w:p>
@@ -4800,33 +3488,11 @@
               </w:rPr>
               <w:t>2.</w:t>
             </w:r>
-            <w:proofErr w:type="gramStart"/>
-            <w:r>
-              <w:rPr>
-                <w:rFonts w:hint="eastAsia"/>
-              </w:rPr>
-              <w:t>因客保</w:t>
-            </w:r>
-            <w:proofErr w:type="gramEnd"/>
-            <w:r>
-              <w:rPr>
-                <w:rFonts w:hint="eastAsia"/>
-              </w:rPr>
-              <w:t>未完成</w:t>
-            </w:r>
-            <w:proofErr w:type="gramStart"/>
-            <w:r>
-              <w:rPr>
-                <w:rFonts w:hint="eastAsia"/>
-              </w:rPr>
-              <w:t>该需求</w:t>
-            </w:r>
-            <w:proofErr w:type="gramEnd"/>
-            <w:r>
-              <w:rPr>
-                <w:rFonts w:hint="eastAsia"/>
-              </w:rPr>
-              <w:t>的开发无法建单，在</w:t>
+            <w:r>
+              <w:rPr>
+                <w:rFonts w:hint="eastAsia"/>
+              </w:rPr>
+              <w:t>因客保未完成该需求的开发无法建单，在</w:t>
             </w:r>
             <w:r>
               <w:rPr>
@@ -4884,7 +3550,6 @@
               </w:rPr>
               <w:t>虚中继信息节点（</w:t>
             </w:r>
-            <w:proofErr w:type="spellStart"/>
             <w:r>
               <w:rPr>
                 <w:rFonts w:ascii="Verdana" w:eastAsia="宋体" w:hAnsi="Verdana" w:cs="Verdana"/>
@@ -4894,7 +3559,6 @@
               </w:rPr>
               <w:t>vtrunkinfo</w:t>
             </w:r>
-            <w:proofErr w:type="spellEnd"/>
             <w:r>
               <w:rPr>
                 <w:rFonts w:ascii="Verdana" w:eastAsia="宋体" w:hAnsi="Verdana" w:cs="Verdana"/>
@@ -4911,9 +3575,26 @@
                 <w:sz w:val="20"/>
                 <w:szCs w:val="20"/>
               </w:rPr>
-              <w:t>(</w:t>
-            </w:r>
-            <w:proofErr w:type="spellStart"/>
+              <w:t>(alloccodeinfo)</w:t>
+            </w:r>
+            <w:r>
+              <w:rPr>
+                <w:rFonts w:ascii="Verdana" w:eastAsia="宋体" w:hAnsi="Verdana" w:cs="Verdana" w:hint="eastAsia"/>
+                <w:color w:val="000000"/>
+                <w:sz w:val="20"/>
+                <w:szCs w:val="20"/>
+              </w:rPr>
+              <w:t xml:space="preserve"> IBP</w:t>
+            </w:r>
+            <w:r>
+              <w:rPr>
+                <w:rFonts w:ascii="Verdana" w:eastAsia="宋体" w:hAnsi="Verdana" w:cs="Verdana" w:hint="eastAsia"/>
+                <w:color w:val="000000"/>
+                <w:sz w:val="20"/>
+                <w:szCs w:val="20"/>
+              </w:rPr>
+              <w:t>是否收到</w:t>
+            </w:r>
             <w:r>
               <w:rPr>
                 <w:rFonts w:ascii="Verdana" w:eastAsia="宋体" w:hAnsi="Verdana" w:cs="Verdana"/>
@@ -4921,55 +3602,18 @@
                 <w:sz w:val="20"/>
                 <w:szCs w:val="20"/>
               </w:rPr>
-              <w:t>alloccodeinfo</w:t>
-            </w:r>
-            <w:proofErr w:type="spellEnd"/>
-            <w:r>
+              <w:t>。</w:t>
+            </w:r>
+          </w:p>
+          <w:p>
+            <w:pPr>
+              <w:jc w:val="left"/>
               <w:rPr>
                 <w:rFonts w:ascii="Verdana" w:eastAsia="宋体" w:hAnsi="Verdana" w:cs="Verdana"/>
                 <w:color w:val="000000"/>
                 <w:sz w:val="20"/>
                 <w:szCs w:val="20"/>
               </w:rPr>
-              <w:t>)</w:t>
-            </w:r>
-            <w:r>
-              <w:rPr>
-                <w:rFonts w:ascii="Verdana" w:eastAsia="宋体" w:hAnsi="Verdana" w:cs="Verdana" w:hint="eastAsia"/>
-                <w:color w:val="000000"/>
-                <w:sz w:val="20"/>
-                <w:szCs w:val="20"/>
-              </w:rPr>
-              <w:t xml:space="preserve"> IBP</w:t>
-            </w:r>
-            <w:r>
-              <w:rPr>
-                <w:rFonts w:ascii="Verdana" w:eastAsia="宋体" w:hAnsi="Verdana" w:cs="Verdana" w:hint="eastAsia"/>
-                <w:color w:val="000000"/>
-                <w:sz w:val="20"/>
-                <w:szCs w:val="20"/>
-              </w:rPr>
-              <w:t>是否收到</w:t>
-            </w:r>
-            <w:r>
-              <w:rPr>
-                <w:rFonts w:ascii="Verdana" w:eastAsia="宋体" w:hAnsi="Verdana" w:cs="Verdana"/>
-                <w:color w:val="000000"/>
-                <w:sz w:val="20"/>
-                <w:szCs w:val="20"/>
-              </w:rPr>
-              <w:t>。</w:t>
-            </w:r>
-          </w:p>
-          <w:p>
-            <w:pPr>
-              <w:jc w:val="left"/>
-              <w:rPr>
-                <w:rFonts w:ascii="Verdana" w:eastAsia="宋体" w:hAnsi="Verdana" w:cs="Verdana"/>
-                <w:color w:val="000000"/>
-                <w:sz w:val="20"/>
-                <w:szCs w:val="20"/>
-              </w:rPr>
             </w:pPr>
             <w:r>
               <w:rPr>
@@ -4998,7 +3642,6 @@
               </w:rPr>
               <w:t>中间层数据库查询</w:t>
             </w:r>
-            <w:proofErr w:type="spellStart"/>
             <w:r>
               <w:rPr>
                 <w:rFonts w:ascii="Verdana" w:eastAsia="宋体" w:hAnsi="Verdana" w:cs="Verdana" w:hint="eastAsia"/>
@@ -5008,7 +3651,6 @@
               </w:rPr>
               <w:t>ra_workorder_request</w:t>
             </w:r>
-            <w:proofErr w:type="spellEnd"/>
             <w:r>
               <w:rPr>
                 <w:rFonts w:ascii="Verdana" w:eastAsia="宋体" w:hAnsi="Verdana" w:cs="Verdana" w:hint="eastAsia"/>
@@ -5025,67 +3667,7 @@
                 <w:sz w:val="20"/>
                 <w:szCs w:val="20"/>
               </w:rPr>
-              <w:t xml:space="preserve">select </w:t>
-            </w:r>
-            <w:proofErr w:type="spellStart"/>
-            <w:r>
-              <w:rPr>
-                <w:rFonts w:ascii="Verdana" w:eastAsia="宋体" w:hAnsi="Verdana" w:cs="Verdana" w:hint="eastAsia"/>
-                <w:color w:val="000000"/>
-                <w:sz w:val="20"/>
-                <w:szCs w:val="20"/>
-              </w:rPr>
-              <w:t>t.work_order_return</w:t>
-            </w:r>
-            <w:proofErr w:type="spellEnd"/>
-            <w:r>
-              <w:rPr>
-                <w:rFonts w:ascii="Verdana" w:eastAsia="宋体" w:hAnsi="Verdana" w:cs="Verdana" w:hint="eastAsia"/>
-                <w:color w:val="000000"/>
-                <w:sz w:val="20"/>
-                <w:szCs w:val="20"/>
-              </w:rPr>
-              <w:t xml:space="preserve"> from  </w:t>
-            </w:r>
-            <w:proofErr w:type="spellStart"/>
-            <w:r>
-              <w:rPr>
-                <w:rFonts w:ascii="Verdana" w:eastAsia="宋体" w:hAnsi="Verdana" w:cs="Verdana" w:hint="eastAsia"/>
-                <w:color w:val="000000"/>
-                <w:sz w:val="20"/>
-                <w:szCs w:val="20"/>
-              </w:rPr>
-              <w:t>ra_workorder_request</w:t>
-            </w:r>
-            <w:proofErr w:type="spellEnd"/>
-            <w:r>
-              <w:rPr>
-                <w:rFonts w:ascii="Verdana" w:eastAsia="宋体" w:hAnsi="Verdana" w:cs="Verdana" w:hint="eastAsia"/>
-                <w:color w:val="000000"/>
-                <w:sz w:val="20"/>
-                <w:szCs w:val="20"/>
-              </w:rPr>
-              <w:t xml:space="preserve"> t  where </w:t>
-            </w:r>
-            <w:proofErr w:type="spellStart"/>
-            <w:r>
-              <w:rPr>
-                <w:rFonts w:ascii="Verdana" w:eastAsia="宋体" w:hAnsi="Verdana" w:cs="Verdana" w:hint="eastAsia"/>
-                <w:color w:val="000000"/>
-                <w:sz w:val="20"/>
-                <w:szCs w:val="20"/>
-              </w:rPr>
-              <w:t>crm_order_number</w:t>
-            </w:r>
-            <w:proofErr w:type="spellEnd"/>
-            <w:r>
-              <w:rPr>
-                <w:rFonts w:ascii="Verdana" w:eastAsia="宋体" w:hAnsi="Verdana" w:cs="Verdana" w:hint="eastAsia"/>
-                <w:color w:val="000000"/>
-                <w:sz w:val="20"/>
-                <w:szCs w:val="20"/>
-              </w:rPr>
-              <w:t>='</w:t>
+              <w:t>select t.work_order_return from  ra_workorder_request t  where crm_order_number='</w:t>
             </w:r>
             <w:r>
               <w:rPr>
@@ -5103,47 +3685,7 @@
                 <w:sz w:val="20"/>
                 <w:szCs w:val="20"/>
               </w:rPr>
-              <w:t xml:space="preserve">' and </w:t>
-            </w:r>
-            <w:proofErr w:type="spellStart"/>
-            <w:r>
-              <w:rPr>
-                <w:rFonts w:ascii="Verdana" w:eastAsia="宋体" w:hAnsi="Verdana" w:cs="Verdana" w:hint="eastAsia"/>
-                <w:color w:val="000000"/>
-                <w:sz w:val="20"/>
-                <w:szCs w:val="20"/>
-              </w:rPr>
-              <w:t>t.request_type</w:t>
-            </w:r>
-            <w:proofErr w:type="spellEnd"/>
-            <w:r>
-              <w:rPr>
-                <w:rFonts w:ascii="Verdana" w:eastAsia="宋体" w:hAnsi="Verdana" w:cs="Verdana" w:hint="eastAsia"/>
-                <w:color w:val="000000"/>
-                <w:sz w:val="20"/>
-                <w:szCs w:val="20"/>
-              </w:rPr>
-              <w:t>='</w:t>
-            </w:r>
-            <w:proofErr w:type="spellStart"/>
-            <w:r>
-              <w:rPr>
-                <w:rFonts w:ascii="Verdana" w:eastAsia="宋体" w:hAnsi="Verdana" w:cs="Verdana" w:hint="eastAsia"/>
-                <w:color w:val="000000"/>
-                <w:sz w:val="20"/>
-                <w:szCs w:val="20"/>
-              </w:rPr>
-              <w:t>queryIntResService</w:t>
-            </w:r>
-            <w:proofErr w:type="spellEnd"/>
-            <w:r>
-              <w:rPr>
-                <w:rFonts w:ascii="Verdana" w:eastAsia="宋体" w:hAnsi="Verdana" w:cs="Verdana" w:hint="eastAsia"/>
-                <w:color w:val="000000"/>
-                <w:sz w:val="20"/>
-                <w:szCs w:val="20"/>
-              </w:rPr>
-              <w:t>'</w:t>
+              <w:t>' and t.request_type='queryIntResService'</w:t>
             </w:r>
           </w:p>
           <w:p>
@@ -5202,7 +3744,6 @@
               </w:rPr>
               <w:t>虚中继信息节点（</w:t>
             </w:r>
-            <w:proofErr w:type="spellStart"/>
             <w:r>
               <w:rPr>
                 <w:rFonts w:ascii="Verdana" w:eastAsia="宋体" w:hAnsi="Verdana" w:cs="Verdana"/>
@@ -5212,7 +3753,6 @@
               </w:rPr>
               <w:t>vtrunkinfo</w:t>
             </w:r>
-            <w:proofErr w:type="spellEnd"/>
             <w:r>
               <w:rPr>
                 <w:rFonts w:ascii="Verdana" w:eastAsia="宋体" w:hAnsi="Verdana" w:cs="Verdana"/>
@@ -5229,38 +3769,18 @@
                 <w:sz w:val="20"/>
                 <w:szCs w:val="20"/>
               </w:rPr>
-              <w:t>(</w:t>
-            </w:r>
-            <w:proofErr w:type="spellStart"/>
-            <w:r>
+              <w:t>(alloccodeinfo)</w:t>
+            </w:r>
+          </w:p>
+          <w:p>
+            <w:pPr>
+              <w:jc w:val="left"/>
               <w:rPr>
                 <w:rFonts w:ascii="Verdana" w:eastAsia="宋体" w:hAnsi="Verdana" w:cs="Verdana"/>
                 <w:color w:val="000000"/>
                 <w:sz w:val="20"/>
                 <w:szCs w:val="20"/>
               </w:rPr>
-              <w:t>alloccodeinfo</w:t>
-            </w:r>
-            <w:proofErr w:type="spellEnd"/>
-            <w:r>
-              <w:rPr>
-                <w:rFonts w:ascii="Verdana" w:eastAsia="宋体" w:hAnsi="Verdana" w:cs="Verdana"/>
-                <w:color w:val="000000"/>
-                <w:sz w:val="20"/>
-                <w:szCs w:val="20"/>
-              </w:rPr>
-              <w:t>)</w:t>
-            </w:r>
-          </w:p>
-          <w:p>
-            <w:pPr>
-              <w:jc w:val="left"/>
-              <w:rPr>
-                <w:rFonts w:ascii="Verdana" w:eastAsia="宋体" w:hAnsi="Verdana" w:cs="Verdana"/>
-                <w:color w:val="000000"/>
-                <w:sz w:val="20"/>
-                <w:szCs w:val="20"/>
-              </w:rPr>
             </w:pPr>
             <w:r>
               <w:rPr>
@@ -5271,7 +3791,6 @@
               </w:rPr>
               <w:t>验证方法：登陆客保数据库查询</w:t>
             </w:r>
-            <w:proofErr w:type="spellStart"/>
             <w:r>
               <w:rPr>
                 <w:rFonts w:ascii="Verdana" w:eastAsia="宋体" w:hAnsi="Verdana" w:cs="Verdana" w:hint="eastAsia"/>
@@ -5281,7 +3800,6 @@
               </w:rPr>
               <w:t>t_Sf_Receive_Quene</w:t>
             </w:r>
-            <w:proofErr w:type="spellEnd"/>
             <w:r>
               <w:rPr>
                 <w:rFonts w:ascii="Verdana" w:eastAsia="宋体" w:hAnsi="Verdana" w:cs="Verdana" w:hint="eastAsia"/>
@@ -5298,47 +3816,7 @@
                 <w:sz w:val="20"/>
                 <w:szCs w:val="20"/>
               </w:rPr>
-              <w:t>select pub_b2c(</w:t>
-            </w:r>
-            <w:proofErr w:type="spellStart"/>
-            <w:r>
-              <w:rPr>
-                <w:rFonts w:ascii="Verdana" w:eastAsia="宋体" w:hAnsi="Verdana" w:cs="Verdana" w:hint="eastAsia"/>
-                <w:color w:val="000000"/>
-                <w:sz w:val="20"/>
-                <w:szCs w:val="20"/>
-              </w:rPr>
-              <w:t>d.xmlinfo</w:t>
-            </w:r>
-            <w:proofErr w:type="spellEnd"/>
-            <w:r>
-              <w:rPr>
-                <w:rFonts w:ascii="Verdana" w:eastAsia="宋体" w:hAnsi="Verdana" w:cs="Verdana" w:hint="eastAsia"/>
-                <w:color w:val="000000"/>
-                <w:sz w:val="20"/>
-                <w:szCs w:val="20"/>
-              </w:rPr>
-              <w:t xml:space="preserve">) from </w:t>
-            </w:r>
-            <w:proofErr w:type="spellStart"/>
-            <w:r>
-              <w:rPr>
-                <w:rFonts w:ascii="Verdana" w:eastAsia="宋体" w:hAnsi="Verdana" w:cs="Verdana" w:hint="eastAsia"/>
-                <w:color w:val="000000"/>
-                <w:sz w:val="20"/>
-                <w:szCs w:val="20"/>
-              </w:rPr>
-              <w:t>t_Sf_Receive_Quene</w:t>
-            </w:r>
-            <w:proofErr w:type="spellEnd"/>
-            <w:r>
-              <w:rPr>
-                <w:rFonts w:ascii="Verdana" w:eastAsia="宋体" w:hAnsi="Verdana" w:cs="Verdana" w:hint="eastAsia"/>
-                <w:color w:val="000000"/>
-                <w:sz w:val="20"/>
-                <w:szCs w:val="20"/>
-              </w:rPr>
-              <w:t xml:space="preserve"> D WHERE D.SPS_APPLY_ID='</w:t>
+              <w:t>select pub_b2c(d.xmlinfo) from t_Sf_Receive_Quene D WHERE D.SPS_APPLY_ID='</w:t>
             </w:r>
             <w:r>
               <w:rPr>
@@ -5398,21 +3876,12 @@
             <w:pPr>
               <w:widowControl/>
               <w:jc w:val="left"/>
-              <w:rPr>
-                <w:rFonts w:hint="eastAsia"/>
-              </w:rPr>
-            </w:pPr>
-            <w:r>
-              <w:rPr>
-                <w:rFonts w:hint="eastAsia"/>
-              </w:rPr>
-              <w:t>新装</w:t>
-            </w:r>
-            <w:r>
-              <w:rPr>
-                <w:rFonts w:hint="eastAsia"/>
-              </w:rPr>
-              <w:t>交换虚中继工程（</w:t>
+            </w:pPr>
+            <w:r>
+              <w:rPr>
+                <w:rFonts w:hint="eastAsia"/>
+              </w:rPr>
+              <w:t>新装交换虚中继工程（</w:t>
             </w:r>
             <w:r>
               <w:rPr>
@@ -5424,22 +3893,13 @@
               <w:rPr>
                 <w:rFonts w:hint="eastAsia"/>
               </w:rPr>
-              <w:t>产品）</w:t>
-            </w:r>
-            <w:r>
-              <w:rPr>
-                <w:rFonts w:hint="eastAsia"/>
-              </w:rPr>
-              <w:t>订单号：</w:t>
-            </w:r>
-          </w:p>
-          <w:p>
-            <w:pPr>
-              <w:widowControl/>
-              <w:jc w:val="left"/>
-              <w:rPr>
-                <w:rFonts w:hint="eastAsia"/>
-              </w:rPr>
+              <w:t>产品）订单号：</w:t>
+            </w:r>
+          </w:p>
+          <w:p>
+            <w:pPr>
+              <w:widowControl/>
+              <w:jc w:val="left"/>
             </w:pPr>
             <w:r>
               <w:t>(2019)/19065595</w:t>
@@ -5528,19 +3988,11 @@
               <w:widowControl/>
               <w:shd w:val="clear" w:color="auto" w:fill="92D050"/>
             </w:pPr>
-            <w:proofErr w:type="gramStart"/>
-            <w:r>
-              <w:rPr>
-                <w:rFonts w:hint="eastAsia"/>
-              </w:rPr>
-              <w:t>综资受理</w:t>
-            </w:r>
-            <w:proofErr w:type="gramEnd"/>
-            <w:r>
-              <w:rPr>
-                <w:rFonts w:hint="eastAsia"/>
-              </w:rPr>
-              <w:t>与配置</w:t>
+            <w:r>
+              <w:rPr>
+                <w:rFonts w:hint="eastAsia"/>
+              </w:rPr>
+              <w:t>综资受理与配置</w:t>
             </w:r>
           </w:p>
           <w:p>
@@ -5570,21 +4022,7 @@
               <w:rPr>
                 <w:rFonts w:hint="eastAsia"/>
               </w:rPr>
-              <w:t>账户</w:t>
-            </w:r>
-            <w:proofErr w:type="gramStart"/>
-            <w:r>
-              <w:rPr>
-                <w:rFonts w:hint="eastAsia"/>
-              </w:rPr>
-              <w:t>登陆综资测试</w:t>
-            </w:r>
-            <w:proofErr w:type="gramEnd"/>
-            <w:r>
-              <w:rPr>
-                <w:rFonts w:hint="eastAsia"/>
-              </w:rPr>
-              <w:t>系统</w:t>
+              <w:t>账户登陆综资测试系统</w:t>
             </w:r>
           </w:p>
           <w:p>
@@ -5638,21 +4076,7 @@
               <w:rPr>
                 <w:rFonts w:hint="eastAsia"/>
               </w:rPr>
-              <w:t>页面跳转后业务类型选择“交换工程”，工程编号填写“存量”，其他</w:t>
-            </w:r>
-            <w:proofErr w:type="gramStart"/>
-            <w:r>
-              <w:rPr>
-                <w:rFonts w:hint="eastAsia"/>
-              </w:rPr>
-              <w:t>必填项都</w:t>
-            </w:r>
-            <w:proofErr w:type="gramEnd"/>
-            <w:r>
-              <w:rPr>
-                <w:rFonts w:hint="eastAsia"/>
-              </w:rPr>
-              <w:t>录入完成后点击保存，出现弹窗后点击“是”。</w:t>
+              <w:t>页面跳转后业务类型选择“交换工程”，工程编号填写“存量”，其他必填项都录入完成后点击保存，出现弹窗后点击“是”。</w:t>
             </w:r>
           </w:p>
           <w:p>
@@ -5736,21 +4160,7 @@
               <w:rPr>
                 <w:rFonts w:hint="eastAsia"/>
               </w:rPr>
-              <w:t>，点击查询，查询完成后点击选择，</w:t>
-            </w:r>
-            <w:proofErr w:type="gramStart"/>
-            <w:r>
-              <w:rPr>
-                <w:rFonts w:hint="eastAsia"/>
-              </w:rPr>
-              <w:t>跳出弹窗指派</w:t>
-            </w:r>
-            <w:proofErr w:type="gramEnd"/>
-            <w:r>
-              <w:rPr>
-                <w:rFonts w:hint="eastAsia"/>
-              </w:rPr>
-              <w:t>成功。</w:t>
+              <w:t>，点击查询，查询完成后点击选择，跳出弹窗指派成功。</w:t>
             </w:r>
           </w:p>
           <w:p>
@@ -5784,35 +4194,7 @@
               <w:rPr>
                 <w:rFonts w:hint="eastAsia"/>
               </w:rPr>
-              <w:t>页面跳转后点击虚中继链路的放大镜，跳出弹窗后再</w:t>
-            </w:r>
-            <w:proofErr w:type="gramStart"/>
-            <w:r>
-              <w:rPr>
-                <w:rFonts w:hint="eastAsia"/>
-              </w:rPr>
-              <w:t>点击本端设备</w:t>
-            </w:r>
-            <w:proofErr w:type="gramEnd"/>
-            <w:r>
-              <w:rPr>
-                <w:rFonts w:hint="eastAsia"/>
-              </w:rPr>
-              <w:t>的放大镜，输入新装</w:t>
-            </w:r>
-            <w:proofErr w:type="gramStart"/>
-            <w:r>
-              <w:rPr>
-                <w:rFonts w:hint="eastAsia"/>
-              </w:rPr>
-              <w:t>时本端设备</w:t>
-            </w:r>
-            <w:proofErr w:type="gramEnd"/>
-            <w:r>
-              <w:rPr>
-                <w:rFonts w:hint="eastAsia"/>
-              </w:rPr>
-              <w:t>的名称“</w:t>
+              <w:t>页面跳转后点击虚中继链路的放大镜，跳出弹窗后再点击本端设备的放大镜，输入新装时本端设备的名称“</w:t>
             </w:r>
             <w:r>
               <w:rPr>
@@ -5842,13 +4224,7 @@
               <w:rPr>
                 <w:rFonts w:hint="eastAsia"/>
               </w:rPr>
-              <w:t>左下角下拉框选择</w:t>
-            </w:r>
-            <w:r>
-              <w:rPr>
-                <w:rFonts w:hint="eastAsia"/>
-              </w:rPr>
-              <w:t>“交换号码分配定单”，跳出弹窗后点击确定，选择操作类型“新建”后再次点击确定。</w:t>
+              <w:t>左下角下拉框选择“交换号码分配定单”，跳出弹窗后点击确定，选择操作类型“新建”后再次点击确定。</w:t>
             </w:r>
           </w:p>
           <w:p>
@@ -5944,27 +4320,17 @@
               </w:rPr>
               <w:t>使用</w:t>
             </w:r>
-            <w:proofErr w:type="spellStart"/>
             <w:r>
               <w:rPr>
                 <w:rFonts w:hint="eastAsia"/>
               </w:rPr>
               <w:t>omsadmin</w:t>
             </w:r>
-            <w:proofErr w:type="spellEnd"/>
-            <w:proofErr w:type="gramStart"/>
-            <w:r>
-              <w:rPr>
-                <w:rFonts w:hint="eastAsia"/>
-              </w:rPr>
-              <w:t>帐户</w:t>
-            </w:r>
-            <w:proofErr w:type="gramEnd"/>
-            <w:r>
-              <w:rPr>
-                <w:rFonts w:hint="eastAsia"/>
-              </w:rPr>
-              <w:t>登陆</w:t>
+            <w:r>
+              <w:rPr>
+                <w:rFonts w:hint="eastAsia"/>
+              </w:rPr>
+              <w:t>帐户登陆</w:t>
             </w:r>
             <w:r>
               <w:rPr>
@@ -5976,13 +4342,7 @@
               <w:rPr>
                 <w:rFonts w:hint="eastAsia"/>
               </w:rPr>
-              <w:t>测试环境，输入定单号查询等待定单流转到交换工单等待人工</w:t>
-            </w:r>
-            <w:r>
-              <w:rPr>
-                <w:rFonts w:hint="eastAsia"/>
-              </w:rPr>
-              <w:t>施工完工任务环节。</w:t>
+              <w:t>测试环境，输入定单号查询等待定单流转到交换工单等待人工施工完工任务环节。</w:t>
             </w:r>
           </w:p>
           <w:p>
@@ -5996,33 +4356,11 @@
               </w:rPr>
               <w:t>2.</w:t>
             </w:r>
-            <w:proofErr w:type="gramStart"/>
-            <w:r>
-              <w:rPr>
-                <w:rFonts w:hint="eastAsia"/>
-              </w:rPr>
-              <w:t>因客保</w:t>
-            </w:r>
-            <w:proofErr w:type="gramEnd"/>
-            <w:r>
-              <w:rPr>
-                <w:rFonts w:hint="eastAsia"/>
-              </w:rPr>
-              <w:t>未完成</w:t>
-            </w:r>
-            <w:proofErr w:type="gramStart"/>
-            <w:r>
-              <w:rPr>
-                <w:rFonts w:hint="eastAsia"/>
-              </w:rPr>
-              <w:t>该需求</w:t>
-            </w:r>
-            <w:proofErr w:type="gramEnd"/>
-            <w:r>
-              <w:rPr>
-                <w:rFonts w:hint="eastAsia"/>
-              </w:rPr>
-              <w:t>的开发无法建单，在</w:t>
+            <w:r>
+              <w:rPr>
+                <w:rFonts w:hint="eastAsia"/>
+              </w:rPr>
+              <w:t>因客保未完成该需求的开发无法建单，在</w:t>
             </w:r>
             <w:r>
               <w:rPr>
@@ -6082,7 +4420,6 @@
               </w:rPr>
               <w:t>虚中继信息节点（</w:t>
             </w:r>
-            <w:proofErr w:type="spellStart"/>
             <w:r>
               <w:rPr>
                 <w:rFonts w:ascii="Verdana" w:eastAsia="宋体" w:hAnsi="Verdana" w:cs="Verdana"/>
@@ -6092,7 +4429,6 @@
               </w:rPr>
               <w:t>vtrunkinfo</w:t>
             </w:r>
-            <w:proofErr w:type="spellEnd"/>
             <w:r>
               <w:rPr>
                 <w:rFonts w:ascii="Verdana" w:eastAsia="宋体" w:hAnsi="Verdana" w:cs="Verdana"/>
@@ -6109,9 +4445,26 @@
                 <w:sz w:val="20"/>
                 <w:szCs w:val="20"/>
               </w:rPr>
-              <w:t>(</w:t>
-            </w:r>
-            <w:proofErr w:type="spellStart"/>
+              <w:t>(alloccodeinfo)</w:t>
+            </w:r>
+            <w:r>
+              <w:rPr>
+                <w:rFonts w:ascii="Verdana" w:eastAsia="宋体" w:hAnsi="Verdana" w:cs="Verdana" w:hint="eastAsia"/>
+                <w:color w:val="000000"/>
+                <w:sz w:val="20"/>
+                <w:szCs w:val="20"/>
+              </w:rPr>
+              <w:t xml:space="preserve"> IBP</w:t>
+            </w:r>
+            <w:r>
+              <w:rPr>
+                <w:rFonts w:ascii="Verdana" w:eastAsia="宋体" w:hAnsi="Verdana" w:cs="Verdana" w:hint="eastAsia"/>
+                <w:color w:val="000000"/>
+                <w:sz w:val="20"/>
+                <w:szCs w:val="20"/>
+              </w:rPr>
+              <w:t>是否收到</w:t>
+            </w:r>
             <w:r>
               <w:rPr>
                 <w:rFonts w:ascii="Verdana" w:eastAsia="宋体" w:hAnsi="Verdana" w:cs="Verdana"/>
@@ -6119,282 +4472,161 @@
                 <w:sz w:val="20"/>
                 <w:szCs w:val="20"/>
               </w:rPr>
-              <w:t>alloccodeinfo</w:t>
-            </w:r>
-            <w:proofErr w:type="spellEnd"/>
-            <w:r>
+              <w:t>。</w:t>
+            </w:r>
+          </w:p>
+          <w:p>
+            <w:pPr>
+              <w:jc w:val="left"/>
               <w:rPr>
                 <w:rFonts w:ascii="Verdana" w:eastAsia="宋体" w:hAnsi="Verdana" w:cs="Verdana"/>
                 <w:color w:val="000000"/>
                 <w:sz w:val="20"/>
                 <w:szCs w:val="20"/>
               </w:rPr>
-              <w:t>)</w:t>
-            </w:r>
-            <w:r>
-              <w:rPr>
-                <w:rFonts w:ascii="Verdana" w:eastAsia="宋体" w:hAnsi="Verdana" w:cs="Verdana" w:hint="eastAsia"/>
-                <w:color w:val="000000"/>
-                <w:sz w:val="20"/>
-                <w:szCs w:val="20"/>
-              </w:rPr>
-              <w:t xml:space="preserve"> IBP</w:t>
-            </w:r>
-            <w:r>
-              <w:rPr>
-                <w:rFonts w:ascii="Verdana" w:eastAsia="宋体" w:hAnsi="Verdana" w:cs="Verdana" w:hint="eastAsia"/>
-                <w:color w:val="000000"/>
-                <w:sz w:val="20"/>
-                <w:szCs w:val="20"/>
-              </w:rPr>
-              <w:t>是否收到</w:t>
-            </w:r>
-            <w:r>
+            </w:pPr>
+            <w:r>
+              <w:rPr>
+                <w:rFonts w:ascii="Verdana" w:eastAsia="宋体" w:hAnsi="Verdana" w:cs="Verdana" w:hint="eastAsia"/>
+                <w:color w:val="000000"/>
+                <w:sz w:val="20"/>
+                <w:szCs w:val="20"/>
+              </w:rPr>
+              <w:t>验证方法：登录</w:t>
+            </w:r>
+            <w:r>
+              <w:rPr>
+                <w:rFonts w:ascii="Verdana" w:eastAsia="宋体" w:hAnsi="Verdana" w:cs="Verdana" w:hint="eastAsia"/>
+                <w:color w:val="000000"/>
+                <w:sz w:val="20"/>
+                <w:szCs w:val="20"/>
+              </w:rPr>
+              <w:t>PAL</w:t>
+            </w:r>
+            <w:r>
+              <w:rPr>
+                <w:rFonts w:ascii="Verdana" w:eastAsia="宋体" w:hAnsi="Verdana" w:cs="Verdana" w:hint="eastAsia"/>
+                <w:color w:val="000000"/>
+                <w:sz w:val="20"/>
+                <w:szCs w:val="20"/>
+              </w:rPr>
+              <w:t>中间层数据库查询</w:t>
+            </w:r>
+            <w:r>
+              <w:rPr>
+                <w:rFonts w:ascii="Verdana" w:eastAsia="宋体" w:hAnsi="Verdana" w:cs="Verdana" w:hint="eastAsia"/>
+                <w:color w:val="000000"/>
+                <w:sz w:val="20"/>
+                <w:szCs w:val="20"/>
+              </w:rPr>
+              <w:t>ra_workorder_request</w:t>
+            </w:r>
+            <w:r>
+              <w:rPr>
+                <w:rFonts w:ascii="Verdana" w:eastAsia="宋体" w:hAnsi="Verdana" w:cs="Verdana" w:hint="eastAsia"/>
+                <w:color w:val="000000"/>
+                <w:sz w:val="20"/>
+                <w:szCs w:val="20"/>
+              </w:rPr>
+              <w:t>表中原资产查询和资源审核的报文，查询语句：</w:t>
+            </w:r>
+            <w:r>
+              <w:rPr>
+                <w:rFonts w:ascii="Verdana" w:eastAsia="宋体" w:hAnsi="Verdana" w:cs="Verdana" w:hint="eastAsia"/>
+                <w:color w:val="000000"/>
+                <w:sz w:val="20"/>
+                <w:szCs w:val="20"/>
+              </w:rPr>
+              <w:t>select t.work_order_return from  ra_workorder_request t  where crm_order_number='</w:t>
+            </w:r>
+            <w:r>
+              <w:rPr>
+                <w:rFonts w:ascii="Verdana" w:eastAsia="宋体" w:hAnsi="Verdana" w:cs="Verdana" w:hint="eastAsia"/>
+                <w:color w:val="000000"/>
+                <w:sz w:val="20"/>
+                <w:szCs w:val="20"/>
+              </w:rPr>
+              <w:t>订单号</w:t>
+            </w:r>
+            <w:r>
+              <w:rPr>
+                <w:rFonts w:ascii="Verdana" w:eastAsia="宋体" w:hAnsi="Verdana" w:cs="Verdana" w:hint="eastAsia"/>
+                <w:color w:val="000000"/>
+                <w:sz w:val="20"/>
+                <w:szCs w:val="20"/>
+              </w:rPr>
+              <w:t>' and t.request_type='queryIntResService'</w:t>
+            </w:r>
+          </w:p>
+          <w:p>
+            <w:pPr>
+              <w:jc w:val="left"/>
               <w:rPr>
                 <w:rFonts w:ascii="Verdana" w:eastAsia="宋体" w:hAnsi="Verdana" w:cs="Verdana"/>
                 <w:color w:val="000000"/>
                 <w:sz w:val="20"/>
                 <w:szCs w:val="20"/>
               </w:rPr>
-              <w:t>。</w:t>
-            </w:r>
-          </w:p>
-          <w:p>
-            <w:pPr>
-              <w:jc w:val="left"/>
+            </w:pPr>
+            <w:r>
+              <w:rPr>
+                <w:rFonts w:ascii="Verdana" w:eastAsia="宋体" w:hAnsi="Verdana" w:cs="Verdana" w:hint="eastAsia"/>
+                <w:color w:val="000000"/>
+                <w:sz w:val="20"/>
+                <w:szCs w:val="20"/>
+              </w:rPr>
+              <w:t>2.</w:t>
+            </w:r>
+            <w:r>
+              <w:rPr>
+                <w:rFonts w:ascii="Verdana" w:eastAsia="宋体" w:hAnsi="Verdana" w:cs="Verdana" w:hint="eastAsia"/>
+                <w:color w:val="000000"/>
+                <w:sz w:val="20"/>
+                <w:szCs w:val="20"/>
+              </w:rPr>
+              <w:t>验证客保收到</w:t>
+            </w:r>
+            <w:r>
+              <w:rPr>
+                <w:rFonts w:ascii="Verdana" w:eastAsia="宋体" w:hAnsi="Verdana" w:cs="Verdana" w:hint="eastAsia"/>
+                <w:color w:val="000000"/>
+                <w:sz w:val="20"/>
+                <w:szCs w:val="20"/>
+              </w:rPr>
+              <w:t>IBP</w:t>
+            </w:r>
+            <w:r>
+              <w:rPr>
+                <w:rFonts w:ascii="Verdana" w:eastAsia="宋体" w:hAnsi="Verdana" w:cs="Verdana" w:hint="eastAsia"/>
+                <w:color w:val="000000"/>
+                <w:sz w:val="20"/>
+                <w:szCs w:val="20"/>
+              </w:rPr>
+              <w:t>工单报文中是否含有</w:t>
+            </w:r>
+            <w:r>
+              <w:rPr>
+                <w:rFonts w:hint="eastAsia"/>
+              </w:rPr>
+              <w:t>新增字段</w:t>
+            </w:r>
+            <w:r>
               <w:rPr>
                 <w:rFonts w:ascii="Verdana" w:eastAsia="宋体" w:hAnsi="Verdana" w:cs="Verdana"/>
                 <w:color w:val="000000"/>
                 <w:sz w:val="20"/>
                 <w:szCs w:val="20"/>
               </w:rPr>
-            </w:pPr>
-            <w:r>
-              <w:rPr>
-                <w:rFonts w:ascii="Verdana" w:eastAsia="宋体" w:hAnsi="Verdana" w:cs="Verdana" w:hint="eastAsia"/>
-                <w:color w:val="000000"/>
-                <w:sz w:val="20"/>
-                <w:szCs w:val="20"/>
-              </w:rPr>
-              <w:t>验证方法：登录</w:t>
-            </w:r>
-            <w:r>
-              <w:rPr>
-                <w:rFonts w:ascii="Verdana" w:eastAsia="宋体" w:hAnsi="Verdana" w:cs="Verdana" w:hint="eastAsia"/>
-                <w:color w:val="000000"/>
-                <w:sz w:val="20"/>
-                <w:szCs w:val="20"/>
-              </w:rPr>
-              <w:t>PAL</w:t>
-            </w:r>
-            <w:r>
-              <w:rPr>
-                <w:rFonts w:ascii="Verdana" w:eastAsia="宋体" w:hAnsi="Verdana" w:cs="Verdana" w:hint="eastAsia"/>
-                <w:color w:val="000000"/>
-                <w:sz w:val="20"/>
-                <w:szCs w:val="20"/>
-              </w:rPr>
-              <w:t>中间层数据库查询</w:t>
-            </w:r>
-            <w:proofErr w:type="spellStart"/>
-            <w:r>
-              <w:rPr>
-                <w:rFonts w:ascii="Verdana" w:eastAsia="宋体" w:hAnsi="Verdana" w:cs="Verdana" w:hint="eastAsia"/>
-                <w:color w:val="000000"/>
-                <w:sz w:val="20"/>
-                <w:szCs w:val="20"/>
-              </w:rPr>
-              <w:t>ra_workorder_request</w:t>
-            </w:r>
-            <w:proofErr w:type="spellEnd"/>
-            <w:r>
-              <w:rPr>
-                <w:rFonts w:ascii="Verdana" w:eastAsia="宋体" w:hAnsi="Verdana" w:cs="Verdana" w:hint="eastAsia"/>
-                <w:color w:val="000000"/>
-                <w:sz w:val="20"/>
-                <w:szCs w:val="20"/>
-              </w:rPr>
-              <w:t>表中原资产查询和资源审核的报文，查询语句：</w:t>
-            </w:r>
-            <w:r>
-              <w:rPr>
-                <w:rFonts w:ascii="Verdana" w:eastAsia="宋体" w:hAnsi="Verdana" w:cs="Verdana" w:hint="eastAsia"/>
-                <w:color w:val="000000"/>
-                <w:sz w:val="20"/>
-                <w:szCs w:val="20"/>
-              </w:rPr>
-              <w:t xml:space="preserve">select </w:t>
-            </w:r>
-            <w:proofErr w:type="spellStart"/>
-            <w:r>
-              <w:rPr>
-                <w:rFonts w:ascii="Verdana" w:eastAsia="宋体" w:hAnsi="Verdana" w:cs="Verdana" w:hint="eastAsia"/>
-                <w:color w:val="000000"/>
-                <w:sz w:val="20"/>
-                <w:szCs w:val="20"/>
-              </w:rPr>
-              <w:t>t.work_order_return</w:t>
-            </w:r>
-            <w:proofErr w:type="spellEnd"/>
-            <w:r>
-              <w:rPr>
-                <w:rFonts w:ascii="Verdana" w:eastAsia="宋体" w:hAnsi="Verdana" w:cs="Verdana" w:hint="eastAsia"/>
-                <w:color w:val="000000"/>
-                <w:sz w:val="20"/>
-                <w:szCs w:val="20"/>
-              </w:rPr>
-              <w:t xml:space="preserve"> from  </w:t>
-            </w:r>
-            <w:proofErr w:type="spellStart"/>
-            <w:r>
-              <w:rPr>
-                <w:rFonts w:ascii="Verdana" w:eastAsia="宋体" w:hAnsi="Verdana" w:cs="Verdana" w:hint="eastAsia"/>
-                <w:color w:val="000000"/>
-                <w:sz w:val="20"/>
-                <w:szCs w:val="20"/>
-              </w:rPr>
-              <w:t>ra_workorder_request</w:t>
-            </w:r>
-            <w:proofErr w:type="spellEnd"/>
-            <w:r>
-              <w:rPr>
-                <w:rFonts w:ascii="Verdana" w:eastAsia="宋体" w:hAnsi="Verdana" w:cs="Verdana" w:hint="eastAsia"/>
-                <w:color w:val="000000"/>
-                <w:sz w:val="20"/>
-                <w:szCs w:val="20"/>
-              </w:rPr>
-              <w:t xml:space="preserve"> t  where </w:t>
-            </w:r>
-            <w:proofErr w:type="spellStart"/>
-            <w:r>
-              <w:rPr>
-                <w:rFonts w:ascii="Verdana" w:eastAsia="宋体" w:hAnsi="Verdana" w:cs="Verdana" w:hint="eastAsia"/>
-                <w:color w:val="000000"/>
-                <w:sz w:val="20"/>
-                <w:szCs w:val="20"/>
-              </w:rPr>
-              <w:t>crm_order_number</w:t>
-            </w:r>
-            <w:proofErr w:type="spellEnd"/>
-            <w:r>
-              <w:rPr>
-                <w:rFonts w:ascii="Verdana" w:eastAsia="宋体" w:hAnsi="Verdana" w:cs="Verdana" w:hint="eastAsia"/>
-                <w:color w:val="000000"/>
-                <w:sz w:val="20"/>
-                <w:szCs w:val="20"/>
-              </w:rPr>
-              <w:t>='</w:t>
-            </w:r>
-            <w:r>
-              <w:rPr>
-                <w:rFonts w:ascii="Verdana" w:eastAsia="宋体" w:hAnsi="Verdana" w:cs="Verdana" w:hint="eastAsia"/>
-                <w:color w:val="000000"/>
-                <w:sz w:val="20"/>
-                <w:szCs w:val="20"/>
-              </w:rPr>
-              <w:t>订单号</w:t>
-            </w:r>
-            <w:r>
-              <w:rPr>
-                <w:rFonts w:ascii="Verdana" w:eastAsia="宋体" w:hAnsi="Verdana" w:cs="Verdana" w:hint="eastAsia"/>
-                <w:color w:val="000000"/>
-                <w:sz w:val="20"/>
-                <w:szCs w:val="20"/>
-              </w:rPr>
-              <w:t xml:space="preserve">' and </w:t>
-            </w:r>
-            <w:proofErr w:type="spellStart"/>
-            <w:r>
-              <w:rPr>
-                <w:rFonts w:ascii="Verdana" w:eastAsia="宋体" w:hAnsi="Verdana" w:cs="Verdana" w:hint="eastAsia"/>
-                <w:color w:val="000000"/>
-                <w:sz w:val="20"/>
-                <w:szCs w:val="20"/>
-              </w:rPr>
-              <w:t>t.request_type</w:t>
-            </w:r>
-            <w:proofErr w:type="spellEnd"/>
-            <w:r>
-              <w:rPr>
-                <w:rFonts w:ascii="Verdana" w:eastAsia="宋体" w:hAnsi="Verdana" w:cs="Verdana" w:hint="eastAsia"/>
-                <w:color w:val="000000"/>
-                <w:sz w:val="20"/>
-                <w:szCs w:val="20"/>
-              </w:rPr>
-              <w:t>='</w:t>
-            </w:r>
-            <w:proofErr w:type="spellStart"/>
-            <w:r>
-              <w:rPr>
-                <w:rFonts w:ascii="Verdana" w:eastAsia="宋体" w:hAnsi="Verdana" w:cs="Verdana" w:hint="eastAsia"/>
-                <w:color w:val="000000"/>
-                <w:sz w:val="20"/>
-                <w:szCs w:val="20"/>
-              </w:rPr>
-              <w:t>queryIntResService</w:t>
-            </w:r>
-            <w:proofErr w:type="spellEnd"/>
-            <w:r>
-              <w:rPr>
-                <w:rFonts w:ascii="Verdana" w:eastAsia="宋体" w:hAnsi="Verdana" w:cs="Verdana" w:hint="eastAsia"/>
-                <w:color w:val="000000"/>
-                <w:sz w:val="20"/>
-                <w:szCs w:val="20"/>
-              </w:rPr>
-              <w:t>'</w:t>
-            </w:r>
-          </w:p>
-          <w:p>
-            <w:pPr>
-              <w:jc w:val="left"/>
+              <w:t>虚中继信息节点（</w:t>
+            </w:r>
+            <w:r>
               <w:rPr>
                 <w:rFonts w:ascii="Verdana" w:eastAsia="宋体" w:hAnsi="Verdana" w:cs="Verdana"/>
                 <w:color w:val="000000"/>
                 <w:sz w:val="20"/>
                 <w:szCs w:val="20"/>
               </w:rPr>
-            </w:pPr>
-            <w:r>
-              <w:rPr>
-                <w:rFonts w:ascii="Verdana" w:eastAsia="宋体" w:hAnsi="Verdana" w:cs="Verdana" w:hint="eastAsia"/>
-                <w:color w:val="000000"/>
-                <w:sz w:val="20"/>
-                <w:szCs w:val="20"/>
-              </w:rPr>
-              <w:t>2.</w:t>
-            </w:r>
-            <w:r>
-              <w:rPr>
-                <w:rFonts w:ascii="Verdana" w:eastAsia="宋体" w:hAnsi="Verdana" w:cs="Verdana" w:hint="eastAsia"/>
-                <w:color w:val="000000"/>
-                <w:sz w:val="20"/>
-                <w:szCs w:val="20"/>
-              </w:rPr>
-              <w:t>验证客保收到</w:t>
-            </w:r>
-            <w:r>
-              <w:rPr>
-                <w:rFonts w:ascii="Verdana" w:eastAsia="宋体" w:hAnsi="Verdana" w:cs="Verdana" w:hint="eastAsia"/>
-                <w:color w:val="000000"/>
-                <w:sz w:val="20"/>
-                <w:szCs w:val="20"/>
-              </w:rPr>
-              <w:t>IBP</w:t>
-            </w:r>
-            <w:r>
-              <w:rPr>
-                <w:rFonts w:ascii="Verdana" w:eastAsia="宋体" w:hAnsi="Verdana" w:cs="Verdana" w:hint="eastAsia"/>
-                <w:color w:val="000000"/>
-                <w:sz w:val="20"/>
-                <w:szCs w:val="20"/>
-              </w:rPr>
-              <w:t>工单报文中是否含有</w:t>
-            </w:r>
-            <w:r>
-              <w:rPr>
-                <w:rFonts w:hint="eastAsia"/>
-              </w:rPr>
-              <w:t>新增字段</w:t>
+              <w:t>vtrunkinfo</w:t>
             </w:r>
             <w:r>
               <w:rPr>
@@ -6403,9 +4635,8 @@
                 <w:sz w:val="20"/>
                 <w:szCs w:val="20"/>
               </w:rPr>
-              <w:t>虚中继信息节点（</w:t>
-            </w:r>
-            <w:proofErr w:type="spellStart"/>
+              <w:t>）和分配号码信息节点</w:t>
+            </w:r>
             <w:r>
               <w:rPr>
                 <w:rFonts w:ascii="Verdana" w:eastAsia="宋体" w:hAnsi="Verdana" w:cs="Verdana"/>
@@ -6413,57 +4644,18 @@
                 <w:sz w:val="20"/>
                 <w:szCs w:val="20"/>
               </w:rPr>
-              <w:t>vtrunkinfo</w:t>
-            </w:r>
-            <w:proofErr w:type="spellEnd"/>
-            <w:r>
+              <w:t>(alloccodeinfo)</w:t>
+            </w:r>
+          </w:p>
+          <w:p>
+            <w:pPr>
+              <w:jc w:val="left"/>
               <w:rPr>
                 <w:rFonts w:ascii="Verdana" w:eastAsia="宋体" w:hAnsi="Verdana" w:cs="Verdana"/>
                 <w:color w:val="000000"/>
                 <w:sz w:val="20"/>
                 <w:szCs w:val="20"/>
               </w:rPr>
-              <w:t>）和分配号码信息节点</w:t>
-            </w:r>
-            <w:r>
-              <w:rPr>
-                <w:rFonts w:ascii="Verdana" w:eastAsia="宋体" w:hAnsi="Verdana" w:cs="Verdana"/>
-                <w:color w:val="000000"/>
-                <w:sz w:val="20"/>
-                <w:szCs w:val="20"/>
-              </w:rPr>
-              <w:t>(</w:t>
-            </w:r>
-            <w:proofErr w:type="spellStart"/>
-            <w:r>
-              <w:rPr>
-                <w:rFonts w:ascii="Verdana" w:eastAsia="宋体" w:hAnsi="Verdana" w:cs="Verdana"/>
-                <w:color w:val="000000"/>
-                <w:sz w:val="20"/>
-                <w:szCs w:val="20"/>
-              </w:rPr>
-              <w:t>alloccodeinfo</w:t>
-            </w:r>
-            <w:proofErr w:type="spellEnd"/>
-            <w:r>
-              <w:rPr>
-                <w:rFonts w:ascii="Verdana" w:eastAsia="宋体" w:hAnsi="Verdana" w:cs="Verdana"/>
-                <w:color w:val="000000"/>
-                <w:sz w:val="20"/>
-                <w:szCs w:val="20"/>
-              </w:rPr>
-              <w:t>)</w:t>
-            </w:r>
-          </w:p>
-          <w:p>
-            <w:pPr>
-              <w:jc w:val="left"/>
-              <w:rPr>
-                <w:rFonts w:ascii="Verdana" w:eastAsia="宋体" w:hAnsi="Verdana" w:cs="Verdana"/>
-                <w:color w:val="000000"/>
-                <w:sz w:val="20"/>
-                <w:szCs w:val="20"/>
-              </w:rPr>
             </w:pPr>
             <w:r>
               <w:rPr>
@@ -6474,7 +4666,6 @@
               </w:rPr>
               <w:t>验证方法：登陆客保数据库查询</w:t>
             </w:r>
-            <w:proofErr w:type="spellStart"/>
             <w:r>
               <w:rPr>
                 <w:rFonts w:ascii="Verdana" w:eastAsia="宋体" w:hAnsi="Verdana" w:cs="Verdana" w:hint="eastAsia"/>
@@ -6484,7 +4675,6 @@
               </w:rPr>
               <w:t>t_Sf_Receive_Quene</w:t>
             </w:r>
-            <w:proofErr w:type="spellEnd"/>
             <w:r>
               <w:rPr>
                 <w:rFonts w:ascii="Verdana" w:eastAsia="宋体" w:hAnsi="Verdana" w:cs="Verdana" w:hint="eastAsia"/>
@@ -6501,47 +4691,7 @@
                 <w:sz w:val="20"/>
                 <w:szCs w:val="20"/>
               </w:rPr>
-              <w:t>select pub_b2c(</w:t>
-            </w:r>
-            <w:proofErr w:type="spellStart"/>
-            <w:r>
-              <w:rPr>
-                <w:rFonts w:ascii="Verdana" w:eastAsia="宋体" w:hAnsi="Verdana" w:cs="Verdana" w:hint="eastAsia"/>
-                <w:color w:val="000000"/>
-                <w:sz w:val="20"/>
-                <w:szCs w:val="20"/>
-              </w:rPr>
-              <w:t>d.xmlinfo</w:t>
-            </w:r>
-            <w:proofErr w:type="spellEnd"/>
-            <w:r>
-              <w:rPr>
-                <w:rFonts w:ascii="Verdana" w:eastAsia="宋体" w:hAnsi="Verdana" w:cs="Verdana" w:hint="eastAsia"/>
-                <w:color w:val="000000"/>
-                <w:sz w:val="20"/>
-                <w:szCs w:val="20"/>
-              </w:rPr>
-              <w:t xml:space="preserve">) from </w:t>
-            </w:r>
-            <w:proofErr w:type="spellStart"/>
-            <w:r>
-              <w:rPr>
-                <w:rFonts w:ascii="Verdana" w:eastAsia="宋体" w:hAnsi="Verdana" w:cs="Verdana" w:hint="eastAsia"/>
-                <w:color w:val="000000"/>
-                <w:sz w:val="20"/>
-                <w:szCs w:val="20"/>
-              </w:rPr>
-              <w:t>t_Sf_Receive_Quene</w:t>
-            </w:r>
-            <w:proofErr w:type="spellEnd"/>
-            <w:r>
-              <w:rPr>
-                <w:rFonts w:ascii="Verdana" w:eastAsia="宋体" w:hAnsi="Verdana" w:cs="Verdana" w:hint="eastAsia"/>
-                <w:color w:val="000000"/>
-                <w:sz w:val="20"/>
-                <w:szCs w:val="20"/>
-              </w:rPr>
-              <w:t xml:space="preserve"> D WHERE D.SPS_APPLY_ID='</w:t>
+              <w:t>select pub_b2c(d.xmlinfo) from t_Sf_Receive_Quene D WHERE D.SPS_APPLY_ID='</w:t>
             </w:r>
             <w:r>
               <w:rPr>
@@ -6583,9 +4733,6 @@
             <w:pPr>
               <w:widowControl/>
               <w:jc w:val="left"/>
-              <w:rPr>
-                <w:rFonts w:hint="eastAsia"/>
-              </w:rPr>
             </w:pPr>
             <w:r>
               <w:rPr>
@@ -6594,37 +4741,23 @@
               <w:lastRenderedPageBreak/>
               <w:t>1.</w:t>
             </w:r>
-            <w:proofErr w:type="gramStart"/>
-            <w:r>
-              <w:rPr>
-                <w:rFonts w:hint="eastAsia"/>
-              </w:rPr>
-              <w:t>综资已有</w:t>
-            </w:r>
-            <w:proofErr w:type="gramEnd"/>
-            <w:r>
-              <w:rPr>
-                <w:rFonts w:hint="eastAsia"/>
-              </w:rPr>
-              <w:t>新装竣工的交换虚中继工程</w:t>
-            </w:r>
-          </w:p>
-          <w:p>
-            <w:pPr>
-              <w:widowControl/>
-              <w:jc w:val="left"/>
-              <w:rPr>
-                <w:rFonts w:hint="eastAsia"/>
-              </w:rPr>
-            </w:pPr>
-          </w:p>
-          <w:p>
-            <w:pPr>
-              <w:widowControl/>
-              <w:jc w:val="left"/>
-              <w:rPr>
-                <w:rFonts w:hint="eastAsia"/>
-              </w:rPr>
+            <w:r>
+              <w:rPr>
+                <w:rFonts w:hint="eastAsia"/>
+              </w:rPr>
+              <w:t>综资已有新装竣工的交换虚中继工程</w:t>
+            </w:r>
+          </w:p>
+          <w:p>
+            <w:pPr>
+              <w:widowControl/>
+              <w:jc w:val="left"/>
+            </w:pPr>
+          </w:p>
+          <w:p>
+            <w:pPr>
+              <w:widowControl/>
+              <w:jc w:val="left"/>
             </w:pPr>
             <w:r>
               <w:rPr>
@@ -6655,9 +4788,6 @@
             <w:pPr>
               <w:widowControl/>
               <w:jc w:val="left"/>
-              <w:rPr>
-                <w:rFonts w:hint="eastAsia"/>
-              </w:rPr>
             </w:pPr>
             <w:r>
               <w:t>(2019)/19065599*</w:t>
@@ -6703,27 +4833,17 @@
               <w:widowControl/>
               <w:jc w:val="center"/>
             </w:pPr>
-            <w:proofErr w:type="spellStart"/>
             <w:r>
               <w:rPr>
                 <w:rFonts w:hint="eastAsia"/>
               </w:rPr>
               <w:t>onu</w:t>
             </w:r>
-            <w:proofErr w:type="spellEnd"/>
-            <w:proofErr w:type="gramStart"/>
-            <w:r>
-              <w:rPr>
-                <w:rFonts w:hint="eastAsia"/>
-              </w:rPr>
-              <w:t>一</w:t>
-            </w:r>
-            <w:proofErr w:type="gramEnd"/>
-            <w:r>
-              <w:rPr>
-                <w:rFonts w:hint="eastAsia"/>
-              </w:rPr>
-              <w:t>贯通新装</w:t>
+            <w:r>
+              <w:rPr>
+                <w:rFonts w:hint="eastAsia"/>
+              </w:rPr>
+              <w:t>一贯通新装</w:t>
             </w:r>
           </w:p>
         </w:tc>
@@ -6750,19 +4870,11 @@
               <w:widowControl/>
               <w:shd w:val="clear" w:color="auto" w:fill="92D050"/>
             </w:pPr>
-            <w:proofErr w:type="gramStart"/>
-            <w:r>
-              <w:rPr>
-                <w:rFonts w:hint="eastAsia"/>
-              </w:rPr>
-              <w:t>综资受理</w:t>
-            </w:r>
-            <w:proofErr w:type="gramEnd"/>
-            <w:r>
-              <w:rPr>
-                <w:rFonts w:hint="eastAsia"/>
-              </w:rPr>
-              <w:t>与配置</w:t>
+            <w:r>
+              <w:rPr>
+                <w:rFonts w:hint="eastAsia"/>
+              </w:rPr>
+              <w:t>综资受理与配置</w:t>
             </w:r>
           </w:p>
           <w:p>
@@ -6792,21 +4904,7 @@
               <w:rPr>
                 <w:rFonts w:hint="eastAsia"/>
               </w:rPr>
-              <w:t>账户</w:t>
-            </w:r>
-            <w:proofErr w:type="gramStart"/>
-            <w:r>
-              <w:rPr>
-                <w:rFonts w:hint="eastAsia"/>
-              </w:rPr>
-              <w:t>登陆综资测试</w:t>
-            </w:r>
-            <w:proofErr w:type="gramEnd"/>
-            <w:r>
-              <w:rPr>
-                <w:rFonts w:hint="eastAsia"/>
-              </w:rPr>
-              <w:t>系统。</w:t>
+              <w:t>账户登陆综资测试系统。</w:t>
             </w:r>
           </w:p>
           <w:p>
@@ -6842,14 +4940,12 @@
               </w:rPr>
               <w:t>页面跳转后是否长途订单选择“否”，业务类型选择“</w:t>
             </w:r>
-            <w:proofErr w:type="spellStart"/>
             <w:r>
               <w:rPr>
                 <w:rFonts w:hint="eastAsia"/>
               </w:rPr>
               <w:t>onu</w:t>
             </w:r>
-            <w:proofErr w:type="spellEnd"/>
             <w:r>
               <w:rPr>
                 <w:rFonts w:hint="eastAsia"/>
@@ -6866,35 +4962,7 @@
               <w:rPr>
                 <w:rFonts w:hint="eastAsia"/>
               </w:rPr>
-              <w:t>类工程”，导入传输光纤，</w:t>
-            </w:r>
-            <w:proofErr w:type="gramStart"/>
-            <w:r>
-              <w:rPr>
-                <w:rFonts w:hint="eastAsia"/>
-              </w:rPr>
-              <w:t>电路调单附件</w:t>
-            </w:r>
-            <w:proofErr w:type="gramEnd"/>
-            <w:r>
-              <w:rPr>
-                <w:rFonts w:hint="eastAsia"/>
-              </w:rPr>
-              <w:t>模板后填写其他</w:t>
-            </w:r>
-            <w:proofErr w:type="gramStart"/>
-            <w:r>
-              <w:rPr>
-                <w:rFonts w:hint="eastAsia"/>
-              </w:rPr>
-              <w:t>必填项点击</w:t>
-            </w:r>
-            <w:proofErr w:type="gramEnd"/>
-            <w:r>
-              <w:rPr>
-                <w:rFonts w:hint="eastAsia"/>
-              </w:rPr>
-              <w:t>保存，保存完成后点击下一步。</w:t>
+              <w:t>类工程”，导入传输光纤，电路调单附件模板后填写其他必填项点击保存，保存完成后点击下一步。</w:t>
             </w:r>
           </w:p>
           <w:p>
@@ -6927,27 +4995,17 @@
               </w:rPr>
               <w:t>使用</w:t>
             </w:r>
-            <w:proofErr w:type="spellStart"/>
             <w:r>
               <w:rPr>
                 <w:rFonts w:hint="eastAsia"/>
               </w:rPr>
               <w:t>omsadmin</w:t>
             </w:r>
-            <w:proofErr w:type="spellEnd"/>
-            <w:proofErr w:type="gramStart"/>
-            <w:r>
-              <w:rPr>
-                <w:rFonts w:hint="eastAsia"/>
-              </w:rPr>
-              <w:t>帐户</w:t>
-            </w:r>
-            <w:proofErr w:type="gramEnd"/>
-            <w:r>
-              <w:rPr>
-                <w:rFonts w:hint="eastAsia"/>
-              </w:rPr>
-              <w:t>登陆</w:t>
+            <w:r>
+              <w:rPr>
+                <w:rFonts w:hint="eastAsia"/>
+              </w:rPr>
+              <w:t>帐户登陆</w:t>
             </w:r>
             <w:r>
               <w:rPr>
@@ -6971,24 +5029,8 @@
               <w:rPr>
                 <w:rFonts w:hint="eastAsia"/>
               </w:rPr>
-              <w:t>客</w:t>
-            </w:r>
-            <w:proofErr w:type="gramStart"/>
-            <w:r>
-              <w:rPr>
-                <w:rFonts w:hint="eastAsia"/>
-              </w:rPr>
-              <w:t>保施工</w:t>
-            </w:r>
-            <w:proofErr w:type="gramEnd"/>
-            <w:r>
-              <w:rPr>
-                <w:rFonts w:hint="eastAsia"/>
-              </w:rPr>
-              <w:t>任务环节。</w:t>
-            </w:r>
-            <w:bookmarkStart w:id="0" w:name="_GoBack"/>
-            <w:bookmarkEnd w:id="0"/>
+              <w:t>客保施工任务环节。</w:t>
+            </w:r>
           </w:p>
           <w:p>
             <w:pPr>
@@ -7001,33 +5043,11 @@
               </w:rPr>
               <w:t>2.</w:t>
             </w:r>
-            <w:proofErr w:type="gramStart"/>
-            <w:r>
-              <w:rPr>
-                <w:rFonts w:hint="eastAsia"/>
-              </w:rPr>
-              <w:t>因客保</w:t>
-            </w:r>
-            <w:proofErr w:type="gramEnd"/>
-            <w:r>
-              <w:rPr>
-                <w:rFonts w:hint="eastAsia"/>
-              </w:rPr>
-              <w:t>未完成</w:t>
-            </w:r>
-            <w:proofErr w:type="gramStart"/>
-            <w:r>
-              <w:rPr>
-                <w:rFonts w:hint="eastAsia"/>
-              </w:rPr>
-              <w:t>该需求</w:t>
-            </w:r>
-            <w:proofErr w:type="gramEnd"/>
-            <w:r>
-              <w:rPr>
-                <w:rFonts w:hint="eastAsia"/>
-              </w:rPr>
-              <w:t>的开发无法建单，在</w:t>
+            <w:r>
+              <w:rPr>
+                <w:rFonts w:hint="eastAsia"/>
+              </w:rPr>
+              <w:t>因客保未完成该需求的开发无法建单，在</w:t>
             </w:r>
             <w:r>
               <w:rPr>
@@ -7106,7 +5126,6 @@
               </w:rPr>
               <w:t>（</w:t>
             </w:r>
-            <w:proofErr w:type="spellStart"/>
             <w:r>
               <w:rPr>
                 <w:rFonts w:ascii="Verdana" w:eastAsia="宋体" w:hAnsi="Verdana" w:cs="Verdana" w:hint="eastAsia"/>
@@ -7116,7 +5135,6 @@
               </w:rPr>
               <w:t>number_info</w:t>
             </w:r>
-            <w:proofErr w:type="spellEnd"/>
             <w:r>
               <w:rPr>
                 <w:rFonts w:ascii="Verdana" w:eastAsia="宋体" w:hAnsi="Verdana" w:cs="Verdana" w:hint="eastAsia"/>
@@ -7191,7 +5209,6 @@
               </w:rPr>
               <w:t>中间层数据库查询</w:t>
             </w:r>
-            <w:proofErr w:type="spellStart"/>
             <w:r>
               <w:rPr>
                 <w:rFonts w:ascii="Verdana" w:eastAsia="宋体" w:hAnsi="Verdana" w:cs="Verdana" w:hint="eastAsia"/>
@@ -7201,7 +5218,6 @@
               </w:rPr>
               <w:t>ra_workorder_request</w:t>
             </w:r>
-            <w:proofErr w:type="spellEnd"/>
             <w:r>
               <w:rPr>
                 <w:rFonts w:ascii="Verdana" w:eastAsia="宋体" w:hAnsi="Verdana" w:cs="Verdana" w:hint="eastAsia"/>
@@ -7218,67 +5234,7 @@
                 <w:sz w:val="20"/>
                 <w:szCs w:val="20"/>
               </w:rPr>
-              <w:t xml:space="preserve">select </w:t>
-            </w:r>
-            <w:proofErr w:type="spellStart"/>
-            <w:r>
-              <w:rPr>
-                <w:rFonts w:ascii="Verdana" w:eastAsia="宋体" w:hAnsi="Verdana" w:cs="Verdana" w:hint="eastAsia"/>
-                <w:color w:val="000000"/>
-                <w:sz w:val="20"/>
-                <w:szCs w:val="20"/>
-              </w:rPr>
-              <w:t>t.work_order_return</w:t>
-            </w:r>
-            <w:proofErr w:type="spellEnd"/>
-            <w:r>
-              <w:rPr>
-                <w:rFonts w:ascii="Verdana" w:eastAsia="宋体" w:hAnsi="Verdana" w:cs="Verdana" w:hint="eastAsia"/>
-                <w:color w:val="000000"/>
-                <w:sz w:val="20"/>
-                <w:szCs w:val="20"/>
-              </w:rPr>
-              <w:t xml:space="preserve"> from </w:t>
-            </w:r>
-            <w:proofErr w:type="spellStart"/>
-            <w:r>
-              <w:rPr>
-                <w:rFonts w:ascii="Verdana" w:eastAsia="宋体" w:hAnsi="Verdana" w:cs="Verdana" w:hint="eastAsia"/>
-                <w:color w:val="000000"/>
-                <w:sz w:val="20"/>
-                <w:szCs w:val="20"/>
-              </w:rPr>
-              <w:t>ra_workorder_request</w:t>
-            </w:r>
-            <w:proofErr w:type="spellEnd"/>
-            <w:r>
-              <w:rPr>
-                <w:rFonts w:ascii="Verdana" w:eastAsia="宋体" w:hAnsi="Verdana" w:cs="Verdana" w:hint="eastAsia"/>
-                <w:color w:val="000000"/>
-                <w:sz w:val="20"/>
-                <w:szCs w:val="20"/>
-              </w:rPr>
-              <w:t xml:space="preserve"> t where </w:t>
-            </w:r>
-            <w:proofErr w:type="spellStart"/>
-            <w:r>
-              <w:rPr>
-                <w:rFonts w:ascii="Verdana" w:eastAsia="宋体" w:hAnsi="Verdana" w:cs="Verdana" w:hint="eastAsia"/>
-                <w:color w:val="000000"/>
-                <w:sz w:val="20"/>
-                <w:szCs w:val="20"/>
-              </w:rPr>
-              <w:t>t.crm_order_number</w:t>
-            </w:r>
-            <w:proofErr w:type="spellEnd"/>
-            <w:r>
-              <w:rPr>
-                <w:rFonts w:ascii="Verdana" w:eastAsia="宋体" w:hAnsi="Verdana" w:cs="Verdana" w:hint="eastAsia"/>
-                <w:color w:val="000000"/>
-                <w:sz w:val="20"/>
-                <w:szCs w:val="20"/>
-              </w:rPr>
-              <w:t>='</w:t>
+              <w:t>select t.work_order_return from ra_workorder_request t where t.crm_order_number='</w:t>
             </w:r>
             <w:r>
               <w:rPr>
@@ -7296,56 +5252,7 @@
                 <w:sz w:val="20"/>
                 <w:szCs w:val="20"/>
               </w:rPr>
-              <w:t xml:space="preserve">' and </w:t>
-            </w:r>
-            <w:proofErr w:type="spellStart"/>
-            <w:r>
-              <w:rPr>
-                <w:rFonts w:ascii="Verdana" w:eastAsia="宋体" w:hAnsi="Verdana" w:cs="Verdana" w:hint="eastAsia"/>
-                <w:color w:val="000000"/>
-                <w:sz w:val="20"/>
-                <w:szCs w:val="20"/>
-              </w:rPr>
-              <w:t>t.request_t</w:t>
-            </w:r>
-            <w:r>
-              <w:rPr>
-                <w:rFonts w:ascii="Verdana" w:eastAsia="宋体" w:hAnsi="Verdana" w:cs="Verdana" w:hint="eastAsia"/>
-                <w:color w:val="000000"/>
-                <w:sz w:val="20"/>
-                <w:szCs w:val="20"/>
-              </w:rPr>
-              <w:t>ype</w:t>
-            </w:r>
-            <w:proofErr w:type="spellEnd"/>
-            <w:r>
-              <w:rPr>
-                <w:rFonts w:ascii="Verdana" w:eastAsia="宋体" w:hAnsi="Verdana" w:cs="Verdana" w:hint="eastAsia"/>
-                <w:color w:val="000000"/>
-                <w:sz w:val="20"/>
-                <w:szCs w:val="20"/>
-              </w:rPr>
-              <w:t>='</w:t>
-            </w:r>
-            <w:proofErr w:type="spellStart"/>
-            <w:r>
-              <w:rPr>
-                <w:rFonts w:ascii="Verdana" w:eastAsia="宋体" w:hAnsi="Verdana" w:cs="Verdana" w:hint="eastAsia"/>
-                <w:color w:val="000000"/>
-                <w:sz w:val="20"/>
-                <w:szCs w:val="20"/>
-              </w:rPr>
-              <w:t>checkService</w:t>
-            </w:r>
-            <w:proofErr w:type="spellEnd"/>
-            <w:r>
-              <w:rPr>
-                <w:rFonts w:ascii="Verdana" w:eastAsia="宋体" w:hAnsi="Verdana" w:cs="Verdana" w:hint="eastAsia"/>
-                <w:color w:val="000000"/>
-                <w:sz w:val="20"/>
-                <w:szCs w:val="20"/>
-              </w:rPr>
-              <w:t>'</w:t>
+              <w:t>' and t.request_type='checkService'</w:t>
             </w:r>
           </w:p>
           <w:p>
@@ -7407,7 +5314,6 @@
               </w:rPr>
               <w:t>（</w:t>
             </w:r>
-            <w:proofErr w:type="spellStart"/>
             <w:r>
               <w:rPr>
                 <w:rFonts w:ascii="Verdana" w:eastAsia="宋体" w:hAnsi="Verdana" w:cs="Verdana" w:hint="eastAsia"/>
@@ -7417,7 +5323,6 @@
               </w:rPr>
               <w:t>number_info</w:t>
             </w:r>
-            <w:proofErr w:type="spellEnd"/>
             <w:r>
               <w:rPr>
                 <w:rFonts w:ascii="Verdana" w:eastAsia="宋体" w:hAnsi="Verdana" w:cs="Verdana" w:hint="eastAsia"/>
@@ -7447,7 +5352,6 @@
               </w:rPr>
               <w:t>验证方法：登陆客保数据库查询</w:t>
             </w:r>
-            <w:proofErr w:type="spellStart"/>
             <w:r>
               <w:rPr>
                 <w:rFonts w:ascii="Verdana" w:eastAsia="宋体" w:hAnsi="Verdana" w:cs="Verdana" w:hint="eastAsia"/>
@@ -7457,7 +5361,6 @@
               </w:rPr>
               <w:t>t_Sf_Receive_Quene</w:t>
             </w:r>
-            <w:proofErr w:type="spellEnd"/>
             <w:r>
               <w:rPr>
                 <w:rFonts w:ascii="Verdana" w:eastAsia="宋体" w:hAnsi="Verdana" w:cs="Verdana" w:hint="eastAsia"/>
@@ -7494,67 +5397,7 @@
                 <w:sz w:val="20"/>
                 <w:szCs w:val="20"/>
               </w:rPr>
-              <w:t>select pub_b2c(</w:t>
-            </w:r>
-            <w:proofErr w:type="spellStart"/>
-            <w:r>
-              <w:rPr>
-                <w:rFonts w:ascii="Verdana" w:eastAsia="宋体" w:hAnsi="Verdana" w:cs="Verdana" w:hint="eastAsia"/>
-                <w:color w:val="000000"/>
-                <w:sz w:val="20"/>
-                <w:szCs w:val="20"/>
-              </w:rPr>
-              <w:t>d.xmlinfo</w:t>
-            </w:r>
-            <w:proofErr w:type="spellEnd"/>
-            <w:r>
-              <w:rPr>
-                <w:rFonts w:ascii="Verdana" w:eastAsia="宋体" w:hAnsi="Verdana" w:cs="Verdana" w:hint="eastAsia"/>
-                <w:color w:val="000000"/>
-                <w:sz w:val="20"/>
-                <w:szCs w:val="20"/>
-              </w:rPr>
-              <w:t xml:space="preserve">) from </w:t>
-            </w:r>
-            <w:proofErr w:type="spellStart"/>
-            <w:r>
-              <w:rPr>
-                <w:rFonts w:ascii="Verdana" w:eastAsia="宋体" w:hAnsi="Verdana" w:cs="Verdana" w:hint="eastAsia"/>
-                <w:color w:val="000000"/>
-                <w:sz w:val="20"/>
-                <w:szCs w:val="20"/>
-              </w:rPr>
-              <w:t>t_sf_receive_quene</w:t>
-            </w:r>
-            <w:proofErr w:type="spellEnd"/>
-            <w:r>
-              <w:rPr>
-                <w:rFonts w:ascii="Verdana" w:eastAsia="宋体" w:hAnsi="Verdana" w:cs="Verdana" w:hint="eastAsia"/>
-                <w:color w:val="000000"/>
-                <w:sz w:val="20"/>
-                <w:szCs w:val="20"/>
-              </w:rPr>
-              <w:t xml:space="preserve"> d where </w:t>
-            </w:r>
-            <w:proofErr w:type="spellStart"/>
-            <w:r>
-              <w:rPr>
-                <w:rFonts w:ascii="Verdana" w:eastAsia="宋体" w:hAnsi="Verdana" w:cs="Verdana" w:hint="eastAsia"/>
-                <w:color w:val="000000"/>
-                <w:sz w:val="20"/>
-                <w:szCs w:val="20"/>
-              </w:rPr>
-              <w:t>d.sps_apply_id</w:t>
-            </w:r>
-            <w:proofErr w:type="spellEnd"/>
-            <w:r>
-              <w:rPr>
-                <w:rFonts w:ascii="Verdana" w:eastAsia="宋体" w:hAnsi="Verdana" w:cs="Verdana" w:hint="eastAsia"/>
-                <w:color w:val="000000"/>
-                <w:sz w:val="20"/>
-                <w:szCs w:val="20"/>
-              </w:rPr>
-              <w:t>='</w:t>
+              <w:t>select pub_b2c(d.xmlinfo) from t_sf_receive_quene d where d.sps_apply_id='</w:t>
             </w:r>
             <w:r>
               <w:rPr>
@@ -7610,33 +5453,11 @@
               <w:lastRenderedPageBreak/>
               <w:t>1.</w:t>
             </w:r>
-            <w:proofErr w:type="gramStart"/>
-            <w:r>
-              <w:rPr>
-                <w:rFonts w:hint="eastAsia"/>
-              </w:rPr>
-              <w:t>请综资</w:t>
-            </w:r>
-            <w:proofErr w:type="gramEnd"/>
-            <w:r>
-              <w:rPr>
-                <w:rFonts w:hint="eastAsia"/>
-              </w:rPr>
-              <w:t>提供空闲含有端口的传输光纤，</w:t>
-            </w:r>
-            <w:proofErr w:type="gramStart"/>
-            <w:r>
-              <w:rPr>
-                <w:rFonts w:hint="eastAsia"/>
-              </w:rPr>
-              <w:t>电路调单附件</w:t>
-            </w:r>
-            <w:proofErr w:type="gramEnd"/>
-            <w:r>
-              <w:rPr>
-                <w:rFonts w:hint="eastAsia"/>
-              </w:rPr>
-              <w:t>模板。</w:t>
+            <w:r>
+              <w:rPr>
+                <w:rFonts w:hint="eastAsia"/>
+              </w:rPr>
+              <w:t>请综资提供空闲含有端口的传输光纤，电路调单附件模板。</w:t>
             </w:r>
           </w:p>
         </w:tc>
@@ -7673,27 +5494,17 @@
               <w:widowControl/>
               <w:jc w:val="center"/>
             </w:pPr>
-            <w:proofErr w:type="spellStart"/>
             <w:r>
               <w:rPr>
                 <w:rFonts w:hint="eastAsia"/>
               </w:rPr>
               <w:t>onu</w:t>
             </w:r>
-            <w:proofErr w:type="spellEnd"/>
-            <w:proofErr w:type="gramStart"/>
-            <w:r>
-              <w:rPr>
-                <w:rFonts w:hint="eastAsia"/>
-              </w:rPr>
-              <w:t>一</w:t>
-            </w:r>
-            <w:proofErr w:type="gramEnd"/>
-            <w:r>
-              <w:rPr>
-                <w:rFonts w:hint="eastAsia"/>
-              </w:rPr>
-              <w:t>贯通拆除</w:t>
+            <w:r>
+              <w:rPr>
+                <w:rFonts w:hint="eastAsia"/>
+              </w:rPr>
+              <w:t>一贯通拆除</w:t>
             </w:r>
           </w:p>
         </w:tc>
@@ -7720,19 +5531,11 @@
               <w:widowControl/>
               <w:shd w:val="clear" w:color="auto" w:fill="92D050"/>
             </w:pPr>
-            <w:proofErr w:type="gramStart"/>
-            <w:r>
-              <w:rPr>
-                <w:rFonts w:hint="eastAsia"/>
-              </w:rPr>
-              <w:t>综资受理</w:t>
-            </w:r>
-            <w:proofErr w:type="gramEnd"/>
-            <w:r>
-              <w:rPr>
-                <w:rFonts w:hint="eastAsia"/>
-              </w:rPr>
-              <w:t>与配置</w:t>
+            <w:r>
+              <w:rPr>
+                <w:rFonts w:hint="eastAsia"/>
+              </w:rPr>
+              <w:t>综资受理与配置</w:t>
             </w:r>
           </w:p>
           <w:p>
@@ -7762,21 +5565,7 @@
               <w:rPr>
                 <w:rFonts w:hint="eastAsia"/>
               </w:rPr>
-              <w:t>账户</w:t>
-            </w:r>
-            <w:proofErr w:type="gramStart"/>
-            <w:r>
-              <w:rPr>
-                <w:rFonts w:hint="eastAsia"/>
-              </w:rPr>
-              <w:t>登陆综资测试</w:t>
-            </w:r>
-            <w:proofErr w:type="gramEnd"/>
-            <w:r>
-              <w:rPr>
-                <w:rFonts w:hint="eastAsia"/>
-              </w:rPr>
-              <w:t>系统。</w:t>
+              <w:t>账户登陆综资测试系统。</w:t>
             </w:r>
           </w:p>
           <w:p>
@@ -7814,14 +5603,12 @@
               </w:rPr>
               <w:t>页面跳转后是否长途订单选择“否”，业务类型选择“</w:t>
             </w:r>
-            <w:proofErr w:type="spellStart"/>
             <w:r>
               <w:rPr>
                 <w:rFonts w:hint="eastAsia"/>
               </w:rPr>
               <w:t>onu</w:t>
             </w:r>
-            <w:proofErr w:type="spellEnd"/>
             <w:r>
               <w:rPr>
                 <w:rFonts w:hint="eastAsia"/>
@@ -7838,35 +5625,7 @@
               <w:rPr>
                 <w:rFonts w:hint="eastAsia"/>
               </w:rPr>
-              <w:t>类工程”，导入新装时使用的传输光纤</w:t>
-            </w:r>
-            <w:proofErr w:type="gramStart"/>
-            <w:r>
-              <w:rPr>
-                <w:rFonts w:hint="eastAsia"/>
-              </w:rPr>
-              <w:t>电路调单附件</w:t>
-            </w:r>
-            <w:proofErr w:type="gramEnd"/>
-            <w:r>
-              <w:rPr>
-                <w:rFonts w:hint="eastAsia"/>
-              </w:rPr>
-              <w:t>模板后填写其他</w:t>
-            </w:r>
-            <w:proofErr w:type="gramStart"/>
-            <w:r>
-              <w:rPr>
-                <w:rFonts w:hint="eastAsia"/>
-              </w:rPr>
-              <w:t>必填项点击</w:t>
-            </w:r>
-            <w:proofErr w:type="gramEnd"/>
-            <w:r>
-              <w:rPr>
-                <w:rFonts w:hint="eastAsia"/>
-              </w:rPr>
-              <w:t>保存，保存完成后点击下一步。</w:t>
+              <w:t>类工程”，导入新装时使用的传输光纤电路调单附件模板后填写其他必填项点击保存，保存完成后点击下一步。</w:t>
             </w:r>
           </w:p>
           <w:p>
@@ -7920,21 +5679,7 @@
               <w:rPr>
                 <w:rFonts w:hint="eastAsia"/>
               </w:rPr>
-              <w:t>页面跳转后选择任务单右键点击审核，跳出弹框后填写备注，</w:t>
-            </w:r>
-            <w:proofErr w:type="gramStart"/>
-            <w:r>
-              <w:rPr>
-                <w:rFonts w:hint="eastAsia"/>
-              </w:rPr>
-              <w:t>勾选通过</w:t>
-            </w:r>
-            <w:proofErr w:type="gramEnd"/>
-            <w:r>
-              <w:rPr>
-                <w:rFonts w:hint="eastAsia"/>
-              </w:rPr>
-              <w:t>后点击确定。</w:t>
+              <w:t>页面跳转后选择任务单右键点击审核，跳出弹框后填写备注，勾选通过后点击确定。</w:t>
             </w:r>
           </w:p>
           <w:p>
@@ -8003,27 +5748,17 @@
               </w:rPr>
               <w:t>使用</w:t>
             </w:r>
-            <w:proofErr w:type="spellStart"/>
             <w:r>
               <w:rPr>
                 <w:rFonts w:hint="eastAsia"/>
               </w:rPr>
               <w:t>omsadmin</w:t>
             </w:r>
-            <w:proofErr w:type="spellEnd"/>
-            <w:proofErr w:type="gramStart"/>
-            <w:r>
-              <w:rPr>
-                <w:rFonts w:hint="eastAsia"/>
-              </w:rPr>
-              <w:t>帐户</w:t>
-            </w:r>
-            <w:proofErr w:type="gramEnd"/>
-            <w:r>
-              <w:rPr>
-                <w:rFonts w:hint="eastAsia"/>
-              </w:rPr>
-              <w:t>登陆</w:t>
+            <w:r>
+              <w:rPr>
+                <w:rFonts w:hint="eastAsia"/>
+              </w:rPr>
+              <w:t>帐户登陆</w:t>
             </w:r>
             <w:r>
               <w:rPr>
@@ -8047,21 +5782,7 @@
               <w:rPr>
                 <w:rFonts w:hint="eastAsia"/>
               </w:rPr>
-              <w:t>客</w:t>
-            </w:r>
-            <w:proofErr w:type="gramStart"/>
-            <w:r>
-              <w:rPr>
-                <w:rFonts w:hint="eastAsia"/>
-              </w:rPr>
-              <w:t>保施工</w:t>
-            </w:r>
-            <w:proofErr w:type="gramEnd"/>
-            <w:r>
-              <w:rPr>
-                <w:rFonts w:hint="eastAsia"/>
-              </w:rPr>
-              <w:t>任务环节。</w:t>
+              <w:t>客保施工任务环节。</w:t>
             </w:r>
           </w:p>
           <w:p>
@@ -8075,33 +5796,11 @@
               </w:rPr>
               <w:t>2.</w:t>
             </w:r>
-            <w:proofErr w:type="gramStart"/>
-            <w:r>
-              <w:rPr>
-                <w:rFonts w:hint="eastAsia"/>
-              </w:rPr>
-              <w:t>因客保</w:t>
-            </w:r>
-            <w:proofErr w:type="gramEnd"/>
-            <w:r>
-              <w:rPr>
-                <w:rFonts w:hint="eastAsia"/>
-              </w:rPr>
-              <w:t>未完成</w:t>
-            </w:r>
-            <w:proofErr w:type="gramStart"/>
-            <w:r>
-              <w:rPr>
-                <w:rFonts w:hint="eastAsia"/>
-              </w:rPr>
-              <w:t>该需求</w:t>
-            </w:r>
-            <w:proofErr w:type="gramEnd"/>
-            <w:r>
-              <w:rPr>
-                <w:rFonts w:hint="eastAsia"/>
-              </w:rPr>
-              <w:t>的开发无法建单，在</w:t>
+            <w:r>
+              <w:rPr>
+                <w:rFonts w:hint="eastAsia"/>
+              </w:rPr>
+              <w:t>因客保未完成该需求的开发无法建单，在</w:t>
             </w:r>
             <w:r>
               <w:rPr>
@@ -8180,7 +5879,6 @@
               </w:rPr>
               <w:t>（</w:t>
             </w:r>
-            <w:proofErr w:type="spellStart"/>
             <w:r>
               <w:rPr>
                 <w:rFonts w:ascii="Verdana" w:eastAsia="宋体" w:hAnsi="Verdana" w:cs="Verdana" w:hint="eastAsia"/>
@@ -8190,7 +5888,6 @@
               </w:rPr>
               <w:t>number_info</w:t>
             </w:r>
-            <w:proofErr w:type="spellEnd"/>
             <w:r>
               <w:rPr>
                 <w:rFonts w:ascii="Verdana" w:eastAsia="宋体" w:hAnsi="Verdana" w:cs="Verdana" w:hint="eastAsia"/>
@@ -8265,26 +5962,15 @@
               </w:rPr>
               <w:t>中间层数据库查询</w:t>
             </w:r>
-            <w:proofErr w:type="spellStart"/>
-            <w:r>
-              <w:rPr>
-                <w:rFonts w:ascii="Verdana" w:eastAsia="宋体" w:hAnsi="Verdana" w:cs="Verdana" w:hint="eastAsia"/>
-                <w:color w:val="000000"/>
-                <w:sz w:val="20"/>
-                <w:szCs w:val="20"/>
-              </w:rPr>
-              <w:t>ra_workorder_re</w:t>
-            </w:r>
-            <w:r>
-              <w:rPr>
-                <w:rFonts w:ascii="Verdana" w:eastAsia="宋体" w:hAnsi="Verdana" w:cs="Verdana" w:hint="eastAsia"/>
-                <w:color w:val="000000"/>
-                <w:sz w:val="20"/>
-                <w:szCs w:val="20"/>
-              </w:rPr>
-              <w:t>quest</w:t>
-            </w:r>
-            <w:proofErr w:type="spellEnd"/>
+            <w:r>
+              <w:rPr>
+                <w:rFonts w:ascii="Verdana" w:eastAsia="宋体" w:hAnsi="Verdana" w:cs="Verdana" w:hint="eastAsia"/>
+                <w:color w:val="000000"/>
+                <w:sz w:val="20"/>
+                <w:szCs w:val="20"/>
+              </w:rPr>
+              <w:t>ra_workorder_request</w:t>
+            </w:r>
             <w:r>
               <w:rPr>
                 <w:rFonts w:ascii="Verdana" w:eastAsia="宋体" w:hAnsi="Verdana" w:cs="Verdana" w:hint="eastAsia"/>
@@ -8301,67 +5987,7 @@
                 <w:sz w:val="20"/>
                 <w:szCs w:val="20"/>
               </w:rPr>
-              <w:t xml:space="preserve">select </w:t>
-            </w:r>
-            <w:proofErr w:type="spellStart"/>
-            <w:r>
-              <w:rPr>
-                <w:rFonts w:ascii="Verdana" w:eastAsia="宋体" w:hAnsi="Verdana" w:cs="Verdana" w:hint="eastAsia"/>
-                <w:color w:val="000000"/>
-                <w:sz w:val="20"/>
-                <w:szCs w:val="20"/>
-              </w:rPr>
-              <w:t>t.work_order_return</w:t>
-            </w:r>
-            <w:proofErr w:type="spellEnd"/>
-            <w:r>
-              <w:rPr>
-                <w:rFonts w:ascii="Verdana" w:eastAsia="宋体" w:hAnsi="Verdana" w:cs="Verdana" w:hint="eastAsia"/>
-                <w:color w:val="000000"/>
-                <w:sz w:val="20"/>
-                <w:szCs w:val="20"/>
-              </w:rPr>
-              <w:t xml:space="preserve"> from </w:t>
-            </w:r>
-            <w:proofErr w:type="spellStart"/>
-            <w:r>
-              <w:rPr>
-                <w:rFonts w:ascii="Verdana" w:eastAsia="宋体" w:hAnsi="Verdana" w:cs="Verdana" w:hint="eastAsia"/>
-                <w:color w:val="000000"/>
-                <w:sz w:val="20"/>
-                <w:szCs w:val="20"/>
-              </w:rPr>
-              <w:t>ra_workorder_request</w:t>
-            </w:r>
-            <w:proofErr w:type="spellEnd"/>
-            <w:r>
-              <w:rPr>
-                <w:rFonts w:ascii="Verdana" w:eastAsia="宋体" w:hAnsi="Verdana" w:cs="Verdana" w:hint="eastAsia"/>
-                <w:color w:val="000000"/>
-                <w:sz w:val="20"/>
-                <w:szCs w:val="20"/>
-              </w:rPr>
-              <w:t xml:space="preserve"> t where </w:t>
-            </w:r>
-            <w:proofErr w:type="spellStart"/>
-            <w:r>
-              <w:rPr>
-                <w:rFonts w:ascii="Verdana" w:eastAsia="宋体" w:hAnsi="Verdana" w:cs="Verdana" w:hint="eastAsia"/>
-                <w:color w:val="000000"/>
-                <w:sz w:val="20"/>
-                <w:szCs w:val="20"/>
-              </w:rPr>
-              <w:t>t.crm_order_number</w:t>
-            </w:r>
-            <w:proofErr w:type="spellEnd"/>
-            <w:r>
-              <w:rPr>
-                <w:rFonts w:ascii="Verdana" w:eastAsia="宋体" w:hAnsi="Verdana" w:cs="Verdana" w:hint="eastAsia"/>
-                <w:color w:val="000000"/>
-                <w:sz w:val="20"/>
-                <w:szCs w:val="20"/>
-              </w:rPr>
-              <w:t>='</w:t>
+              <w:t>select t.work_order_return from ra_workorder_request t where t.crm_order_number='</w:t>
             </w:r>
             <w:r>
               <w:rPr>
@@ -8379,47 +6005,7 @@
                 <w:sz w:val="20"/>
                 <w:szCs w:val="20"/>
               </w:rPr>
-              <w:t xml:space="preserve">' and </w:t>
-            </w:r>
-            <w:proofErr w:type="spellStart"/>
-            <w:r>
-              <w:rPr>
-                <w:rFonts w:ascii="Verdana" w:eastAsia="宋体" w:hAnsi="Verdana" w:cs="Verdana" w:hint="eastAsia"/>
-                <w:color w:val="000000"/>
-                <w:sz w:val="20"/>
-                <w:szCs w:val="20"/>
-              </w:rPr>
-              <w:t>t.request_type</w:t>
-            </w:r>
-            <w:proofErr w:type="spellEnd"/>
-            <w:r>
-              <w:rPr>
-                <w:rFonts w:ascii="Verdana" w:eastAsia="宋体" w:hAnsi="Verdana" w:cs="Verdana" w:hint="eastAsia"/>
-                <w:color w:val="000000"/>
-                <w:sz w:val="20"/>
-                <w:szCs w:val="20"/>
-              </w:rPr>
-              <w:t>='</w:t>
-            </w:r>
-            <w:proofErr w:type="spellStart"/>
-            <w:r>
-              <w:rPr>
-                <w:rFonts w:ascii="Verdana" w:eastAsia="宋体" w:hAnsi="Verdana" w:cs="Verdana" w:hint="eastAsia"/>
-                <w:color w:val="000000"/>
-                <w:sz w:val="20"/>
-                <w:szCs w:val="20"/>
-              </w:rPr>
-              <w:t>checkService</w:t>
-            </w:r>
-            <w:proofErr w:type="spellEnd"/>
-            <w:r>
-              <w:rPr>
-                <w:rFonts w:ascii="Verdana" w:eastAsia="宋体" w:hAnsi="Verdana" w:cs="Verdana" w:hint="eastAsia"/>
-                <w:color w:val="000000"/>
-                <w:sz w:val="20"/>
-                <w:szCs w:val="20"/>
-              </w:rPr>
-              <w:t>'</w:t>
+              <w:t>' and t.request_type='checkService'</w:t>
             </w:r>
           </w:p>
           <w:p>
@@ -8481,7 +6067,6 @@
               </w:rPr>
               <w:t>（</w:t>
             </w:r>
-            <w:proofErr w:type="spellStart"/>
             <w:r>
               <w:rPr>
                 <w:rFonts w:ascii="Verdana" w:eastAsia="宋体" w:hAnsi="Verdana" w:cs="Verdana" w:hint="eastAsia"/>
@@ -8491,7 +6076,6 @@
               </w:rPr>
               <w:t>number_info</w:t>
             </w:r>
-            <w:proofErr w:type="spellEnd"/>
             <w:r>
               <w:rPr>
                 <w:rFonts w:ascii="Verdana" w:eastAsia="宋体" w:hAnsi="Verdana" w:cs="Verdana" w:hint="eastAsia"/>
@@ -8521,7 +6105,6 @@
               </w:rPr>
               <w:t>验证方法：登陆客保数据库查询</w:t>
             </w:r>
-            <w:proofErr w:type="spellStart"/>
             <w:r>
               <w:rPr>
                 <w:rFonts w:ascii="Verdana" w:eastAsia="宋体" w:hAnsi="Verdana" w:cs="Verdana" w:hint="eastAsia"/>
@@ -8531,7 +6114,6 @@
               </w:rPr>
               <w:t>t_Sf_Receive_Quene</w:t>
             </w:r>
-            <w:proofErr w:type="spellEnd"/>
             <w:r>
               <w:rPr>
                 <w:rFonts w:ascii="Verdana" w:eastAsia="宋体" w:hAnsi="Verdana" w:cs="Verdana" w:hint="eastAsia"/>
@@ -8568,76 +6150,7 @@
                 <w:sz w:val="20"/>
                 <w:szCs w:val="20"/>
               </w:rPr>
-              <w:t>select pub_b2c(</w:t>
-            </w:r>
-            <w:proofErr w:type="spellStart"/>
-            <w:r>
-              <w:rPr>
-                <w:rFonts w:ascii="Verdana" w:eastAsia="宋体" w:hAnsi="Verdana" w:cs="Verdana" w:hint="eastAsia"/>
-                <w:color w:val="000000"/>
-                <w:sz w:val="20"/>
-                <w:szCs w:val="20"/>
-              </w:rPr>
-              <w:t>d.xmlinfo</w:t>
-            </w:r>
-            <w:proofErr w:type="spellEnd"/>
-            <w:r>
-              <w:rPr>
-                <w:rFonts w:ascii="Verdana" w:eastAsia="宋体" w:hAnsi="Verdana" w:cs="Verdana" w:hint="eastAsia"/>
-                <w:color w:val="000000"/>
-                <w:sz w:val="20"/>
-                <w:szCs w:val="20"/>
-              </w:rPr>
-              <w:t xml:space="preserve">) </w:t>
-            </w:r>
-            <w:r>
-              <w:rPr>
-                <w:rFonts w:ascii="Verdana" w:eastAsia="宋体" w:hAnsi="Verdana" w:cs="Verdana" w:hint="eastAsia"/>
-                <w:color w:val="000000"/>
-                <w:sz w:val="20"/>
-                <w:szCs w:val="20"/>
-              </w:rPr>
-              <w:t xml:space="preserve">from </w:t>
-            </w:r>
-            <w:proofErr w:type="spellStart"/>
-            <w:r>
-              <w:rPr>
-                <w:rFonts w:ascii="Verdana" w:eastAsia="宋体" w:hAnsi="Verdana" w:cs="Verdana" w:hint="eastAsia"/>
-                <w:color w:val="000000"/>
-                <w:sz w:val="20"/>
-                <w:szCs w:val="20"/>
-              </w:rPr>
-              <w:t>t_sf_receive_quene</w:t>
-            </w:r>
-            <w:proofErr w:type="spellEnd"/>
-            <w:r>
-              <w:rPr>
-                <w:rFonts w:ascii="Verdana" w:eastAsia="宋体" w:hAnsi="Verdana" w:cs="Verdana" w:hint="eastAsia"/>
-                <w:color w:val="000000"/>
-                <w:sz w:val="20"/>
-                <w:szCs w:val="20"/>
-              </w:rPr>
-              <w:t xml:space="preserve"> d where </w:t>
-            </w:r>
-            <w:proofErr w:type="spellStart"/>
-            <w:r>
-              <w:rPr>
-                <w:rFonts w:ascii="Verdana" w:eastAsia="宋体" w:hAnsi="Verdana" w:cs="Verdana" w:hint="eastAsia"/>
-                <w:color w:val="000000"/>
-                <w:sz w:val="20"/>
-                <w:szCs w:val="20"/>
-              </w:rPr>
-              <w:t>d.sps_apply_id</w:t>
-            </w:r>
-            <w:proofErr w:type="spellEnd"/>
-            <w:r>
-              <w:rPr>
-                <w:rFonts w:ascii="Verdana" w:eastAsia="宋体" w:hAnsi="Verdana" w:cs="Verdana" w:hint="eastAsia"/>
-                <w:color w:val="000000"/>
-                <w:sz w:val="20"/>
-                <w:szCs w:val="20"/>
-              </w:rPr>
-              <w:t>='</w:t>
+              <w:t>select pub_b2c(d.xmlinfo) from t_sf_receive_quene d where d.sps_apply_id='</w:t>
             </w:r>
             <w:r>
               <w:rPr>
@@ -8704,27 +6217,17 @@
               </w:rPr>
               <w:t>已有新装竣工的</w:t>
             </w:r>
-            <w:proofErr w:type="spellStart"/>
             <w:r>
               <w:rPr>
                 <w:rFonts w:hint="eastAsia"/>
               </w:rPr>
               <w:t>onu</w:t>
             </w:r>
-            <w:proofErr w:type="spellEnd"/>
-            <w:proofErr w:type="gramStart"/>
-            <w:r>
-              <w:rPr>
-                <w:rFonts w:hint="eastAsia"/>
-              </w:rPr>
-              <w:t>一</w:t>
-            </w:r>
-            <w:proofErr w:type="gramEnd"/>
-            <w:r>
-              <w:rPr>
-                <w:rFonts w:hint="eastAsia"/>
-              </w:rPr>
-              <w:t>贯通资产</w:t>
+            <w:r>
+              <w:rPr>
+                <w:rFonts w:hint="eastAsia"/>
+              </w:rPr>
+              <w:t>一贯通资产</w:t>
             </w:r>
           </w:p>
         </w:tc>
@@ -8751,19 +6254,7 @@
           <w:szCs w:val="22"/>
           <w:lang w:bidi="ar"/>
         </w:rPr>
-        <w:t>测试设计评审记录：</w:t>
-      </w:r>
-      <w:r>
-        <w:rPr>
-          <w:rFonts w:ascii="宋体" w:eastAsia="宋体" w:hAnsi="宋体" w:cs="宋体" w:hint="eastAsia"/>
-          <w:b/>
-          <w:color w:val="0000FF"/>
-          <w:kern w:val="0"/>
-          <w:sz w:val="22"/>
-          <w:szCs w:val="22"/>
-          <w:lang w:bidi="ar"/>
-        </w:rPr>
-        <w:t xml:space="preserve"> </w:t>
+        <w:t xml:space="preserve">测试设计评审记录： </w:t>
       </w:r>
     </w:p>
     <w:p>

</xml_diff>